<commit_message>
GDD con algunas modificaciones
</commit_message>
<xml_diff>
--- a/MADANI-GAMES/docs/GDD MADANI-Games.docx
+++ b/MADANI-GAMES/docs/GDD MADANI-Games.docx
@@ -1,6 +1,6 @@
 
 <file path=word/document.xml><?xml version="1.0" encoding="utf-8"?>
-<w:document xmlns:ve="http://schemas.openxmlformats.org/markup-compatibility/2006" xmlns:o="urn:schemas-microsoft-com:office:office" xmlns:r="http://schemas.openxmlformats.org/officeDocument/2006/relationships" xmlns:m="http://schemas.openxmlformats.org/officeDocument/2006/math" xmlns:v="urn:schemas-microsoft-com:vml" xmlns:wp="http://schemas.openxmlformats.org/drawingml/2006/wordprocessingDrawing" xmlns:w10="urn:schemas-microsoft-com:office:word" xmlns:w="http://schemas.openxmlformats.org/wordprocessingml/2006/main" xmlns:wne="http://schemas.microsoft.com/office/word/2006/wordml">
+<w:document xmlns:wpc="http://schemas.microsoft.com/office/word/2010/wordprocessingCanvas" xmlns:mc="http://schemas.openxmlformats.org/markup-compatibility/2006" xmlns:o="urn:schemas-microsoft-com:office:office" xmlns:r="http://schemas.openxmlformats.org/officeDocument/2006/relationships" xmlns:m="http://schemas.openxmlformats.org/officeDocument/2006/math" xmlns:v="urn:schemas-microsoft-com:vml" xmlns:wp14="http://schemas.microsoft.com/office/word/2010/wordprocessingDrawing" xmlns:wp="http://schemas.openxmlformats.org/drawingml/2006/wordprocessingDrawing" xmlns:w10="urn:schemas-microsoft-com:office:word" xmlns:w="http://schemas.openxmlformats.org/wordprocessingml/2006/main" xmlns:w14="http://schemas.microsoft.com/office/word/2010/wordml" xmlns:wpg="http://schemas.microsoft.com/office/word/2010/wordprocessingGroup" xmlns:wpi="http://schemas.microsoft.com/office/word/2010/wordprocessingInk" xmlns:wne="http://schemas.microsoft.com/office/word/2006/wordml" xmlns:wps="http://schemas.microsoft.com/office/word/2010/wordprocessingShape" mc:Ignorable="w14 wp14">
   <w:body>
     <w:p>
       <w:pPr>
@@ -41,6 +41,7 @@
                       <w:lang w:val="es-PY" w:eastAsia="es-AR"/>
                     </w:rPr>
                   </w:pPr>
+                  <w:proofErr w:type="spellStart"/>
                   <w:r>
                     <w:rPr>
                       <w:rFonts w:eastAsia="Times New Roman" w:cs="Times New Roman"/>
@@ -51,7 +52,20 @@
                       <w:szCs w:val="72"/>
                       <w:lang w:val="es-PY" w:eastAsia="es-AR"/>
                     </w:rPr>
-                    <w:t>By  MADANI GAMES</w:t>
+                    <w:t>By</w:t>
+                  </w:r>
+                  <w:proofErr w:type="spellEnd"/>
+                  <w:r>
+                    <w:rPr>
+                      <w:rFonts w:eastAsia="Times New Roman" w:cs="Times New Roman"/>
+                      <w:b/>
+                      <w:bCs/>
+                      <w:color w:val="4BACC6" w:themeColor="accent5"/>
+                      <w:sz w:val="72"/>
+                      <w:szCs w:val="72"/>
+                      <w:lang w:val="es-PY" w:eastAsia="es-AR"/>
+                    </w:rPr>
+                    <w:t xml:space="preserve">  MADANI GAMES</w:t>
                   </w:r>
                 </w:p>
               </w:txbxContent>
@@ -83,6 +97,7 @@
                       <w:lang w:eastAsia="es-AR"/>
                     </w:rPr>
                   </w:pPr>
+                  <w:proofErr w:type="spellStart"/>
                   <w:r>
                     <w:rPr>
                       <w:rFonts w:ascii="Broadway" w:eastAsia="Times New Roman" w:hAnsi="Broadway" w:cs="Times New Roman"/>
@@ -93,8 +108,35 @@
                       <w:szCs w:val="72"/>
                       <w:lang w:eastAsia="es-AR"/>
                     </w:rPr>
-                    <w:t>Builders Beavers</w:t>
+                    <w:t>Builders</w:t>
                   </w:r>
+                  <w:proofErr w:type="spellEnd"/>
+                  <w:r>
+                    <w:rPr>
+                      <w:rFonts w:ascii="Broadway" w:eastAsia="Times New Roman" w:hAnsi="Broadway" w:cs="Times New Roman"/>
+                      <w:b/>
+                      <w:bCs/>
+                      <w:color w:val="984806" w:themeColor="accent6" w:themeShade="80"/>
+                      <w:sz w:val="144"/>
+                      <w:szCs w:val="72"/>
+                      <w:lang w:eastAsia="es-AR"/>
+                    </w:rPr>
+                    <w:t xml:space="preserve"> </w:t>
+                  </w:r>
+                  <w:proofErr w:type="spellStart"/>
+                  <w:r>
+                    <w:rPr>
+                      <w:rFonts w:ascii="Broadway" w:eastAsia="Times New Roman" w:hAnsi="Broadway" w:cs="Times New Roman"/>
+                      <w:b/>
+                      <w:bCs/>
+                      <w:color w:val="984806" w:themeColor="accent6" w:themeShade="80"/>
+                      <w:sz w:val="144"/>
+                      <w:szCs w:val="72"/>
+                      <w:lang w:eastAsia="es-AR"/>
+                    </w:rPr>
+                    <w:t>Beavers</w:t>
+                  </w:r>
+                  <w:proofErr w:type="spellEnd"/>
                 </w:p>
               </w:txbxContent>
             </v:textbox>
@@ -190,15 +232,16 @@
           <w:rFonts w:asciiTheme="minorHAnsi" w:hAnsiTheme="minorHAnsi"/>
           <w:sz w:val="40"/>
         </w:rPr>
-        <w:t>UTN- F</w:t>
-      </w:r>
+        <w:t xml:space="preserve">UTN- </w:t>
+      </w:r>
+      <w:proofErr w:type="spellStart"/>
       <w:r>
         <w:rPr>
           <w:rStyle w:val="Textoennegrita"/>
           <w:rFonts w:asciiTheme="minorHAnsi" w:hAnsiTheme="minorHAnsi"/>
           <w:sz w:val="40"/>
         </w:rPr>
-        <w:t>RR</w:t>
+        <w:t>F</w:t>
       </w:r>
       <w:r>
         <w:rPr>
@@ -206,11 +249,20 @@
           <w:rFonts w:asciiTheme="minorHAnsi" w:hAnsiTheme="minorHAnsi"/>
           <w:sz w:val="40"/>
         </w:rPr>
+        <w:t>RR</w:t>
+      </w:r>
+      <w:r>
+        <w:rPr>
+          <w:rStyle w:val="Textoennegrita"/>
+          <w:rFonts w:asciiTheme="minorHAnsi" w:hAnsiTheme="minorHAnsi"/>
+          <w:sz w:val="40"/>
+        </w:rPr>
         <w:t>e</w:t>
       </w:r>
       <w:bookmarkEnd w:id="3"/>
       <w:bookmarkEnd w:id="4"/>
       <w:bookmarkEnd w:id="5"/>
+      <w:proofErr w:type="spellEnd"/>
     </w:p>
     <w:p>
       <w:pPr>
@@ -338,13 +390,23 @@
       <w:bookmarkStart w:id="15" w:name="_Toc368732243"/>
       <w:bookmarkStart w:id="16" w:name="_Toc368732264"/>
       <w:bookmarkStart w:id="17" w:name="_Toc368737559"/>
+      <w:proofErr w:type="spellStart"/>
       <w:r>
         <w:rPr>
           <w:rStyle w:val="Textoennegrita"/>
           <w:rFonts w:asciiTheme="minorHAnsi" w:hAnsiTheme="minorHAnsi"/>
           <w:sz w:val="32"/>
         </w:rPr>
-        <w:t>Duprat, José David</w:t>
+        <w:t>Duprat</w:t>
+      </w:r>
+      <w:proofErr w:type="spellEnd"/>
+      <w:r>
+        <w:rPr>
+          <w:rStyle w:val="Textoennegrita"/>
+          <w:rFonts w:asciiTheme="minorHAnsi" w:hAnsiTheme="minorHAnsi"/>
+          <w:sz w:val="32"/>
+        </w:rPr>
+        <w:t>, José David</w:t>
       </w:r>
       <w:bookmarkEnd w:id="15"/>
       <w:bookmarkEnd w:id="16"/>
@@ -394,17 +456,37 @@
       <w:bookmarkStart w:id="21" w:name="_Toc368732245"/>
       <w:bookmarkStart w:id="22" w:name="_Toc368732266"/>
       <w:bookmarkStart w:id="23" w:name="_Toc368737561"/>
+      <w:proofErr w:type="spellStart"/>
       <w:r>
         <w:rPr>
           <w:rStyle w:val="Textoennegrita"/>
           <w:rFonts w:asciiTheme="minorHAnsi" w:hAnsiTheme="minorHAnsi"/>
           <w:sz w:val="32"/>
         </w:rPr>
-        <w:t>Reifman, Daiana</w:t>
+        <w:t>Reifman</w:t>
+      </w:r>
+      <w:proofErr w:type="spellEnd"/>
+      <w:r>
+        <w:rPr>
+          <w:rStyle w:val="Textoennegrita"/>
+          <w:rFonts w:asciiTheme="minorHAnsi" w:hAnsiTheme="minorHAnsi"/>
+          <w:sz w:val="32"/>
+        </w:rPr>
+        <w:t xml:space="preserve">, </w:t>
+      </w:r>
+      <w:proofErr w:type="spellStart"/>
+      <w:r>
+        <w:rPr>
+          <w:rStyle w:val="Textoennegrita"/>
+          <w:rFonts w:asciiTheme="minorHAnsi" w:hAnsiTheme="minorHAnsi"/>
+          <w:sz w:val="32"/>
+        </w:rPr>
+        <w:t>Daiana</w:t>
       </w:r>
       <w:bookmarkEnd w:id="21"/>
       <w:bookmarkEnd w:id="22"/>
       <w:bookmarkEnd w:id="23"/>
+      <w:proofErr w:type="spellEnd"/>
     </w:p>
     <w:sdt>
       <w:sdtPr>
@@ -423,6 +505,7 @@
           <w:docPartUnique/>
         </w:docPartObj>
       </w:sdtPr>
+      <w:sdtEndPr/>
       <w:sdtContent>
         <w:p>
           <w:pPr>
@@ -1130,7 +1213,7 @@
       <w:tblPr>
         <w:tblStyle w:val="Listaclara-nfasis5"/>
         <w:tblW w:w="5000" w:type="pct"/>
-        <w:tblLook w:val="02A0"/>
+        <w:tblLook w:val="02A0" w:firstRow="1" w:lastRow="0" w:firstColumn="1" w:lastColumn="0" w:noHBand="1" w:noVBand="0"/>
       </w:tblPr>
       <w:tblGrid>
         <w:gridCol w:w="915"/>
@@ -1140,11 +1223,11 @@
       </w:tblGrid>
       <w:tr>
         <w:trPr>
-          <w:cnfStyle w:val="100000000000"/>
+          <w:cnfStyle w:val="100000000000" w:firstRow="1" w:lastRow="0" w:firstColumn="0" w:lastColumn="0" w:oddVBand="0" w:evenVBand="0" w:oddHBand="0" w:evenHBand="0" w:firstRowFirstColumn="0" w:firstRowLastColumn="0" w:lastRowFirstColumn="0" w:lastRowLastColumn="0"/>
         </w:trPr>
         <w:tc>
           <w:tcPr>
-            <w:cnfStyle w:val="001000000000"/>
+            <w:cnfStyle w:val="001000000000" w:firstRow="0" w:lastRow="0" w:firstColumn="1" w:lastColumn="0" w:oddVBand="0" w:evenVBand="0" w:oddHBand="0" w:evenHBand="0" w:firstRowFirstColumn="0" w:firstRowLastColumn="0" w:lastRowFirstColumn="0" w:lastRowLastColumn="0"/>
             <w:tcW w:w="524" w:type="pct"/>
           </w:tcPr>
           <w:p>
@@ -1158,7 +1241,7 @@
         </w:tc>
         <w:tc>
           <w:tcPr>
-            <w:cnfStyle w:val="000010000000"/>
+            <w:cnfStyle w:val="000010000000" w:firstRow="0" w:lastRow="0" w:firstColumn="0" w:lastColumn="0" w:oddVBand="1" w:evenVBand="0" w:oddHBand="0" w:evenHBand="0" w:firstRowFirstColumn="0" w:firstRowLastColumn="0" w:lastRowFirstColumn="0" w:lastRowLastColumn="0"/>
             <w:tcW w:w="733" w:type="pct"/>
           </w:tcPr>
           <w:p>
@@ -1177,7 +1260,7 @@
           <w:p>
             <w:pPr>
               <w:jc w:val="center"/>
-              <w:cnfStyle w:val="100000000000"/>
+              <w:cnfStyle w:val="100000000000" w:firstRow="1" w:lastRow="0" w:firstColumn="0" w:lastColumn="0" w:oddVBand="0" w:evenVBand="0" w:oddHBand="0" w:evenHBand="0" w:firstRowFirstColumn="0" w:firstRowLastColumn="0" w:lastRowFirstColumn="0" w:lastRowLastColumn="0"/>
             </w:pPr>
             <w:r>
               <w:t>Autores</w:t>
@@ -1186,7 +1269,7 @@
         </w:tc>
         <w:tc>
           <w:tcPr>
-            <w:cnfStyle w:val="000010000000"/>
+            <w:cnfStyle w:val="000010000000" w:firstRow="0" w:lastRow="0" w:firstColumn="0" w:lastColumn="0" w:oddVBand="1" w:evenVBand="0" w:oddHBand="0" w:evenHBand="0" w:firstRowFirstColumn="0" w:firstRowLastColumn="0" w:lastRowFirstColumn="0" w:lastRowLastColumn="0"/>
             <w:tcW w:w="2783" w:type="pct"/>
           </w:tcPr>
           <w:p>
@@ -1202,7 +1285,7 @@
       <w:tr>
         <w:tc>
           <w:tcPr>
-            <w:cnfStyle w:val="001000000000"/>
+            <w:cnfStyle w:val="001000000000" w:firstRow="0" w:lastRow="0" w:firstColumn="1" w:lastColumn="0" w:oddVBand="0" w:evenVBand="0" w:oddHBand="0" w:evenHBand="0" w:firstRowFirstColumn="0" w:firstRowLastColumn="0" w:lastRowFirstColumn="0" w:lastRowLastColumn="0"/>
             <w:tcW w:w="524" w:type="pct"/>
           </w:tcPr>
           <w:p>
@@ -1216,7 +1299,7 @@
         </w:tc>
         <w:tc>
           <w:tcPr>
-            <w:cnfStyle w:val="000010000000"/>
+            <w:cnfStyle w:val="000010000000" w:firstRow="0" w:lastRow="0" w:firstColumn="0" w:lastColumn="0" w:oddVBand="1" w:evenVBand="0" w:oddHBand="0" w:evenHBand="0" w:firstRowFirstColumn="0" w:firstRowLastColumn="0" w:lastRowFirstColumn="0" w:lastRowLastColumn="0"/>
             <w:tcW w:w="733" w:type="pct"/>
           </w:tcPr>
           <w:p>
@@ -1234,23 +1317,27 @@
           </w:tcPr>
           <w:p>
             <w:pPr>
-              <w:cnfStyle w:val="000000000000"/>
+              <w:cnfStyle w:val="000000000000" w:firstRow="0" w:lastRow="0" w:firstColumn="0" w:lastColumn="0" w:oddVBand="0" w:evenVBand="0" w:oddHBand="0" w:evenHBand="0" w:firstRowFirstColumn="0" w:firstRowLastColumn="0" w:lastRowFirstColumn="0" w:lastRowLastColumn="0"/>
             </w:pPr>
+            <w:proofErr w:type="spellStart"/>
             <w:r>
               <w:t>Reifman</w:t>
             </w:r>
+            <w:proofErr w:type="spellEnd"/>
           </w:p>
           <w:p>
             <w:pPr>
-              <w:cnfStyle w:val="000000000000"/>
+              <w:cnfStyle w:val="000000000000" w:firstRow="0" w:lastRow="0" w:firstColumn="0" w:lastColumn="0" w:oddVBand="0" w:evenVBand="0" w:oddHBand="0" w:evenHBand="0" w:firstRowFirstColumn="0" w:firstRowLastColumn="0" w:lastRowFirstColumn="0" w:lastRowLastColumn="0"/>
             </w:pPr>
+            <w:proofErr w:type="spellStart"/>
             <w:r>
               <w:t>Duprat</w:t>
             </w:r>
+            <w:proofErr w:type="spellEnd"/>
           </w:p>
           <w:p>
             <w:pPr>
-              <w:cnfStyle w:val="000000000000"/>
+              <w:cnfStyle w:val="000000000000" w:firstRow="0" w:lastRow="0" w:firstColumn="0" w:lastColumn="0" w:oddVBand="0" w:evenVBand="0" w:oddHBand="0" w:evenHBand="0" w:firstRowFirstColumn="0" w:firstRowLastColumn="0" w:lastRowFirstColumn="0" w:lastRowLastColumn="0"/>
             </w:pPr>
             <w:r>
               <w:t>Cruz</w:t>
@@ -1258,7 +1345,7 @@
           </w:p>
           <w:p>
             <w:pPr>
-              <w:cnfStyle w:val="000000000000"/>
+              <w:cnfStyle w:val="000000000000" w:firstRow="0" w:lastRow="0" w:firstColumn="0" w:lastColumn="0" w:oddVBand="0" w:evenVBand="0" w:oddHBand="0" w:evenHBand="0" w:firstRowFirstColumn="0" w:firstRowLastColumn="0" w:lastRowFirstColumn="0" w:lastRowLastColumn="0"/>
             </w:pPr>
             <w:r>
               <w:t>Tortosa</w:t>
@@ -1267,7 +1354,7 @@
         </w:tc>
         <w:tc>
           <w:tcPr>
-            <w:cnfStyle w:val="000010000000"/>
+            <w:cnfStyle w:val="000010000000" w:firstRow="0" w:lastRow="0" w:firstColumn="0" w:lastColumn="0" w:oddVBand="1" w:evenVBand="0" w:oddHBand="0" w:evenHBand="0" w:firstRowFirstColumn="0" w:firstRowLastColumn="0" w:lastRowFirstColumn="0" w:lastRowLastColumn="0"/>
             <w:tcW w:w="2783" w:type="pct"/>
           </w:tcPr>
           <w:p>
@@ -1286,13 +1373,16 @@
             <w:r>
               <w:t>Documento Inicial</w:t>
             </w:r>
+            <w:r>
+              <w:t xml:space="preserve"> con narrativa, historia del juego y descripciones de los personajes.</w:t>
+            </w:r>
           </w:p>
         </w:tc>
       </w:tr>
       <w:tr>
         <w:tc>
           <w:tcPr>
-            <w:cnfStyle w:val="001000000000"/>
+            <w:cnfStyle w:val="001000000000" w:firstRow="0" w:lastRow="0" w:firstColumn="1" w:lastColumn="0" w:oddVBand="0" w:evenVBand="0" w:oddHBand="0" w:evenHBand="0" w:firstRowFirstColumn="0" w:firstRowLastColumn="0" w:lastRowFirstColumn="0" w:lastRowLastColumn="0"/>
             <w:tcW w:w="524" w:type="pct"/>
           </w:tcPr>
           <w:p>
@@ -1311,7 +1401,7 @@
         </w:tc>
         <w:tc>
           <w:tcPr>
-            <w:cnfStyle w:val="000010000000"/>
+            <w:cnfStyle w:val="000010000000" w:firstRow="0" w:lastRow="0" w:firstColumn="0" w:lastColumn="0" w:oddVBand="1" w:evenVBand="0" w:oddHBand="0" w:evenHBand="0" w:firstRowFirstColumn="0" w:firstRowLastColumn="0" w:lastRowFirstColumn="0" w:lastRowLastColumn="0"/>
             <w:tcW w:w="733" w:type="pct"/>
           </w:tcPr>
           <w:p>
@@ -1334,28 +1424,32 @@
           </w:tcPr>
           <w:p>
             <w:pPr>
-              <w:cnfStyle w:val="000000000000"/>
+              <w:cnfStyle w:val="000000000000" w:firstRow="0" w:lastRow="0" w:firstColumn="0" w:lastColumn="0" w:oddVBand="0" w:evenVBand="0" w:oddHBand="0" w:evenHBand="0" w:firstRowFirstColumn="0" w:firstRowLastColumn="0" w:lastRowFirstColumn="0" w:lastRowLastColumn="0"/>
             </w:pPr>
           </w:p>
           <w:p>
             <w:pPr>
-              <w:cnfStyle w:val="000000000000"/>
+              <w:cnfStyle w:val="000000000000" w:firstRow="0" w:lastRow="0" w:firstColumn="0" w:lastColumn="0" w:oddVBand="0" w:evenVBand="0" w:oddHBand="0" w:evenHBand="0" w:firstRowFirstColumn="0" w:firstRowLastColumn="0" w:lastRowFirstColumn="0" w:lastRowLastColumn="0"/>
             </w:pPr>
+            <w:proofErr w:type="spellStart"/>
             <w:r>
               <w:t>Reifman</w:t>
             </w:r>
+            <w:proofErr w:type="spellEnd"/>
           </w:p>
           <w:p>
             <w:pPr>
-              <w:cnfStyle w:val="000000000000"/>
+              <w:cnfStyle w:val="000000000000" w:firstRow="0" w:lastRow="0" w:firstColumn="0" w:lastColumn="0" w:oddVBand="0" w:evenVBand="0" w:oddHBand="0" w:evenHBand="0" w:firstRowFirstColumn="0" w:firstRowLastColumn="0" w:lastRowFirstColumn="0" w:lastRowLastColumn="0"/>
             </w:pPr>
+            <w:proofErr w:type="spellStart"/>
             <w:r>
               <w:t>Duprat</w:t>
             </w:r>
+            <w:proofErr w:type="spellEnd"/>
           </w:p>
           <w:p>
             <w:pPr>
-              <w:cnfStyle w:val="000000000000"/>
+              <w:cnfStyle w:val="000000000000" w:firstRow="0" w:lastRow="0" w:firstColumn="0" w:lastColumn="0" w:oddVBand="0" w:evenVBand="0" w:oddHBand="0" w:evenHBand="0" w:firstRowFirstColumn="0" w:firstRowLastColumn="0" w:lastRowFirstColumn="0" w:lastRowLastColumn="0"/>
             </w:pPr>
             <w:r>
               <w:t>Cruz</w:t>
@@ -1363,7 +1457,7 @@
           </w:p>
           <w:p>
             <w:pPr>
-              <w:cnfStyle w:val="000000000000"/>
+              <w:cnfStyle w:val="000000000000" w:firstRow="0" w:lastRow="0" w:firstColumn="0" w:lastColumn="0" w:oddVBand="0" w:evenVBand="0" w:oddHBand="0" w:evenHBand="0" w:firstRowFirstColumn="0" w:firstRowLastColumn="0" w:lastRowFirstColumn="0" w:lastRowLastColumn="0"/>
             </w:pPr>
             <w:r>
               <w:t>Tortosa</w:t>
@@ -1372,7 +1466,7 @@
         </w:tc>
         <w:tc>
           <w:tcPr>
-            <w:cnfStyle w:val="000010000000"/>
+            <w:cnfStyle w:val="000010000000" w:firstRow="0" w:lastRow="0" w:firstColumn="0" w:lastColumn="0" w:oddVBand="1" w:evenVBand="0" w:oddHBand="0" w:evenHBand="0" w:firstRowFirstColumn="0" w:firstRowLastColumn="0" w:lastRowFirstColumn="0" w:lastRowLastColumn="0"/>
             <w:tcW w:w="2783" w:type="pct"/>
           </w:tcPr>
           <w:p>
@@ -1393,6 +1487,170 @@
               <w:suppressAutoHyphens w:val="0"/>
               <w:contextualSpacing/>
             </w:pPr>
+            <w:r>
+              <w:t>Agregado de más historia a los personajes, modificado el diagrama de estado, pantallas y modificaciones del formato del documento.</w:t>
+            </w:r>
+          </w:p>
+          <w:p>
+            <w:pPr>
+              <w:tabs>
+                <w:tab w:val="clear" w:pos="708"/>
+              </w:tabs>
+              <w:suppressAutoHyphens w:val="0"/>
+              <w:contextualSpacing/>
+            </w:pPr>
+          </w:p>
+          <w:p>
+            <w:pPr>
+              <w:pStyle w:val="Prrafodelista"/>
+              <w:numPr>
+                <w:ilvl w:val="0"/>
+                <w:numId w:val="16"/>
+              </w:numPr>
+              <w:tabs>
+                <w:tab w:val="clear" w:pos="708"/>
+              </w:tabs>
+              <w:suppressAutoHyphens w:val="0"/>
+              <w:contextualSpacing/>
+            </w:pPr>
+            <w:r>
+              <w:t>Modificaciones varias</w:t>
+            </w:r>
+          </w:p>
+        </w:tc>
+      </w:tr>
+      <w:tr>
+        <w:tc>
+          <w:tcPr>
+            <w:cnfStyle w:val="001000000000" w:firstRow="0" w:lastRow="0" w:firstColumn="1" w:lastColumn="0" w:oddVBand="0" w:evenVBand="0" w:oddHBand="0" w:evenHBand="0" w:firstRowFirstColumn="0" w:firstRowLastColumn="0" w:lastRowFirstColumn="0" w:lastRowLastColumn="0"/>
+            <w:tcW w:w="524" w:type="pct"/>
+          </w:tcPr>
+          <w:p>
+            <w:pPr>
+              <w:jc w:val="center"/>
+            </w:pPr>
+            <w:r>
+              <w:t>1.6</w:t>
+            </w:r>
+          </w:p>
+        </w:tc>
+        <w:tc>
+          <w:tcPr>
+            <w:cnfStyle w:val="000010000000" w:firstRow="0" w:lastRow="0" w:firstColumn="0" w:lastColumn="0" w:oddVBand="1" w:evenVBand="0" w:oddHBand="0" w:evenHBand="0" w:firstRowFirstColumn="0" w:firstRowLastColumn="0" w:lastRowFirstColumn="0" w:lastRowLastColumn="0"/>
+            <w:tcW w:w="733" w:type="pct"/>
+          </w:tcPr>
+          <w:p>
+            <w:pPr>
+              <w:jc w:val="center"/>
+            </w:pPr>
+            <w:r>
+              <w:t>01/11/13</w:t>
+            </w:r>
+          </w:p>
+        </w:tc>
+        <w:tc>
+          <w:tcPr>
+            <w:tcW w:w="960" w:type="pct"/>
+          </w:tcPr>
+          <w:p>
+            <w:pPr>
+              <w:cnfStyle w:val="000000000000" w:firstRow="0" w:lastRow="0" w:firstColumn="0" w:lastColumn="0" w:oddVBand="0" w:evenVBand="0" w:oddHBand="0" w:evenHBand="0" w:firstRowFirstColumn="0" w:firstRowLastColumn="0" w:lastRowFirstColumn="0" w:lastRowLastColumn="0"/>
+            </w:pPr>
+            <w:proofErr w:type="spellStart"/>
+            <w:r>
+              <w:t>Reifman</w:t>
+            </w:r>
+            <w:proofErr w:type="spellEnd"/>
+          </w:p>
+          <w:p>
+            <w:pPr>
+              <w:cnfStyle w:val="000000000000" w:firstRow="0" w:lastRow="0" w:firstColumn="0" w:lastColumn="0" w:oddVBand="0" w:evenVBand="0" w:oddHBand="0" w:evenHBand="0" w:firstRowFirstColumn="0" w:firstRowLastColumn="0" w:lastRowFirstColumn="0" w:lastRowLastColumn="0"/>
+            </w:pPr>
+            <w:proofErr w:type="spellStart"/>
+            <w:r>
+              <w:t>Duprat</w:t>
+            </w:r>
+            <w:proofErr w:type="spellEnd"/>
+          </w:p>
+          <w:p>
+            <w:pPr>
+              <w:cnfStyle w:val="000000000000" w:firstRow="0" w:lastRow="0" w:firstColumn="0" w:lastColumn="0" w:oddVBand="0" w:evenVBand="0" w:oddHBand="0" w:evenHBand="0" w:firstRowFirstColumn="0" w:firstRowLastColumn="0" w:lastRowFirstColumn="0" w:lastRowLastColumn="0"/>
+            </w:pPr>
+            <w:r>
+              <w:t>Cruz</w:t>
+            </w:r>
+          </w:p>
+          <w:p>
+            <w:pPr>
+              <w:cnfStyle w:val="000000000000" w:firstRow="0" w:lastRow="0" w:firstColumn="0" w:lastColumn="0" w:oddVBand="0" w:evenVBand="0" w:oddHBand="0" w:evenHBand="0" w:firstRowFirstColumn="0" w:firstRowLastColumn="0" w:lastRowFirstColumn="0" w:lastRowLastColumn="0"/>
+            </w:pPr>
+            <w:r>
+              <w:t>Tortosa</w:t>
+            </w:r>
+          </w:p>
+        </w:tc>
+        <w:tc>
+          <w:tcPr>
+            <w:cnfStyle w:val="000010000000" w:firstRow="0" w:lastRow="0" w:firstColumn="0" w:lastColumn="0" w:oddVBand="1" w:evenVBand="0" w:oddHBand="0" w:evenHBand="0" w:firstRowFirstColumn="0" w:firstRowLastColumn="0" w:lastRowFirstColumn="0" w:lastRowLastColumn="0"/>
+            <w:tcW w:w="2783" w:type="pct"/>
+          </w:tcPr>
+          <w:p>
+            <w:pPr>
+              <w:pStyle w:val="Prrafodelista"/>
+              <w:tabs>
+                <w:tab w:val="left" w:pos="345"/>
+              </w:tabs>
+              <w:ind w:left="1425"/>
+            </w:pPr>
+          </w:p>
+        </w:tc>
+      </w:tr>
+      <w:tr>
+        <w:tc>
+          <w:tcPr>
+            <w:cnfStyle w:val="001000000000" w:firstRow="0" w:lastRow="0" w:firstColumn="1" w:lastColumn="0" w:oddVBand="0" w:evenVBand="0" w:oddHBand="0" w:evenHBand="0" w:firstRowFirstColumn="0" w:firstRowLastColumn="0" w:lastRowFirstColumn="0" w:lastRowLastColumn="0"/>
+            <w:tcW w:w="524" w:type="pct"/>
+          </w:tcPr>
+          <w:p>
+            <w:pPr>
+              <w:jc w:val="center"/>
+            </w:pPr>
+          </w:p>
+        </w:tc>
+        <w:tc>
+          <w:tcPr>
+            <w:cnfStyle w:val="000010000000" w:firstRow="0" w:lastRow="0" w:firstColumn="0" w:lastColumn="0" w:oddVBand="1" w:evenVBand="0" w:oddHBand="0" w:evenHBand="0" w:firstRowFirstColumn="0" w:firstRowLastColumn="0" w:lastRowFirstColumn="0" w:lastRowLastColumn="0"/>
+            <w:tcW w:w="733" w:type="pct"/>
+          </w:tcPr>
+          <w:p>
+            <w:pPr>
+              <w:jc w:val="center"/>
+            </w:pPr>
+          </w:p>
+        </w:tc>
+        <w:tc>
+          <w:tcPr>
+            <w:tcW w:w="960" w:type="pct"/>
+          </w:tcPr>
+          <w:p>
+            <w:pPr>
+              <w:cnfStyle w:val="000000000000" w:firstRow="0" w:lastRow="0" w:firstColumn="0" w:lastColumn="0" w:oddVBand="0" w:evenVBand="0" w:oddHBand="0" w:evenHBand="0" w:firstRowFirstColumn="0" w:firstRowLastColumn="0" w:lastRowFirstColumn="0" w:lastRowLastColumn="0"/>
+            </w:pPr>
+          </w:p>
+        </w:tc>
+        <w:tc>
+          <w:tcPr>
+            <w:cnfStyle w:val="000010000000" w:firstRow="0" w:lastRow="0" w:firstColumn="0" w:lastColumn="0" w:oddVBand="1" w:evenVBand="0" w:oddHBand="0" w:evenHBand="0" w:firstRowFirstColumn="0" w:firstRowLastColumn="0" w:lastRowFirstColumn="0" w:lastRowLastColumn="0"/>
+            <w:tcW w:w="2783" w:type="pct"/>
+          </w:tcPr>
+          <w:p>
+            <w:pPr>
+              <w:pStyle w:val="Prrafodelista"/>
+              <w:tabs>
+                <w:tab w:val="left" w:pos="345"/>
+              </w:tabs>
+              <w:ind w:left="1425"/>
+            </w:pPr>
           </w:p>
         </w:tc>
       </w:tr>
@@ -1421,9 +1679,14 @@
       <w:pPr>
         <w:pStyle w:val="Ttulo"/>
       </w:pPr>
+      <w:proofErr w:type="spellStart"/>
       <w:r>
         <w:lastRenderedPageBreak/>
-        <w:t>Builders Beaver</w:t>
+        <w:t>Builders</w:t>
+      </w:r>
+      <w:proofErr w:type="spellEnd"/>
+      <w:r>
+        <w:t xml:space="preserve"> Beaver</w:t>
       </w:r>
     </w:p>
     <w:p>
@@ -1493,7 +1756,27 @@
         <w:jc w:val="both"/>
       </w:pPr>
       <w:r>
-        <w:t>El juego está dirigido para toda la familia, al ser simple y desafiante a la vez, lo pueden jugar desde niños pequeños hasta ancianos, pasando por jóvenes y adultos. Si bien la temática del juego resultará más interesante y útil para las personas de la región, esto no quita a que personas de cualquier parte del mundo puedan jugar.</w:t>
+        <w:t xml:space="preserve">El juego está dirigido para toda la familia, al ser simple y desafiante a la vez, lo pueden jugar desde niños pequeños hasta ancianos, pasando por jóvenes y adultos. Si bien la temática del juego resultará más interesante y útil para las personas </w:t>
+      </w:r>
+      <w:r>
+        <w:t xml:space="preserve">interesadas en el calentamiento global, esto no quita </w:t>
+      </w:r>
+      <w:r>
+        <w:t xml:space="preserve">que </w:t>
+      </w:r>
+      <w:r>
+        <w:t>cualquiera</w:t>
+      </w:r>
+      <w:r>
+        <w:t xml:space="preserve"> </w:t>
+      </w:r>
+      <w:proofErr w:type="gramStart"/>
+      <w:r>
+        <w:t>puedan</w:t>
+      </w:r>
+      <w:proofErr w:type="gramEnd"/>
+      <w:r>
+        <w:t xml:space="preserve"> jugar.</w:t>
       </w:r>
     </w:p>
     <w:p>
@@ -1514,8 +1797,13 @@
         <w:pStyle w:val="Subttulo"/>
       </w:pPr>
       <w:r>
-        <w:t>Look and Feel</w:t>
-      </w:r>
+        <w:t xml:space="preserve">Look and </w:t>
+      </w:r>
+      <w:proofErr w:type="spellStart"/>
+      <w:r>
+        <w:t>Feel</w:t>
+      </w:r>
+      <w:proofErr w:type="spellEnd"/>
     </w:p>
     <w:p>
       <w:pPr>
@@ -1627,9 +1915,11 @@
       <w:pPr>
         <w:pStyle w:val="Subttulo"/>
       </w:pPr>
+      <w:proofErr w:type="spellStart"/>
       <w:r>
         <w:t>PlayedCharacters</w:t>
       </w:r>
+      <w:proofErr w:type="spellEnd"/>
     </w:p>
     <w:p>
       <w:pPr>
@@ -1670,7 +1960,79 @@
           <w:color w:val="auto"/>
           <w:lang w:eastAsia="en-US"/>
         </w:rPr>
-        <w:t>: Castorcir, Strongjor, Flashdar e Inbeto.</w:t>
+        <w:t xml:space="preserve">: </w:t>
+      </w:r>
+      <w:proofErr w:type="spellStart"/>
+      <w:r>
+        <w:rPr>
+          <w:rFonts w:ascii="Calibri" w:eastAsia="Droid Sans Fallback" w:hAnsi="Calibri" w:cs="Calibri"/>
+          <w:color w:val="auto"/>
+          <w:lang w:eastAsia="en-US"/>
+        </w:rPr>
+        <w:t>Castorcir</w:t>
+      </w:r>
+      <w:proofErr w:type="spellEnd"/>
+      <w:r>
+        <w:rPr>
+          <w:rFonts w:ascii="Calibri" w:eastAsia="Droid Sans Fallback" w:hAnsi="Calibri" w:cs="Calibri"/>
+          <w:color w:val="auto"/>
+          <w:lang w:eastAsia="en-US"/>
+        </w:rPr>
+        <w:t xml:space="preserve">, </w:t>
+      </w:r>
+      <w:proofErr w:type="spellStart"/>
+      <w:r>
+        <w:rPr>
+          <w:rFonts w:ascii="Calibri" w:eastAsia="Droid Sans Fallback" w:hAnsi="Calibri" w:cs="Calibri"/>
+          <w:color w:val="auto"/>
+          <w:lang w:eastAsia="en-US"/>
+        </w:rPr>
+        <w:t>Strongjor</w:t>
+      </w:r>
+      <w:proofErr w:type="spellEnd"/>
+      <w:r>
+        <w:rPr>
+          <w:rFonts w:ascii="Calibri" w:eastAsia="Droid Sans Fallback" w:hAnsi="Calibri" w:cs="Calibri"/>
+          <w:color w:val="auto"/>
+          <w:lang w:eastAsia="en-US"/>
+        </w:rPr>
+        <w:t xml:space="preserve">, </w:t>
+      </w:r>
+      <w:proofErr w:type="spellStart"/>
+      <w:r>
+        <w:rPr>
+          <w:rFonts w:ascii="Calibri" w:eastAsia="Droid Sans Fallback" w:hAnsi="Calibri" w:cs="Calibri"/>
+          <w:color w:val="auto"/>
+          <w:lang w:eastAsia="en-US"/>
+        </w:rPr>
+        <w:t>Flashdar</w:t>
+      </w:r>
+      <w:proofErr w:type="spellEnd"/>
+      <w:r>
+        <w:rPr>
+          <w:rFonts w:ascii="Calibri" w:eastAsia="Droid Sans Fallback" w:hAnsi="Calibri" w:cs="Calibri"/>
+          <w:color w:val="auto"/>
+          <w:lang w:eastAsia="en-US"/>
+        </w:rPr>
+        <w:t xml:space="preserve"> e </w:t>
+      </w:r>
+      <w:proofErr w:type="spellStart"/>
+      <w:r>
+        <w:rPr>
+          <w:rFonts w:ascii="Calibri" w:eastAsia="Droid Sans Fallback" w:hAnsi="Calibri" w:cs="Calibri"/>
+          <w:color w:val="auto"/>
+          <w:lang w:eastAsia="en-US"/>
+        </w:rPr>
+        <w:t>Inbeto</w:t>
+      </w:r>
+      <w:proofErr w:type="spellEnd"/>
+      <w:r>
+        <w:rPr>
+          <w:rFonts w:ascii="Calibri" w:eastAsia="Droid Sans Fallback" w:hAnsi="Calibri" w:cs="Calibri"/>
+          <w:color w:val="auto"/>
+          <w:lang w:eastAsia="en-US"/>
+        </w:rPr>
+        <w:t>.</w:t>
       </w:r>
     </w:p>
     <w:p>
@@ -1706,8 +2068,13 @@
       </w:pPr>
       <w:r>
         <w:lastRenderedPageBreak/>
-        <w:t>Non PlayedCharacters</w:t>
-      </w:r>
+        <w:t xml:space="preserve">Non </w:t>
+      </w:r>
+      <w:proofErr w:type="spellStart"/>
+      <w:r>
+        <w:t>PlayedCharacters</w:t>
+      </w:r>
+      <w:proofErr w:type="spellEnd"/>
     </w:p>
     <w:p>
       <w:pPr>
@@ -1750,10 +2117,12 @@
         <w:pStyle w:val="Ttulo1"/>
       </w:pPr>
       <w:bookmarkStart w:id="31" w:name="_Toc370151264"/>
+      <w:proofErr w:type="spellStart"/>
       <w:r>
         <w:t>Jugabilidad</w:t>
       </w:r>
       <w:bookmarkEnd w:id="31"/>
+      <w:proofErr w:type="spellEnd"/>
     </w:p>
     <w:p/>
     <w:p>
@@ -1777,7 +2146,21 @@
         <w:rPr>
           <w:lang w:val="es-MX"/>
         </w:rPr>
-        <w:t>Dentro de cada nivel observarás un rio lleno de cosas que ha arrastrado la inundación y con tu valiosa ayuda los castores deben sortear  a través del agua estos elementos para llegar al otro extremo del torrente, obtener madera y traerla de regreso al extremo de salida para construir juntos las represas que salvaran esa población. Claro está, que solo tendrán un tiempo limitado para hacerlo antes de que la ciudad quede bajo agua completamente y poder lograr tu meta.</w:t>
+        <w:t xml:space="preserve">Dentro de cada nivel observarás un rio lleno de cosas que ha arrastrado la inundación y con tu valiosa ayuda los castores deben sortear  a través del agua estos elementos para llegar al otro extremo del torrente, obtener madera y traerla de regreso al extremo de salida para construir juntos las represas que salvaran esa población. Claro está, que solo tendrán un tiempo limitado para hacerlo antes de que la ciudad quede </w:t>
+      </w:r>
+      <w:proofErr w:type="gramStart"/>
+      <w:r>
+        <w:rPr>
+          <w:lang w:val="es-MX"/>
+        </w:rPr>
+        <w:t>bajo</w:t>
+      </w:r>
+      <w:proofErr w:type="gramEnd"/>
+      <w:r>
+        <w:rPr>
+          <w:lang w:val="es-MX"/>
+        </w:rPr>
+        <w:t xml:space="preserve"> agua completamente y poder lograr tu meta.</w:t>
       </w:r>
     </w:p>
     <w:p>
@@ -1842,16 +2225,13 @@
         <w:jc w:val="both"/>
       </w:pPr>
       <w:r>
-        <w:t xml:space="preserve">Debido a la naturaleza del juego, los únicos objetos manejables por el jugador son los </w:t>
-      </w:r>
-      <w:r>
-        <w:t>castores</w:t>
-      </w:r>
-      <w:r>
-        <w:t xml:space="preserve">, </w:t>
-      </w:r>
-      <w:r>
-        <w:t>que van recorriendo el rio de ida y vuelta.</w:t>
+        <w:t xml:space="preserve">En este juego denominamos objetos a los elementos que fueron </w:t>
+      </w:r>
+      <w:r>
+        <w:t>arrastrados</w:t>
+      </w:r>
+      <w:r>
+        <w:t xml:space="preserve"> por la inundación de las distintas casas del pueblo que el castor deberá evitar. Entre ellos se pueden enumerar mesas, sillas, colchones, algún árbol o rama caída.</w:t>
       </w:r>
     </w:p>
     <w:p>
@@ -1872,7 +2252,13 @@
         <w:t xml:space="preserve">La principal acción por parte del jugador es la de </w:t>
       </w:r>
       <w:r>
-        <w:t>avanzar hacia adelante para llegar al otro extremo del rio y poder conseguir las maderas y traerlas de regreso.</w:t>
+        <w:t xml:space="preserve">avanzar </w:t>
+      </w:r>
+      <w:r>
+        <w:t xml:space="preserve">nadando </w:t>
+      </w:r>
+      <w:r>
+        <w:t>hacia adelante para llegar al otro extremo del rio y poder conseguir las maderas y traerlas de regreso.</w:t>
       </w:r>
     </w:p>
     <w:p>
@@ -1880,7 +2266,66 @@
         <w:jc w:val="both"/>
       </w:pPr>
       <w:r>
-        <w:t>Luego puede moverse al costado al encontrarse con determinado objeto o zambullirse en el agua en caso de encontrarse con un enemigo.</w:t>
+        <w:t>Además</w:t>
+      </w:r>
+      <w:r>
+        <w:t xml:space="preserve"> podrá saltar para esquivar a los enemigos.</w:t>
+      </w:r>
+    </w:p>
+    <w:p>
+      <w:pPr>
+        <w:jc w:val="both"/>
+      </w:pPr>
+      <w:r>
+        <w:t>El avance el jugador los va a poder realizar con las teclas de las flechas hacia adelante y atrás respectivamente</w:t>
+      </w:r>
+      <w:r>
+        <w:t xml:space="preserve"> que activara un determinado sonido y mostrara al castor nadando según la dirección correspondiente</w:t>
+      </w:r>
+      <w:r>
+        <w:t>, y para saltar</w:t>
+      </w:r>
+      <w:r>
+        <w:t xml:space="preserve"> al encontrarse con un enemigo</w:t>
+      </w:r>
+      <w:r>
+        <w:t xml:space="preserve"> deberá presionar la tecla espaciadora</w:t>
+      </w:r>
+      <w:r>
+        <w:t xml:space="preserve"> que activara algún sonido determinado</w:t>
+      </w:r>
+      <w:r>
+        <w:t>.</w:t>
+      </w:r>
+    </w:p>
+    <w:p>
+      <w:pPr>
+        <w:jc w:val="both"/>
+      </w:pPr>
+      <w:r>
+        <w:t xml:space="preserve">En caso de colisionar con alguno de los objetos descriptos anteriormente o con los enemigos </w:t>
+      </w:r>
+      <w:r>
+        <w:t xml:space="preserve">por no haber presionado a tiempo las teclas </w:t>
+      </w:r>
+      <w:r>
+        <w:t xml:space="preserve"> se activara algún otro tipo de sonido y animación de choque.</w:t>
+      </w:r>
+    </w:p>
+    <w:p>
+      <w:pPr>
+        <w:jc w:val="both"/>
+        <w:rPr>
+          <w:rFonts w:ascii="Cambria" w:hAnsi="Cambria"/>
+          <w:b/>
+          <w:bCs/>
+          <w:color w:val="365F91"/>
+          <w:sz w:val="28"/>
+          <w:szCs w:val="28"/>
+        </w:rPr>
+      </w:pPr>
+      <w:r>
+        <w:br w:type="page"/>
       </w:r>
     </w:p>
     <w:p>
@@ -1889,6 +2334,7 @@
       </w:pPr>
       <w:bookmarkStart w:id="36" w:name="_Toc370151266"/>
       <w:r>
+        <w:lastRenderedPageBreak/>
         <w:t xml:space="preserve">Diagramas de </w:t>
       </w:r>
       <w:bookmarkEnd w:id="36"/>
@@ -1926,9 +2372,9 @@
             <o:lock v:ext="edit" aspectratio="t"/>
           </v:shapetype>
           <v:shape id="_x0000_i1025" type="#_x0000_t75" style="width:449.25pt;height:276.75pt" o:ole="">
-            <v:imagedata r:id="rId8" o:title=""/>
+            <v:imagedata r:id="rId9" o:title=""/>
           </v:shape>
-          <o:OLEObject Type="Embed" ProgID="Visio.Drawing.11" ShapeID="_x0000_i1025" DrawAspect="Content" ObjectID="_1444056311" r:id="rId9"/>
+          <o:OLEObject Type="Embed" ProgID="Visio.Drawing.11" ShapeID="_x0000_i1025" DrawAspect="Content" ObjectID="_1444836996" r:id="rId10"/>
         </w:object>
       </w:r>
       <w:r>
@@ -1956,14 +2402,33 @@
         <w:t>Luego se muestra el mapa de ciudades donde el jugador podrá elegir qué nivel desea jugar según lo desee y en cualquiera de ellos se puede volver al mapa de las ciudades.</w:t>
       </w:r>
     </w:p>
-    <w:p/>
-    <w:p>
-      <w:pPr>
-        <w:pStyle w:val="Subttulo"/>
+    <w:p>
+      <w:pPr>
+        <w:tabs>
+          <w:tab w:val="clear" w:pos="708"/>
+        </w:tabs>
+        <w:suppressAutoHyphens w:val="0"/>
+        <w:rPr>
+          <w:rFonts w:ascii="Cambria" w:hAnsi="Cambria"/>
+          <w:i/>
+          <w:iCs/>
+          <w:color w:val="4F81BD"/>
+          <w:spacing w:val="15"/>
+          <w:sz w:val="24"/>
+          <w:szCs w:val="24"/>
+        </w:rPr>
       </w:pPr>
       <w:bookmarkStart w:id="37" w:name="_Toc368737566"/>
       <w:bookmarkEnd w:id="37"/>
       <w:r>
+        <w:br w:type="page"/>
+      </w:r>
+    </w:p>
+    <w:p>
+      <w:pPr>
+        <w:pStyle w:val="Subttulo"/>
+      </w:pPr>
+      <w:r>
         <w:lastRenderedPageBreak/>
         <w:t>Pantalla Inicial o menú principal</w:t>
       </w:r>
@@ -1972,7 +2437,7 @@
       <w:r>
         <w:rPr>
           <w:noProof/>
-          <w:lang w:eastAsia="es-AR"/>
+          <w:lang w:val="es-PY" w:eastAsia="es-PY"/>
         </w:rPr>
         <w:drawing>
           <wp:inline distT="0" distB="0" distL="0" distR="0">
@@ -1992,10 +2457,10 @@
                     </pic:cNvPicPr>
                   </pic:nvPicPr>
                   <pic:blipFill>
-                    <a:blip r:embed="rId10">
+                    <a:blip r:embed="rId11">
                       <a:extLst>
                         <a:ext uri="{28A0092B-C50C-407E-A947-70E740481C1C}">
-                          <a14:useLocalDpi xmlns:a14="http://schemas.microsoft.com/office/drawing/2010/main" xmlns:wps="http://schemas.microsoft.com/office/word/2010/wordprocessingShape" xmlns:wpi="http://schemas.microsoft.com/office/word/2010/wordprocessingInk" xmlns:wpg="http://schemas.microsoft.com/office/word/2010/wordprocessingGroup" xmlns:w14="http://schemas.microsoft.com/office/word/2010/wordml" xmlns:w="http://schemas.openxmlformats.org/wordprocessingml/2006/main" xmlns:w10="urn:schemas-microsoft-com:office:word" xmlns:wp14="http://schemas.microsoft.com/office/word/2010/wordprocessingDrawing" xmlns:v="urn:schemas-microsoft-com:vml" xmlns:o="urn:schemas-microsoft-com:office:office" xmlns:mc="http://schemas.openxmlformats.org/markup-compatibility/2006" xmlns:wpc="http://schemas.microsoft.com/office/word/2010/wordprocessingCanvas" xmlns="" val="0"/>
+                          <a14:useLocalDpi xmlns:a14="http://schemas.microsoft.com/office/drawing/2010/main" val="0"/>
                         </a:ext>
                       </a:extLst>
                     </a:blip>
@@ -2026,7 +2491,15 @@
     </w:p>
     <w:p>
       <w:r>
-        <w:t>El menú principal cuenta con tres simples botones, el primero para crear nuevo juego, el segundo para consultar la ayuda del juego y el último para salir del juego y ver los creditos.</w:t>
+        <w:t xml:space="preserve">El menú principal cuenta con tres simples botones, el primero para crear nuevo juego, el segundo para consultar la ayuda del juego y el último para salir del juego y ver los </w:t>
+      </w:r>
+      <w:proofErr w:type="spellStart"/>
+      <w:r>
+        <w:t>creditos</w:t>
+      </w:r>
+      <w:proofErr w:type="spellEnd"/>
+      <w:r>
+        <w:t>.</w:t>
       </w:r>
     </w:p>
     <w:p/>
@@ -2042,7 +2515,7 @@
       <w:r>
         <w:rPr>
           <w:noProof/>
-          <w:lang w:eastAsia="es-AR"/>
+          <w:lang w:val="es-PY" w:eastAsia="es-PY"/>
         </w:rPr>
         <w:drawing>
           <wp:inline distT="0" distB="0" distL="0" distR="0">
@@ -2062,7 +2535,7 @@
                     </pic:cNvPicPr>
                   </pic:nvPicPr>
                   <pic:blipFill>
-                    <a:blip r:embed="rId11"/>
+                    <a:blip r:embed="rId12"/>
                     <a:srcRect/>
                     <a:stretch>
                       <a:fillRect/>
@@ -2129,7 +2602,7 @@
       <w:r>
         <w:rPr>
           <w:noProof/>
-          <w:lang w:eastAsia="es-AR"/>
+          <w:lang w:val="es-PY" w:eastAsia="es-PY"/>
         </w:rPr>
         <w:drawing>
           <wp:inline distT="0" distB="0" distL="0" distR="0">
@@ -2149,10 +2622,10 @@
                     </pic:cNvPicPr>
                   </pic:nvPicPr>
                   <pic:blipFill>
-                    <a:blip r:embed="rId12">
+                    <a:blip r:embed="rId13">
                       <a:extLst>
                         <a:ext uri="{28A0092B-C50C-407E-A947-70E740481C1C}">
-                          <a14:useLocalDpi xmlns:a14="http://schemas.microsoft.com/office/drawing/2010/main" xmlns:wps="http://schemas.microsoft.com/office/word/2010/wordprocessingShape" xmlns:wpi="http://schemas.microsoft.com/office/word/2010/wordprocessingInk" xmlns:wpg="http://schemas.microsoft.com/office/word/2010/wordprocessingGroup" xmlns:w14="http://schemas.microsoft.com/office/word/2010/wordml" xmlns:w="http://schemas.openxmlformats.org/wordprocessingml/2006/main" xmlns:w10="urn:schemas-microsoft-com:office:word" xmlns:wp14="http://schemas.microsoft.com/office/word/2010/wordprocessingDrawing" xmlns:v="urn:schemas-microsoft-com:vml" xmlns:o="urn:schemas-microsoft-com:office:office" xmlns:mc="http://schemas.openxmlformats.org/markup-compatibility/2006" xmlns:wpc="http://schemas.microsoft.com/office/word/2010/wordprocessingCanvas" xmlns="" val="0"/>
+                          <a14:useLocalDpi xmlns:a14="http://schemas.microsoft.com/office/drawing/2010/main" val="0"/>
                         </a:ext>
                       </a:extLst>
                     </a:blip>
@@ -2245,7 +2718,7 @@
       <w:r>
         <w:rPr>
           <w:noProof/>
-          <w:lang w:eastAsia="es-AR"/>
+          <w:lang w:val="es-PY" w:eastAsia="es-PY"/>
         </w:rPr>
         <w:drawing>
           <wp:inline distT="0" distB="0" distL="0" distR="0">
@@ -2265,10 +2738,10 @@
                     </pic:cNvPicPr>
                   </pic:nvPicPr>
                   <pic:blipFill>
-                    <a:blip r:embed="rId12">
+                    <a:blip r:embed="rId13">
                       <a:extLst>
                         <a:ext uri="{28A0092B-C50C-407E-A947-70E740481C1C}">
-                          <a14:useLocalDpi xmlns:a14="http://schemas.microsoft.com/office/drawing/2010/main" xmlns:wps="http://schemas.microsoft.com/office/word/2010/wordprocessingShape" xmlns:wpi="http://schemas.microsoft.com/office/word/2010/wordprocessingInk" xmlns:wpg="http://schemas.microsoft.com/office/word/2010/wordprocessingGroup" xmlns:w14="http://schemas.microsoft.com/office/word/2010/wordml" xmlns:w="http://schemas.openxmlformats.org/wordprocessingml/2006/main" xmlns:w10="urn:schemas-microsoft-com:office:word" xmlns:wp14="http://schemas.microsoft.com/office/word/2010/wordprocessingDrawing" xmlns:v="urn:schemas-microsoft-com:vml" xmlns:o="urn:schemas-microsoft-com:office:office" xmlns:mc="http://schemas.openxmlformats.org/markup-compatibility/2006" xmlns:wpc="http://schemas.microsoft.com/office/word/2010/wordprocessingCanvas" xmlns="" val="0"/>
+                          <a14:useLocalDpi xmlns:a14="http://schemas.microsoft.com/office/drawing/2010/main" val="0"/>
                         </a:ext>
                       </a:extLst>
                     </a:blip>
@@ -2320,7 +2793,7 @@
       <w:r>
         <w:rPr>
           <w:noProof/>
-          <w:lang w:eastAsia="es-AR"/>
+          <w:lang w:val="es-PY" w:eastAsia="es-PY"/>
         </w:rPr>
         <w:drawing>
           <wp:inline distT="0" distB="0" distL="0" distR="0">
@@ -2340,7 +2813,7 @@
                     </pic:cNvPicPr>
                   </pic:nvPicPr>
                   <pic:blipFill>
-                    <a:blip r:embed="rId13"/>
+                    <a:blip r:embed="rId14"/>
                     <a:srcRect/>
                     <a:stretch>
                       <a:fillRect/>
@@ -2372,7 +2845,7 @@
     <w:p>
       <w:pPr>
         <w:sectPr>
-          <w:footerReference w:type="default" r:id="rId14"/>
+          <w:footerReference w:type="default" r:id="rId15"/>
           <w:pgSz w:w="11907" w:h="16840" w:code="9"/>
           <w:pgMar w:top="1418" w:right="1701" w:bottom="1418" w:left="1701" w:header="709" w:footer="709" w:gutter="0"/>
           <w:cols w:space="708"/>
@@ -2392,11 +2865,11 @@
         </w:sectPr>
       </w:pPr>
       <w:r>
-        <w:object w:dxaOrig="15496" w:dyaOrig="5925">
-          <v:shape id="_x0000_i1026" type="#_x0000_t75" style="width:765pt;height:292.5pt" o:ole="">
-            <v:imagedata r:id="rId15" o:title=""/>
+        <w:object w:dxaOrig="16088" w:dyaOrig="9101">
+          <v:shape id="_x0000_i1026" type="#_x0000_t75" style="width:699.75pt;height:396pt" o:ole="">
+            <v:imagedata r:id="rId16" o:title=""/>
           </v:shape>
-          <o:OLEObject Type="Embed" ProgID="Visio.Drawing.11" ShapeID="_x0000_i1026" DrawAspect="Content" ObjectID="_1444056312" r:id="rId16"/>
+          <o:OLEObject Type="Embed" ProgID="Visio.Drawing.11" ShapeID="_x0000_i1026" DrawAspect="Content" ObjectID="_1444836997" r:id="rId17"/>
         </w:object>
       </w:r>
     </w:p>
@@ -2421,6 +2894,8 @@
         </w:rPr>
         <w:t xml:space="preserve">En </w:t>
       </w:r>
+      <w:proofErr w:type="spellStart"/>
+      <w:proofErr w:type="gramStart"/>
       <w:r>
         <w:rPr>
           <w:i/>
@@ -2428,11 +2903,25 @@
         </w:rPr>
         <w:t>CasterWorld</w:t>
       </w:r>
-      <w:r>
-        <w:rPr>
-          <w:lang w:val="es-MX"/>
-        </w:rPr>
-        <w:t xml:space="preserve">(mundo de castores) mucho de los habitantes son constructores o ingenieros y por lo tanto siempre están creando nuevas cosas para aumentar el confort de la población. A medida que fue creciendo, las ciudades pasaron a ocupar gran parte del territorio, dejando poco espacio “verde”. Se abrían fábricas constantemente, nuevas carreteras, mayor cantidad de vehículos a combustible, etc., sin darle mucha importancia a los daños que causaban a la naturaleza. </w:t>
+      <w:proofErr w:type="spellEnd"/>
+      <w:r>
+        <w:rPr>
+          <w:lang w:val="es-MX"/>
+        </w:rPr>
+        <w:t>(</w:t>
+      </w:r>
+      <w:proofErr w:type="gramEnd"/>
+      <w:r>
+        <w:rPr>
+          <w:lang w:val="es-MX"/>
+        </w:rPr>
+        <w:t xml:space="preserve">mundo de castores) mucho de los habitantes son constructores o ingenieros y por lo tanto siempre están creando nuevas cosas para aumentar el confort de la población. A medida que fue creciendo, las ciudades pasaron a ocupar gran parte del territorio, dejando poco espacio “verde”. Se abrían fábricas constantemente, nuevas carreteras, mayor cantidad de vehículos a combustible, etc., sin darle mucha importancia a los daños que causaban a la naturaleza. </w:t>
+      </w:r>
+      <w:r>
+        <w:rPr>
+          <w:lang w:val="es-MX"/>
+        </w:rPr>
+        <w:t>+</w:t>
       </w:r>
     </w:p>
     <w:p>
@@ -2478,12 +2967,21 @@
         </w:rPr>
         <w:t xml:space="preserve">Sin embargo, el daño ya estaba hecho y es irreversible, un grupo de ingenieros dio el aviso de que, el principal problema es el sobrecalentamiento del mundo lo que provoca que las grandes masas de hielo, concentradas en uno de los polos de </w:t>
       </w:r>
+      <w:proofErr w:type="spellStart"/>
       <w:r>
         <w:rPr>
           <w:i/>
           <w:lang w:val="es-MX"/>
         </w:rPr>
-        <w:t>CasterWorld,</w:t>
+        <w:t>CasterWorld</w:t>
+      </w:r>
+      <w:proofErr w:type="spellEnd"/>
+      <w:r>
+        <w:rPr>
+          <w:i/>
+          <w:lang w:val="es-MX"/>
+        </w:rPr>
+        <w:t>,</w:t>
       </w:r>
       <w:r>
         <w:rPr>
@@ -2497,7 +2995,21 @@
         <w:rPr>
           <w:lang w:val="es-MX"/>
         </w:rPr>
-        <w:t>A raíz de esto surge una empresa constructora denominada “SavetheWorld” con los miembros de este grupo que tratará de evitar, con tu colaboración, que algunas poblaciones se pierdan totalmente bajo las aguas. Pero como el tiempo cada vez es menor y el agua se viene muy rápidamente y con furia, deberás demostrar tus habilidades para construir represas que eviten la inundación de la población en cada localidad.</w:t>
+        <w:t>A raíz de esto surge una empresa constructora denominada “</w:t>
+      </w:r>
+      <w:proofErr w:type="spellStart"/>
+      <w:r>
+        <w:rPr>
+          <w:lang w:val="es-MX"/>
+        </w:rPr>
+        <w:t>SavetheWorld</w:t>
+      </w:r>
+      <w:proofErr w:type="spellEnd"/>
+      <w:r>
+        <w:rPr>
+          <w:lang w:val="es-MX"/>
+        </w:rPr>
+        <w:t>” con los miembros de este grupo que tratará de evitar, con tu colaboración, que algunas poblaciones se pierdan totalmente bajo las aguas. Pero como el tiempo cada vez es menor y el agua se viene muy rápidamente y con furia, deberás demostrar tus habilidades para construir represas que eviten la inundación de la población en cada localidad.</w:t>
       </w:r>
     </w:p>
     <w:p>
@@ -2540,6 +3052,7 @@
       </w:pPr>
       <w:bookmarkStart w:id="42" w:name="_Toc368737568"/>
       <w:bookmarkStart w:id="43" w:name="_Toc370151269"/>
+      <w:proofErr w:type="spellStart"/>
       <w:r>
         <w:rPr>
           <w:lang w:val="es-MX"/>
@@ -2548,18 +3061,31 @@
       </w:r>
       <w:bookmarkEnd w:id="42"/>
       <w:bookmarkEnd w:id="43"/>
-    </w:p>
-    <w:p>
-      <w:pPr>
-        <w:rPr>
-          <w:lang w:val="es-MX"/>
-        </w:rPr>
-      </w:pPr>
-      <w:r>
-        <w:rPr>
-          <w:lang w:val="es-MX"/>
-        </w:rPr>
-        <w:t>Entre los personajes posibles con que se pueden jugarcontamos con:</w:t>
+      <w:proofErr w:type="spellEnd"/>
+    </w:p>
+    <w:p>
+      <w:pPr>
+        <w:rPr>
+          <w:lang w:val="es-MX"/>
+        </w:rPr>
+      </w:pPr>
+      <w:r>
+        <w:rPr>
+          <w:lang w:val="es-MX"/>
+        </w:rPr>
+        <w:t>Entre los personajes posibles con que se pueden jugar</w:t>
+      </w:r>
+      <w:r>
+        <w:rPr>
+          <w:lang w:val="es-MX"/>
+        </w:rPr>
+        <w:t xml:space="preserve"> </w:t>
+      </w:r>
+      <w:r>
+        <w:rPr>
+          <w:lang w:val="es-MX"/>
+        </w:rPr>
+        <w:t>contamos con:</w:t>
       </w:r>
     </w:p>
     <w:p>
@@ -2569,12 +3095,14 @@
           <w:lang w:val="es-MX"/>
         </w:rPr>
       </w:pPr>
+      <w:proofErr w:type="spellStart"/>
       <w:r>
         <w:rPr>
           <w:lang w:val="es-MX"/>
         </w:rPr>
         <w:t>Castorcin</w:t>
       </w:r>
+      <w:proofErr w:type="spellEnd"/>
     </w:p>
     <w:p>
       <w:pPr>
@@ -2600,17 +3128,166 @@
           <w:lang w:val="es-MX"/>
         </w:rPr>
       </w:pPr>
+      <w:r>
+        <w:rPr>
+          <w:noProof/>
+          <w:lang w:val="es-PY" w:eastAsia="es-PY"/>
+        </w:rPr>
+        <w:drawing>
+          <wp:inline distT="0" distB="0" distL="0" distR="0">
+            <wp:extent cx="2439416" cy="2950906"/>
+            <wp:effectExtent l="0" t="0" r="0" b="0"/>
+            <wp:docPr id="8" name="Imagen 8" descr="C:\Users\HP\Desktop\Castorcin 2.gif"/>
+            <wp:cNvGraphicFramePr>
+              <a:graphicFrameLocks xmlns:a="http://schemas.openxmlformats.org/drawingml/2006/main" noChangeAspect="1"/>
+            </wp:cNvGraphicFramePr>
+            <a:graphic xmlns:a="http://schemas.openxmlformats.org/drawingml/2006/main">
+              <a:graphicData uri="http://schemas.openxmlformats.org/drawingml/2006/picture">
+                <pic:pic xmlns:pic="http://schemas.openxmlformats.org/drawingml/2006/picture">
+                  <pic:nvPicPr>
+                    <pic:cNvPr id="0" name="Picture 6" descr="C:\Users\HP\Desktop\Castorcin 2.gif"/>
+                    <pic:cNvPicPr>
+                      <a:picLocks noChangeAspect="1" noChangeArrowheads="1"/>
+                    </pic:cNvPicPr>
+                  </pic:nvPicPr>
+                  <pic:blipFill>
+                    <a:blip r:embed="rId18">
+                      <a:extLst>
+                        <a:ext uri="{28A0092B-C50C-407E-A947-70E740481C1C}">
+                          <a14:useLocalDpi xmlns:a14="http://schemas.microsoft.com/office/drawing/2010/main" val="0"/>
+                        </a:ext>
+                      </a:extLst>
+                    </a:blip>
+                    <a:srcRect/>
+                    <a:stretch>
+                      <a:fillRect/>
+                    </a:stretch>
+                  </pic:blipFill>
+                  <pic:spPr bwMode="auto">
+                    <a:xfrm>
+                      <a:off x="0" y="0"/>
+                      <a:ext cx="2440089" cy="2951720"/>
+                    </a:xfrm>
+                    <a:prstGeom prst="rect">
+                      <a:avLst/>
+                    </a:prstGeom>
+                    <a:noFill/>
+                    <a:ln>
+                      <a:noFill/>
+                    </a:ln>
+                  </pic:spPr>
+                </pic:pic>
+              </a:graphicData>
+            </a:graphic>
+          </wp:inline>
+        </w:drawing>
+      </w:r>
+    </w:p>
+    <w:p>
+      <w:pPr>
+        <w:rPr>
+          <w:lang w:val="es-MX"/>
+        </w:rPr>
+      </w:pPr>
+      <w:r>
+        <w:rPr>
+          <w:lang w:val="es-MX"/>
+        </w:rPr>
+        <w:t xml:space="preserve">Debilidad: </w:t>
+      </w:r>
+      <w:r>
+        <w:rPr>
+          <w:lang w:val="es-MX"/>
+        </w:rPr>
+        <w:t>No posee ni un</w:t>
+      </w:r>
+      <w:r>
+        <w:rPr>
+          <w:lang w:val="es-MX"/>
+        </w:rPr>
+        <w:t xml:space="preserve">a debilidad que </w:t>
+      </w:r>
+      <w:r>
+        <w:rPr>
+          <w:lang w:val="es-MX"/>
+        </w:rPr>
+        <w:t>desvié</w:t>
+      </w:r>
+      <w:r>
+        <w:rPr>
+          <w:lang w:val="es-MX"/>
+        </w:rPr>
+        <w:t xml:space="preserve"> al jugador </w:t>
+      </w:r>
+      <w:r>
+        <w:rPr>
+          <w:lang w:val="es-MX"/>
+        </w:rPr>
+        <w:t xml:space="preserve">de </w:t>
+      </w:r>
+      <w:r>
+        <w:rPr>
+          <w:lang w:val="es-MX"/>
+        </w:rPr>
+        <w:t>lograr su objetivo</w:t>
+      </w:r>
+    </w:p>
+    <w:p>
+      <w:pPr>
+        <w:rPr>
+          <w:lang w:val="es-MX"/>
+        </w:rPr>
+      </w:pPr>
+      <w:r>
+        <w:rPr>
+          <w:lang w:val="es-MX"/>
+        </w:rPr>
+        <w:t xml:space="preserve">Habilidad: </w:t>
+      </w:r>
+      <w:r>
+        <w:rPr>
+          <w:lang w:val="es-MX"/>
+        </w:rPr>
+        <w:t>No posee ni un poder extra que ayude al jugador a lograr su objetivo</w:t>
+      </w:r>
+    </w:p>
+    <w:p>
+      <w:pPr>
+        <w:tabs>
+          <w:tab w:val="clear" w:pos="708"/>
+        </w:tabs>
+        <w:suppressAutoHyphens w:val="0"/>
+        <w:rPr>
+          <w:rFonts w:ascii="Cambria" w:hAnsi="Cambria"/>
+          <w:i/>
+          <w:iCs/>
+          <w:color w:val="4F81BD"/>
+          <w:spacing w:val="15"/>
+          <w:sz w:val="24"/>
+          <w:szCs w:val="24"/>
+          <w:lang w:val="es-MX"/>
+        </w:rPr>
+      </w:pPr>
+      <w:r>
+        <w:rPr>
+          <w:lang w:val="es-MX"/>
+        </w:rPr>
+        <w:br w:type="page"/>
+      </w:r>
     </w:p>
     <w:p>
       <w:pPr>
         <w:pStyle w:val="Subttulo"/>
       </w:pPr>
-      <w:r>
-        <w:rPr>
-          <w:lang w:val="es-MX"/>
-        </w:rPr>
+      <w:proofErr w:type="spellStart"/>
+      <w:r>
+        <w:rPr>
+          <w:lang w:val="es-MX"/>
+        </w:rPr>
+        <w:lastRenderedPageBreak/>
         <w:t>Flashdar</w:t>
       </w:r>
+      <w:proofErr w:type="spellEnd"/>
     </w:p>
     <w:p>
       <w:pPr>
@@ -2621,16 +3298,74 @@
         </w:numPr>
       </w:pPr>
       <w:r>
-        <w:t xml:space="preserve">Es el más pequeño del grupo, es rápido e inquieto. El siempre está en busca de nuevos desafíos porque se aburre muy fácilmente. Viene de las sierras super veloces </w:t>
-      </w:r>
-      <w:r>
-        <w:t>y siempre come liviano. Sus modelos a seguir son el Correcaminos y Speedy Gonzáles. Por su espíritu emprendedor, cuando se enteró de la situación del mundo decidió no quedarse de brazos cruzados y hacer algo para ayudar, de esta manera llega a SaveTheWorld donde es aceptado al instante.</w:t>
-      </w:r>
-    </w:p>
-    <w:p>
-      <w:pPr>
-        <w:pStyle w:val="Prrafodelista"/>
-        <w:ind w:left="765"/>
+        <w:t xml:space="preserve">Es el más pequeño del grupo, es rápido e inquieto. </w:t>
+      </w:r>
+      <w:proofErr w:type="spellStart"/>
+      <w:r>
+        <w:t>El</w:t>
+      </w:r>
+      <w:proofErr w:type="spellEnd"/>
+      <w:r>
+        <w:t xml:space="preserve"> siempre está en busca de nuevos desafíos porque se aburre muy fácilmente. Viene de las sierras </w:t>
+      </w:r>
+      <w:proofErr w:type="spellStart"/>
+      <w:r>
+        <w:t>super</w:t>
+      </w:r>
+      <w:proofErr w:type="spellEnd"/>
+      <w:r>
+        <w:t xml:space="preserve"> veloces </w:t>
+      </w:r>
+      <w:r>
+        <w:t xml:space="preserve">y siempre come liviano. Sus modelos a seguir son el Correcaminos y Speedy Gonzáles. Por su espíritu emprendedor, cuando se enteró de la situación del mundo decidió no quedarse de brazos cruzados y hacer algo para ayudar, de esta manera llega a </w:t>
+      </w:r>
+      <w:proofErr w:type="spellStart"/>
+      <w:r>
+        <w:t>SaveTheWorld</w:t>
+      </w:r>
+      <w:proofErr w:type="spellEnd"/>
+      <w:r>
+        <w:t xml:space="preserve"> donde es aceptado al instante.</w:t>
+      </w:r>
+    </w:p>
+    <w:p>
+      <w:r>
+        <w:t>Debilidad:</w:t>
+      </w:r>
+      <w:r>
+        <w:t xml:space="preserve"> </w:t>
+      </w:r>
+      <w:r>
+        <w:t>E</w:t>
+      </w:r>
+      <w:r>
+        <w:t>s más probable que colisione con los objetos</w:t>
+      </w:r>
+      <w:r>
+        <w:t xml:space="preserve"> </w:t>
+      </w:r>
+      <w:proofErr w:type="spellStart"/>
+      <w:r>
+        <w:t>por que</w:t>
+      </w:r>
+      <w:proofErr w:type="spellEnd"/>
+      <w:r>
+        <w:t xml:space="preserve"> es un castor muy atolondrado y </w:t>
+      </w:r>
+      <w:proofErr w:type="spellStart"/>
+      <w:r>
+        <w:t>despiestado</w:t>
+      </w:r>
+      <w:proofErr w:type="spellEnd"/>
+      <w:r>
+        <w:t>.</w:t>
+      </w:r>
+    </w:p>
+    <w:p>
+      <w:pPr>
+        <w:rPr>
+          <w:lang w:val="es-PY"/>
+        </w:rPr>
       </w:pPr>
       <w:r>
         <w:t xml:space="preserve">Habilidad: </w:t>
@@ -2639,15 +3374,27 @@
         <w:rPr>
           <w:lang w:val="es-MX"/>
         </w:rPr>
-        <w:t>Dotado de una velocidad increíble que recorrerá en tiempo mínimo el camino pero es más probable que colisione con los objetos.</w:t>
+        <w:t>Dotado de una velocidad increíble que recorrerá</w:t>
+      </w:r>
+      <w:r>
+        <w:rPr>
+          <w:lang w:val="es-MX"/>
+        </w:rPr>
+        <w:t xml:space="preserve"> en tiempo mínimo el camino</w:t>
+      </w:r>
+      <w:r>
+        <w:rPr>
+          <w:lang w:val="es-MX"/>
+        </w:rPr>
+        <w:t>.</w:t>
       </w:r>
       <w:r>
         <w:rPr>
           <w:noProof/>
-          <w:lang w:eastAsia="es-AR"/>
+          <w:lang w:val="es-PY" w:eastAsia="es-PY"/>
         </w:rPr>
         <w:drawing>
-          <wp:inline distT="0" distB="0" distL="0" distR="0">
+          <wp:inline distT="0" distB="0" distL="0" distR="0" wp14:anchorId="04D02A4F" wp14:editId="40F3D910">
             <wp:extent cx="3533775" cy="3914775"/>
             <wp:effectExtent l="19050" t="0" r="9525" b="0"/>
             <wp:docPr id="3" name="Imagen 3" descr="D:\Dropbox\Jueguitos\Dibujos castores\1_veloz.jpg"/>
@@ -2664,7 +3411,7 @@
                     </pic:cNvPicPr>
                   </pic:nvPicPr>
                   <pic:blipFill>
-                    <a:blip r:embed="rId17"/>
+                    <a:blip r:embed="rId19"/>
                     <a:srcRect t="16698" r="802" b="5313"/>
                     <a:stretch>
                       <a:fillRect/>
@@ -2724,6 +3471,7 @@
           <w:lang w:val="es-MX"/>
         </w:rPr>
       </w:pPr>
+      <w:proofErr w:type="spellStart"/>
       <w:r>
         <w:rPr>
           <w:lang w:val="es-MX"/>
@@ -2731,6 +3479,7 @@
         <w:lastRenderedPageBreak/>
         <w:t>Inbeto</w:t>
       </w:r>
+      <w:proofErr w:type="spellEnd"/>
     </w:p>
     <w:p>
       <w:pPr>
@@ -2752,46 +3501,83 @@
     </w:p>
     <w:p>
       <w:pPr>
+        <w:rPr>
+          <w:lang w:val="es-MX"/>
+        </w:rPr>
+      </w:pPr>
+      <w:r>
+        <w:t xml:space="preserve">Debilidad: </w:t>
+      </w:r>
+      <w:proofErr w:type="spellStart"/>
+      <w:r>
+        <w:t>Inbeto</w:t>
+      </w:r>
+      <w:proofErr w:type="spellEnd"/>
+      <w:r>
+        <w:rPr>
+          <w:lang w:val="es-MX"/>
+        </w:rPr>
+        <w:t xml:space="preserve"> </w:t>
+      </w:r>
+      <w:r>
+        <w:rPr>
+          <w:lang w:val="es-MX"/>
+        </w:rPr>
+        <w:t>r</w:t>
+      </w:r>
+      <w:r>
+        <w:rPr>
+          <w:lang w:val="es-MX"/>
+        </w:rPr>
+        <w:t>ecorrerá el camino muy lentamente</w:t>
+      </w:r>
+      <w:r>
+        <w:rPr>
+          <w:lang w:val="es-MX"/>
+        </w:rPr>
+        <w:t>.</w:t>
+      </w:r>
+    </w:p>
+    <w:p>
+      <w:pPr>
+        <w:rPr>
+          <w:lang w:val="es-MX"/>
+        </w:rPr>
+      </w:pPr>
+      <w:r>
+        <w:t xml:space="preserve">Habilidad: </w:t>
+      </w:r>
+      <w:r>
+        <w:rPr>
+          <w:lang w:val="es-MX"/>
+        </w:rPr>
+        <w:t>Cuenta</w:t>
+      </w:r>
+      <w:r>
+        <w:rPr>
+          <w:lang w:val="es-MX"/>
+        </w:rPr>
+        <w:t xml:space="preserve"> con un traje poderoso que evitara que se preocupe por chocar con los objetos, ya que estos no le hacen ni un efecto. </w:t>
+      </w:r>
+    </w:p>
+    <w:p>
+      <w:pPr>
         <w:pStyle w:val="Prrafodelista"/>
         <w:ind w:left="765"/>
         <w:rPr>
           <w:lang w:val="es-MX"/>
         </w:rPr>
       </w:pPr>
-      <w:r>
-        <w:t>Inbeto</w:t>
-      </w:r>
-      <w:r>
-        <w:rPr>
-          <w:lang w:val="es-MX"/>
-        </w:rPr>
-        <w:t xml:space="preserve"> </w:t>
-      </w:r>
-      <w:r>
-        <w:rPr>
-          <w:lang w:val="es-MX"/>
-        </w:rPr>
-        <w:t xml:space="preserve">Recorrerá el camino muy lentamente pero con un traje poderoso que evitara que se preocupe por chocar con los objetos, ya que estos no le hacen ni un efecto. </w:t>
-      </w:r>
     </w:p>
     <w:p>
       <w:pPr>
         <w:pStyle w:val="Prrafodelista"/>
         <w:ind w:left="765"/>
-        <w:rPr>
-          <w:lang w:val="es-MX"/>
-        </w:rPr>
-      </w:pPr>
-    </w:p>
-    <w:p>
-      <w:pPr>
-        <w:pStyle w:val="Prrafodelista"/>
-        <w:ind w:left="765"/>
       </w:pPr>
       <w:r>
         <w:rPr>
           <w:noProof/>
-          <w:lang w:eastAsia="es-AR"/>
+          <w:lang w:val="es-PY" w:eastAsia="es-PY"/>
         </w:rPr>
         <w:drawing>
           <wp:anchor distT="0" distB="0" distL="114300" distR="114300" simplePos="0" relativeHeight="251666432" behindDoc="0" locked="0" layoutInCell="1" allowOverlap="1">
@@ -2819,7 +3605,7 @@
                     </pic:cNvPicPr>
                   </pic:nvPicPr>
                   <pic:blipFill>
-                    <a:blip r:embed="rId18"/>
+                    <a:blip r:embed="rId20"/>
                     <a:srcRect/>
                     <a:stretch>
                       <a:fillRect/>
@@ -2855,17 +3641,44 @@
     </w:p>
     <w:p>
       <w:pPr>
+        <w:tabs>
+          <w:tab w:val="clear" w:pos="708"/>
+        </w:tabs>
+        <w:suppressAutoHyphens w:val="0"/>
+        <w:rPr>
+          <w:rFonts w:ascii="Cambria" w:hAnsi="Cambria"/>
+          <w:i/>
+          <w:iCs/>
+          <w:color w:val="4F81BD"/>
+          <w:spacing w:val="15"/>
+          <w:sz w:val="24"/>
+          <w:szCs w:val="24"/>
+          <w:lang w:val="es-MX"/>
+        </w:rPr>
+      </w:pPr>
+      <w:r>
+        <w:rPr>
+          <w:lang w:val="es-MX"/>
+        </w:rPr>
+        <w:br w:type="page"/>
+      </w:r>
+    </w:p>
+    <w:p>
+      <w:pPr>
         <w:pStyle w:val="Subttulo"/>
         <w:rPr>
           <w:lang w:val="es-MX"/>
         </w:rPr>
       </w:pPr>
-      <w:r>
-        <w:rPr>
-          <w:lang w:val="es-MX"/>
-        </w:rPr>
+      <w:proofErr w:type="spellStart"/>
+      <w:r>
+        <w:rPr>
+          <w:lang w:val="es-MX"/>
+        </w:rPr>
+        <w:lastRenderedPageBreak/>
         <w:t>Strongjon</w:t>
       </w:r>
+      <w:proofErr w:type="spellEnd"/>
     </w:p>
     <w:p>
       <w:pPr>
@@ -2909,49 +3722,63 @@
         <w:t xml:space="preserve"> </w:t>
       </w:r>
       <w:r>
-        <w:t xml:space="preserve">Esto lo ayudó a conseguir </w:t>
-      </w:r>
-      <w:r>
-        <w:lastRenderedPageBreak/>
-        <w:t xml:space="preserve">trabajos de carga en distintas construcciones, haciéndose famoso por sus habilidades. SavetheWorld supo de él y lo convoca para formar parte del equipo. </w:t>
-      </w:r>
-    </w:p>
+        <w:t xml:space="preserve">Esto lo ayudó a conseguir trabajos de carga en distintas construcciones, haciéndose famoso por sus habilidades. </w:t>
+      </w:r>
+      <w:proofErr w:type="spellStart"/>
+      <w:r>
+        <w:t>SavetheWorld</w:t>
+      </w:r>
+      <w:proofErr w:type="spellEnd"/>
+      <w:r>
+        <w:t xml:space="preserve"> supo de él y lo convoca para formar parte del equipo. </w:t>
+      </w:r>
+    </w:p>
+    <w:p>
+      <w:r>
+        <w:t>Debilidad: Tiene una velocidad muy inferior a la de otros personajes.</w:t>
+      </w:r>
+    </w:p>
+    <w:p>
+      <w:pPr>
+        <w:rPr>
+          <w:lang w:val="es-MX"/>
+        </w:rPr>
+      </w:pPr>
+      <w:r>
+        <w:t>H</w:t>
+      </w:r>
+      <w:r>
+        <w:t xml:space="preserve">abilidad: </w:t>
+      </w:r>
+      <w:r>
+        <w:rPr>
+          <w:lang w:val="es-MX"/>
+        </w:rPr>
+        <w:t>que puede tra</w:t>
+      </w:r>
+      <w:r>
+        <w:rPr>
+          <w:lang w:val="es-MX"/>
+        </w:rPr>
+        <w:t>n</w:t>
+      </w:r>
+      <w:r>
+        <w:rPr>
+          <w:lang w:val="es-MX"/>
+        </w:rPr>
+        <w:t>sportar 2 pedazos de madera a la vez sin inconvenientes.</w:t>
+      </w:r>
+    </w:p>
+    <w:p/>
     <w:p>
       <w:pPr>
         <w:pStyle w:val="Prrafodelista"/>
         <w:ind w:left="765"/>
       </w:pPr>
       <w:r>
-        <w:t xml:space="preserve">Habilidad: </w:t>
-      </w:r>
-      <w:r>
-        <w:rPr>
-          <w:lang w:val="es-MX"/>
-        </w:rPr>
-        <w:t>que puede tra</w:t>
-      </w:r>
-      <w:r>
-        <w:rPr>
-          <w:lang w:val="es-MX"/>
-        </w:rPr>
-        <w:t>n</w:t>
-      </w:r>
-      <w:r>
-        <w:rPr>
-          <w:lang w:val="es-MX"/>
-        </w:rPr>
-        <w:t>sportar 2 pedazos de madera a la vez sin inconvenientes.</w:t>
-      </w:r>
-    </w:p>
-    <w:p>
-      <w:pPr>
-        <w:pStyle w:val="Prrafodelista"/>
-        <w:ind w:left="765"/>
-      </w:pPr>
-      <w:r>
         <w:rPr>
           <w:noProof/>
-          <w:lang w:eastAsia="es-AR"/>
+          <w:lang w:val="es-PY" w:eastAsia="es-PY"/>
         </w:rPr>
         <w:drawing>
           <wp:anchor distT="0" distB="0" distL="114300" distR="114300" simplePos="0" relativeHeight="251667456" behindDoc="0" locked="0" layoutInCell="1" allowOverlap="1">
@@ -2979,7 +3806,7 @@
                     </pic:cNvPicPr>
                   </pic:nvPicPr>
                   <pic:blipFill>
-                    <a:blip r:embed="rId19"/>
+                    <a:blip r:embed="rId21"/>
                     <a:srcRect/>
                     <a:stretch>
                       <a:fillRect/>
@@ -3056,10 +3883,18 @@
           <w:lang w:val="es-MX"/>
         </w:rPr>
         <w:lastRenderedPageBreak/>
-        <w:t>Non- PlayedCharacters</w:t>
+        <w:t xml:space="preserve">Non- </w:t>
+      </w:r>
+      <w:proofErr w:type="spellStart"/>
+      <w:r>
+        <w:rPr>
+          <w:lang w:val="es-MX"/>
+        </w:rPr>
+        <w:t>PlayedCharacters</w:t>
       </w:r>
       <w:bookmarkEnd w:id="44"/>
       <w:bookmarkEnd w:id="45"/>
+      <w:proofErr w:type="spellEnd"/>
     </w:p>
     <w:p>
       <w:pPr>
@@ -3146,20 +3981,50 @@
         <w:rPr>
           <w:lang w:val="es-MX"/>
         </w:rPr>
-        <w:t xml:space="preserve"> dentro de la subfamilia de los Serrasalminae. Miden, normalmente, entre 15 y 25 cm de longitud, aunque se han encontrado ejemplares que superan los 40 cm. Son popularmente conocidas por sus afilados dientes y por su insaciable y agresivo apetito por la carne.</w:t>
-      </w:r>
-    </w:p>
-    <w:p>
-      <w:pPr>
-        <w:rPr>
-          <w:lang w:val="es-MX"/>
-        </w:rPr>
-      </w:pPr>
-      <w:r>
-        <w:rPr>
-          <w:lang w:val="es-MX"/>
-        </w:rPr>
-        <w:t xml:space="preserve">Las ultimas investigaciones sobre los </w:t>
+        <w:t xml:space="preserve"> dentro de la subfamilia de los </w:t>
+      </w:r>
+      <w:proofErr w:type="spellStart"/>
+      <w:r>
+        <w:rPr>
+          <w:lang w:val="es-MX"/>
+        </w:rPr>
+        <w:t>Serrasalminae</w:t>
+      </w:r>
+      <w:proofErr w:type="spellEnd"/>
+      <w:r>
+        <w:rPr>
+          <w:lang w:val="es-MX"/>
+        </w:rPr>
+        <w:t>. Miden, normalmente, entre 15 y 25 cm de longitud, aunque se han encontrado ejemplares que superan los 40 cm. Son popularmente conocidas por sus afilados dientes y por su insaciable y agresivo apetito por la carne.</w:t>
+      </w:r>
+    </w:p>
+    <w:p>
+      <w:pPr>
+        <w:rPr>
+          <w:lang w:val="es-MX"/>
+        </w:rPr>
+      </w:pPr>
+      <w:r>
+        <w:rPr>
+          <w:lang w:val="es-MX"/>
+        </w:rPr>
+        <w:t xml:space="preserve">Las </w:t>
+      </w:r>
+      <w:proofErr w:type="spellStart"/>
+      <w:proofErr w:type="gramStart"/>
+      <w:r>
+        <w:rPr>
+          <w:lang w:val="es-MX"/>
+        </w:rPr>
+        <w:t>ultimas</w:t>
+      </w:r>
+      <w:proofErr w:type="spellEnd"/>
+      <w:proofErr w:type="gramEnd"/>
+      <w:r>
+        <w:rPr>
+          <w:lang w:val="es-MX"/>
+        </w:rPr>
+        <w:t xml:space="preserve"> investigaciones sobre los </w:t>
       </w:r>
       <w:r>
         <w:rPr>
@@ -3173,11 +4038,33 @@
         </w:rPr>
         <w:t xml:space="preserve"> </w:t>
       </w:r>
-      <w:r>
-        <w:rPr>
-          <w:lang w:val="es-MX"/>
-        </w:rPr>
-        <w:t xml:space="preserve">Serrasalmusbrandtii y los Pygocentrusnattereri se han realizado en el Lago Viana, el cual se forma durante la </w:t>
+      <w:proofErr w:type="spellStart"/>
+      <w:r>
+        <w:rPr>
+          <w:lang w:val="es-MX"/>
+        </w:rPr>
+        <w:t>Serrasalmusbrandtii</w:t>
+      </w:r>
+      <w:proofErr w:type="spellEnd"/>
+      <w:r>
+        <w:rPr>
+          <w:lang w:val="es-MX"/>
+        </w:rPr>
+        <w:t xml:space="preserve"> y los </w:t>
+      </w:r>
+      <w:proofErr w:type="spellStart"/>
+      <w:r>
+        <w:rPr>
+          <w:lang w:val="es-MX"/>
+        </w:rPr>
+        <w:t>Pygocentrusnattereri</w:t>
+      </w:r>
+      <w:proofErr w:type="spellEnd"/>
+      <w:r>
+        <w:rPr>
+          <w:lang w:val="es-MX"/>
+        </w:rPr>
+        <w:t xml:space="preserve"> se han realizado en el Lago Viana, el cual se forma durante la </w:t>
       </w:r>
       <w:r>
         <w:rPr>
@@ -3189,7 +4076,21 @@
         <w:rPr>
           <w:lang w:val="es-MX"/>
         </w:rPr>
-        <w:t xml:space="preserve"> de lluvias, cuando el rio Pindare se desborda. Los datos recogidos demuestran que estas especies de pirañas, en algunos momentos de su vida, comen vegetales, por lo que puede decirse que no son estrictamente </w:t>
+        <w:t xml:space="preserve"> de lluvias, cuando el rio </w:t>
+      </w:r>
+      <w:proofErr w:type="spellStart"/>
+      <w:r>
+        <w:rPr>
+          <w:lang w:val="es-MX"/>
+        </w:rPr>
+        <w:t>Pindare</w:t>
+      </w:r>
+      <w:proofErr w:type="spellEnd"/>
+      <w:r>
+        <w:rPr>
+          <w:lang w:val="es-MX"/>
+        </w:rPr>
+        <w:t xml:space="preserve"> se desborda. Los datos recogidos demuestran que estas especies de pirañas, en algunos momentos de su vida, comen vegetales, por lo que puede decirse que no son estrictamente </w:t>
       </w:r>
       <w:r>
         <w:rPr>
@@ -3213,7 +4114,7 @@
       <w:r>
         <w:rPr>
           <w:noProof/>
-          <w:lang w:eastAsia="es-AR"/>
+          <w:lang w:val="es-PY" w:eastAsia="es-PY"/>
         </w:rPr>
         <w:drawing>
           <wp:inline distT="0" distB="0" distL="0" distR="0">
@@ -3233,10 +4134,10 @@
                     </pic:cNvPicPr>
                   </pic:nvPicPr>
                   <pic:blipFill>
-                    <a:blip r:embed="rId20">
+                    <a:blip r:embed="rId22">
                       <a:extLst>
                         <a:ext uri="{28A0092B-C50C-407E-A947-70E740481C1C}">
-                          <a14:useLocalDpi xmlns:a14="http://schemas.microsoft.com/office/drawing/2010/main" xmlns:wps="http://schemas.microsoft.com/office/word/2010/wordprocessingShape" xmlns:wpi="http://schemas.microsoft.com/office/word/2010/wordprocessingInk" xmlns:wpg="http://schemas.microsoft.com/office/word/2010/wordprocessingGroup" xmlns:w14="http://schemas.microsoft.com/office/word/2010/wordml" xmlns:w="http://schemas.openxmlformats.org/wordprocessingml/2006/main" xmlns:w10="urn:schemas-microsoft-com:office:word" xmlns:wp14="http://schemas.microsoft.com/office/word/2010/wordprocessingDrawing" xmlns:v="urn:schemas-microsoft-com:vml" xmlns:o="urn:schemas-microsoft-com:office:office" xmlns:mc="http://schemas.openxmlformats.org/markup-compatibility/2006" xmlns:wpc="http://schemas.microsoft.com/office/word/2010/wordprocessingCanvas" xmlns="" val="0"/>
+                          <a14:useLocalDpi xmlns:a14="http://schemas.microsoft.com/office/drawing/2010/main" val="0"/>
                         </a:ext>
                       </a:extLst>
                     </a:blip>
@@ -3289,7 +4190,21 @@
         <w:rPr>
           <w:lang w:val="es-MX"/>
         </w:rPr>
-        <w:t xml:space="preserve">Se caracterizan por ser grandes depredadores. Los tiburones incluyen desde especies pequeñas de las profundidades marinas, hasta el tiburón ballena, el mayor de los peces, el cual se cree puede llegar a medir una longitud de 18 m y se alimenta únicamente de plancton. El tiburón toro puede desplazarse a agua dulce y algunos ataques de tiburones han ocurrido en ríos. Algunas de las especies mayores, en especial el tiburón mako y el tiburón blanco, son </w:t>
+        <w:t xml:space="preserve">Se caracterizan por ser grandes depredadores. Los tiburones incluyen desde especies pequeñas de las profundidades marinas, hasta el tiburón ballena, el mayor de los peces, el cual se cree puede llegar a medir una longitud de 18 m y se alimenta únicamente de plancton. El tiburón toro puede desplazarse a agua dulce y algunos ataques de tiburones han ocurrido en ríos. Algunas de las especies mayores, en especial el tiburón </w:t>
+      </w:r>
+      <w:proofErr w:type="spellStart"/>
+      <w:r>
+        <w:rPr>
+          <w:lang w:val="es-MX"/>
+        </w:rPr>
+        <w:t>mako</w:t>
+      </w:r>
+      <w:proofErr w:type="spellEnd"/>
+      <w:r>
+        <w:rPr>
+          <w:lang w:val="es-MX"/>
+        </w:rPr>
+        <w:t xml:space="preserve"> y el tiburón blanco, son </w:t>
       </w:r>
       <w:r>
         <w:rPr>
@@ -3313,7 +4228,7 @@
       <w:r>
         <w:rPr>
           <w:noProof/>
-          <w:lang w:eastAsia="es-AR"/>
+          <w:lang w:val="es-PY" w:eastAsia="es-PY"/>
         </w:rPr>
         <w:lastRenderedPageBreak/>
         <w:drawing>
@@ -3334,10 +4249,10 @@
                     </pic:cNvPicPr>
                   </pic:nvPicPr>
                   <pic:blipFill>
-                    <a:blip r:embed="rId21">
+                    <a:blip r:embed="rId23">
                       <a:extLst>
                         <a:ext uri="{28A0092B-C50C-407E-A947-70E740481C1C}">
-                          <a14:useLocalDpi xmlns:a14="http://schemas.microsoft.com/office/drawing/2010/main" xmlns:wps="http://schemas.microsoft.com/office/word/2010/wordprocessingShape" xmlns:wpi="http://schemas.microsoft.com/office/word/2010/wordprocessingInk" xmlns:wpg="http://schemas.microsoft.com/office/word/2010/wordprocessingGroup" xmlns:w14="http://schemas.microsoft.com/office/word/2010/wordml" xmlns:w="http://schemas.openxmlformats.org/wordprocessingml/2006/main" xmlns:w10="urn:schemas-microsoft-com:office:word" xmlns:wp14="http://schemas.microsoft.com/office/word/2010/wordprocessingDrawing" xmlns:v="urn:schemas-microsoft-com:vml" xmlns:o="urn:schemas-microsoft-com:office:office" xmlns:mc="http://schemas.openxmlformats.org/markup-compatibility/2006" xmlns:wpc="http://schemas.microsoft.com/office/word/2010/wordprocessingCanvas" xmlns="" val="0"/>
+                          <a14:useLocalDpi xmlns:a14="http://schemas.microsoft.com/office/drawing/2010/main" val="0"/>
                         </a:ext>
                       </a:extLst>
                     </a:blip>
@@ -3387,59 +4302,272 @@
           <w:lang w:val="es-MX"/>
         </w:rPr>
       </w:pPr>
+    </w:p>
+    <w:p>
+      <w:pPr>
+        <w:rPr>
+          <w:color w:val="FF0000"/>
+          <w:lang w:val="es-MX"/>
+        </w:rPr>
+      </w:pPr>
+      <w:r>
+        <w:rPr>
+          <w:color w:val="FF0000"/>
+          <w:lang w:val="es-MX"/>
+        </w:rPr>
+        <w:t xml:space="preserve">Agregar </w:t>
+      </w:r>
+      <w:r>
+        <w:rPr>
+          <w:color w:val="FF0000"/>
+          <w:lang w:val="es-MX"/>
+        </w:rPr>
+        <w:t xml:space="preserve">información </w:t>
+      </w:r>
+      <w:r>
+        <w:rPr>
+          <w:color w:val="FF0000"/>
+          <w:lang w:val="es-MX"/>
+        </w:rPr>
+        <w:t xml:space="preserve"> de sonido</w:t>
+      </w:r>
+    </w:p>
+    <w:p>
+      <w:pPr>
+        <w:rPr>
+          <w:color w:val="FF0000"/>
+          <w:lang w:val="es-MX"/>
+        </w:rPr>
+      </w:pPr>
+      <w:r>
+        <w:rPr>
+          <w:color w:val="FF0000"/>
+          <w:lang w:val="es-MX"/>
+        </w:rPr>
+        <w:t>Agregar más detalle</w:t>
+      </w:r>
+      <w:r>
+        <w:rPr>
+          <w:color w:val="FF0000"/>
+          <w:lang w:val="es-MX"/>
+        </w:rPr>
+        <w:t xml:space="preserve"> las cosas del </w:t>
+      </w:r>
+      <w:proofErr w:type="spellStart"/>
+      <w:r>
+        <w:rPr>
+          <w:color w:val="FF0000"/>
+          <w:lang w:val="es-MX"/>
+        </w:rPr>
+        <w:t>background</w:t>
+      </w:r>
+      <w:proofErr w:type="spellEnd"/>
+      <w:r>
+        <w:rPr>
+          <w:color w:val="FF0000"/>
+          <w:lang w:val="es-MX"/>
+        </w:rPr>
+        <w:t xml:space="preserve"> en caso de ser posible</w:t>
+      </w:r>
+      <w:r>
+        <w:rPr>
+          <w:color w:val="FF0000"/>
+          <w:lang w:val="es-MX"/>
+        </w:rPr>
+        <w:t>, se pueden poner las imágenes y describirlos</w:t>
+      </w:r>
+    </w:p>
+    <w:p>
+      <w:pPr>
+        <w:rPr>
+          <w:color w:val="FF0000"/>
+          <w:lang w:val="es-MX"/>
+        </w:rPr>
+      </w:pPr>
+      <w:r>
+        <w:rPr>
+          <w:color w:val="FF0000"/>
+          <w:lang w:val="es-MX"/>
+        </w:rPr>
+        <w:t>Agregar narración a los diagramas de estado</w:t>
+      </w:r>
+    </w:p>
+    <w:p>
+      <w:pPr>
+        <w:rPr>
+          <w:color w:val="FF0000"/>
+          <w:lang w:val="es-MX"/>
+        </w:rPr>
+      </w:pPr>
+      <w:r>
+        <w:rPr>
+          <w:color w:val="FF0000"/>
+          <w:lang w:val="es-MX"/>
+        </w:rPr>
+        <w:t xml:space="preserve">Agregar especificaciones de efectos entre pantallas, </w:t>
+      </w:r>
+      <w:proofErr w:type="spellStart"/>
+      <w:r>
+        <w:rPr>
+          <w:color w:val="FF0000"/>
+          <w:lang w:val="es-MX"/>
+        </w:rPr>
+        <w:t>musica</w:t>
+      </w:r>
+      <w:proofErr w:type="spellEnd"/>
+      <w:r>
+        <w:rPr>
+          <w:color w:val="FF0000"/>
+          <w:lang w:val="es-MX"/>
+        </w:rPr>
+        <w:t xml:space="preserve">, por </w:t>
+      </w:r>
+      <w:proofErr w:type="spellStart"/>
+      <w:r>
+        <w:rPr>
+          <w:color w:val="FF0000"/>
+          <w:lang w:val="es-MX"/>
+        </w:rPr>
+        <w:t>ej</w:t>
+      </w:r>
+      <w:proofErr w:type="spellEnd"/>
+      <w:r>
+        <w:rPr>
+          <w:color w:val="FF0000"/>
+          <w:lang w:val="es-MX"/>
+        </w:rPr>
+        <w:t xml:space="preserve">; cuando </w:t>
+      </w:r>
+      <w:proofErr w:type="spellStart"/>
+      <w:r>
+        <w:rPr>
+          <w:color w:val="FF0000"/>
+          <w:lang w:val="es-MX"/>
+        </w:rPr>
+        <w:t>apreto</w:t>
+      </w:r>
+      <w:proofErr w:type="spellEnd"/>
+      <w:r>
+        <w:rPr>
+          <w:color w:val="FF0000"/>
+          <w:lang w:val="es-MX"/>
+        </w:rPr>
+        <w:t xml:space="preserve"> el </w:t>
+      </w:r>
+      <w:proofErr w:type="spellStart"/>
+      <w:r>
+        <w:rPr>
+          <w:color w:val="FF0000"/>
+          <w:lang w:val="es-MX"/>
+        </w:rPr>
+        <w:t>boton</w:t>
+      </w:r>
+      <w:proofErr w:type="spellEnd"/>
+      <w:r>
+        <w:rPr>
+          <w:color w:val="FF0000"/>
+          <w:lang w:val="es-MX"/>
+        </w:rPr>
+        <w:t xml:space="preserve"> jugar se desvanece la pantalla </w:t>
+      </w:r>
+      <w:proofErr w:type="spellStart"/>
+      <w:r>
+        <w:rPr>
+          <w:color w:val="FF0000"/>
+          <w:lang w:val="es-MX"/>
+        </w:rPr>
+        <w:t>ppal</w:t>
+      </w:r>
+      <w:proofErr w:type="spellEnd"/>
+      <w:r>
+        <w:rPr>
+          <w:color w:val="FF0000"/>
+          <w:lang w:val="es-MX"/>
+        </w:rPr>
+        <w:t xml:space="preserve"> y aparece rodando la </w:t>
+      </w:r>
+      <w:proofErr w:type="gramStart"/>
+      <w:r>
+        <w:rPr>
+          <w:color w:val="FF0000"/>
+          <w:lang w:val="es-MX"/>
+        </w:rPr>
+        <w:t>segunda :O</w:t>
+      </w:r>
+      <w:proofErr w:type="gramEnd"/>
+    </w:p>
+    <w:p>
+      <w:pPr>
+        <w:rPr>
+          <w:color w:val="FF0000"/>
+          <w:lang w:val="es-MX"/>
+        </w:rPr>
+      </w:pPr>
+      <w:r>
+        <w:rPr>
+          <w:color w:val="FF0000"/>
+          <w:lang w:val="es-MX"/>
+        </w:rPr>
+        <w:t xml:space="preserve">Agregar </w:t>
+      </w:r>
+      <w:r>
+        <w:rPr>
+          <w:color w:val="FF0000"/>
+          <w:lang w:val="es-MX"/>
+        </w:rPr>
+        <w:t>información</w:t>
+      </w:r>
+      <w:r>
+        <w:rPr>
+          <w:color w:val="FF0000"/>
+          <w:lang w:val="es-MX"/>
+        </w:rPr>
+        <w:t xml:space="preserve"> </w:t>
+      </w:r>
+      <w:r>
+        <w:rPr>
+          <w:color w:val="FF0000"/>
+          <w:lang w:val="es-MX"/>
+        </w:rPr>
+        <w:t>técnica.</w:t>
+      </w:r>
+      <w:r>
+        <w:rPr>
+          <w:color w:val="FF0000"/>
+          <w:lang w:val="es-MX"/>
+        </w:rPr>
+        <w:t xml:space="preserve"> </w:t>
+      </w:r>
+    </w:p>
+    <w:p>
+      <w:pPr>
+        <w:rPr>
+          <w:color w:val="FF0000"/>
+          <w:lang w:val="es-MX"/>
+        </w:rPr>
+      </w:pPr>
+      <w:r>
+        <w:rPr>
+          <w:color w:val="FF0000"/>
+          <w:lang w:val="es-MX"/>
+        </w:rPr>
+        <w:t>Agregar IA de los personajes.</w:t>
+      </w:r>
       <w:bookmarkStart w:id="46" w:name="_GoBack"/>
       <w:bookmarkEnd w:id="46"/>
     </w:p>
     <w:p>
       <w:pPr>
-        <w:pStyle w:val="Prrafodelista"/>
-        <w:numPr>
-          <w:ilvl w:val="0"/>
-          <w:numId w:val="14"/>
-        </w:numPr>
         <w:rPr>
           <w:color w:val="FF0000"/>
           <w:lang w:val="es-MX"/>
         </w:rPr>
       </w:pPr>
-      <w:r>
+    </w:p>
+    <w:p>
+      <w:pPr>
         <w:rPr>
           <w:color w:val="FF0000"/>
-          <w:lang w:val="es-MX"/>
-        </w:rPr>
-        <w:t>Historias mas largas de los personajes</w:t>
-      </w:r>
-      <w:r>
-        <w:rPr>
-          <w:color w:val="FF0000"/>
-          <w:lang w:val="es-MX"/>
-        </w:rPr>
-        <w:t xml:space="preserve"> y agregar imágenes marce</w:t>
-      </w:r>
-    </w:p>
-    <w:p>
-      <w:pPr>
-        <w:pStyle w:val="Prrafodelista"/>
-        <w:numPr>
-          <w:ilvl w:val="0"/>
-          <w:numId w:val="14"/>
-        </w:numPr>
-        <w:rPr>
-          <w:color w:val="FF0000"/>
-          <w:lang w:val="es-MX"/>
-        </w:rPr>
-      </w:pPr>
-      <w:r>
-        <w:rPr>
-          <w:color w:val="FF0000"/>
-          <w:lang w:val="es-MX"/>
-        </w:rPr>
-        <w:t xml:space="preserve">Areglar diagrama de estado </w:t>
-      </w:r>
-    </w:p>
-    <w:p>
-      <w:pPr>
-        <w:rPr>
           <w:lang w:val="es-MX"/>
         </w:rPr>
       </w:pPr>
@@ -3456,8 +4584,8 @@
 </file>
 
 <file path=word/endnotes.xml><?xml version="1.0" encoding="utf-8"?>
-<w:endnotes xmlns:ve="http://schemas.openxmlformats.org/markup-compatibility/2006" xmlns:o="urn:schemas-microsoft-com:office:office" xmlns:r="http://schemas.openxmlformats.org/officeDocument/2006/relationships" xmlns:m="http://schemas.openxmlformats.org/officeDocument/2006/math" xmlns:v="urn:schemas-microsoft-com:vml" xmlns:wp="http://schemas.openxmlformats.org/drawingml/2006/wordprocessingDrawing" xmlns:w10="urn:schemas-microsoft-com:office:word" xmlns:w="http://schemas.openxmlformats.org/wordprocessingml/2006/main" xmlns:wne="http://schemas.microsoft.com/office/word/2006/wordml">
-  <w:endnote w:type="separator" w:id="0">
+<w:endnotes xmlns:wpc="http://schemas.microsoft.com/office/word/2010/wordprocessingCanvas" xmlns:mc="http://schemas.openxmlformats.org/markup-compatibility/2006" xmlns:o="urn:schemas-microsoft-com:office:office" xmlns:r="http://schemas.openxmlformats.org/officeDocument/2006/relationships" xmlns:m="http://schemas.openxmlformats.org/officeDocument/2006/math" xmlns:v="urn:schemas-microsoft-com:vml" xmlns:wp14="http://schemas.microsoft.com/office/word/2010/wordprocessingDrawing" xmlns:wp="http://schemas.openxmlformats.org/drawingml/2006/wordprocessingDrawing" xmlns:w10="urn:schemas-microsoft-com:office:word" xmlns:w="http://schemas.openxmlformats.org/wordprocessingml/2006/main" xmlns:w14="http://schemas.microsoft.com/office/word/2010/wordml" xmlns:wpg="http://schemas.microsoft.com/office/word/2010/wordprocessingGroup" xmlns:wpi="http://schemas.microsoft.com/office/word/2010/wordprocessingInk" xmlns:wne="http://schemas.microsoft.com/office/word/2006/wordml" xmlns:wps="http://schemas.microsoft.com/office/word/2010/wordprocessingShape" mc:Ignorable="w14 wp14">
+  <w:endnote w:type="separator" w:id="-1">
     <w:p>
       <w:pPr>
         <w:spacing w:after="0" w:line="240" w:lineRule="auto"/>
@@ -3467,7 +4595,7 @@
       </w:r>
     </w:p>
   </w:endnote>
-  <w:endnote w:type="continuationSeparator" w:id="1">
+  <w:endnote w:type="continuationSeparator" w:id="0">
     <w:p>
       <w:pPr>
         <w:spacing w:after="0" w:line="240" w:lineRule="auto"/>
@@ -3481,7 +4609,7 @@
 </file>
 
 <file path=word/footer1.xml><?xml version="1.0" encoding="utf-8"?>
-<w:ftr xmlns:ve="http://schemas.openxmlformats.org/markup-compatibility/2006" xmlns:o="urn:schemas-microsoft-com:office:office" xmlns:r="http://schemas.openxmlformats.org/officeDocument/2006/relationships" xmlns:m="http://schemas.openxmlformats.org/officeDocument/2006/math" xmlns:v="urn:schemas-microsoft-com:vml" xmlns:wp="http://schemas.openxmlformats.org/drawingml/2006/wordprocessingDrawing" xmlns:w10="urn:schemas-microsoft-com:office:word" xmlns:w="http://schemas.openxmlformats.org/wordprocessingml/2006/main" xmlns:wne="http://schemas.microsoft.com/office/word/2006/wordml">
+<w:ftr xmlns:wpc="http://schemas.microsoft.com/office/word/2010/wordprocessingCanvas" xmlns:mc="http://schemas.openxmlformats.org/markup-compatibility/2006" xmlns:o="urn:schemas-microsoft-com:office:office" xmlns:r="http://schemas.openxmlformats.org/officeDocument/2006/relationships" xmlns:m="http://schemas.openxmlformats.org/officeDocument/2006/math" xmlns:v="urn:schemas-microsoft-com:vml" xmlns:wp14="http://schemas.microsoft.com/office/word/2010/wordprocessingDrawing" xmlns:wp="http://schemas.openxmlformats.org/drawingml/2006/wordprocessingDrawing" xmlns:w10="urn:schemas-microsoft-com:office:word" xmlns:w="http://schemas.openxmlformats.org/wordprocessingml/2006/main" xmlns:w14="http://schemas.microsoft.com/office/word/2010/wordml" xmlns:wpg="http://schemas.microsoft.com/office/word/2010/wordprocessingGroup" xmlns:wpi="http://schemas.microsoft.com/office/word/2010/wordprocessingInk" xmlns:wne="http://schemas.microsoft.com/office/word/2006/wordml" xmlns:wps="http://schemas.microsoft.com/office/word/2010/wordprocessingShape" mc:Ignorable="w14 wp14">
   <w:sdt>
     <w:sdtPr>
       <w:id w:val="-1475288381"/>
@@ -3490,21 +4618,36 @@
         <w:docPartUnique/>
       </w:docPartObj>
     </w:sdtPr>
+    <w:sdtEndPr/>
     <w:sdtContent>
       <w:p>
         <w:pPr>
           <w:pStyle w:val="Piedepgina"/>
           <w:jc w:val="right"/>
         </w:pPr>
-        <w:fldSimple w:instr="PAGE   \* MERGEFORMAT">
-          <w:r>
-            <w:rPr>
-              <w:noProof/>
-              <w:lang w:val="es-ES"/>
-            </w:rPr>
-            <w:t>15</w:t>
-          </w:r>
-        </w:fldSimple>
+        <w:r>
+          <w:fldChar w:fldCharType="begin"/>
+        </w:r>
+        <w:r>
+          <w:instrText>PAGE   \* MERGEFORMAT</w:instrText>
+        </w:r>
+        <w:r>
+          <w:fldChar w:fldCharType="separate"/>
+        </w:r>
+        <w:r>
+          <w:rPr>
+            <w:noProof/>
+            <w:lang w:val="es-ES"/>
+          </w:rPr>
+          <w:t>18</w:t>
+        </w:r>
+        <w:r>
+          <w:rPr>
+            <w:noProof/>
+            <w:lang w:val="es-ES"/>
+          </w:rPr>
+          <w:fldChar w:fldCharType="end"/>
+        </w:r>
       </w:p>
     </w:sdtContent>
   </w:sdt>
@@ -3517,8 +4660,8 @@
 </file>
 
 <file path=word/footnotes.xml><?xml version="1.0" encoding="utf-8"?>
-<w:footnotes xmlns:ve="http://schemas.openxmlformats.org/markup-compatibility/2006" xmlns:o="urn:schemas-microsoft-com:office:office" xmlns:r="http://schemas.openxmlformats.org/officeDocument/2006/relationships" xmlns:m="http://schemas.openxmlformats.org/officeDocument/2006/math" xmlns:v="urn:schemas-microsoft-com:vml" xmlns:wp="http://schemas.openxmlformats.org/drawingml/2006/wordprocessingDrawing" xmlns:w10="urn:schemas-microsoft-com:office:word" xmlns:w="http://schemas.openxmlformats.org/wordprocessingml/2006/main" xmlns:wne="http://schemas.microsoft.com/office/word/2006/wordml">
-  <w:footnote w:type="separator" w:id="0">
+<w:footnotes xmlns:wpc="http://schemas.microsoft.com/office/word/2010/wordprocessingCanvas" xmlns:mc="http://schemas.openxmlformats.org/markup-compatibility/2006" xmlns:o="urn:schemas-microsoft-com:office:office" xmlns:r="http://schemas.openxmlformats.org/officeDocument/2006/relationships" xmlns:m="http://schemas.openxmlformats.org/officeDocument/2006/math" xmlns:v="urn:schemas-microsoft-com:vml" xmlns:wp14="http://schemas.microsoft.com/office/word/2010/wordprocessingDrawing" xmlns:wp="http://schemas.openxmlformats.org/drawingml/2006/wordprocessingDrawing" xmlns:w10="urn:schemas-microsoft-com:office:word" xmlns:w="http://schemas.openxmlformats.org/wordprocessingml/2006/main" xmlns:w14="http://schemas.microsoft.com/office/word/2010/wordml" xmlns:wpg="http://schemas.microsoft.com/office/word/2010/wordprocessingGroup" xmlns:wpi="http://schemas.microsoft.com/office/word/2010/wordprocessingInk" xmlns:wne="http://schemas.microsoft.com/office/word/2006/wordml" xmlns:wps="http://schemas.microsoft.com/office/word/2010/wordprocessingShape" mc:Ignorable="w14 wp14">
+  <w:footnote w:type="separator" w:id="-1">
     <w:p>
       <w:pPr>
         <w:spacing w:after="0" w:line="240" w:lineRule="auto"/>
@@ -3528,7 +4671,7 @@
       </w:r>
     </w:p>
   </w:footnote>
-  <w:footnote w:type="continuationSeparator" w:id="1">
+  <w:footnote w:type="continuationSeparator" w:id="0">
     <w:p>
       <w:pPr>
         <w:spacing w:after="0" w:line="240" w:lineRule="auto"/>
@@ -3542,7 +4685,7 @@
 </file>
 
 <file path=word/numbering.xml><?xml version="1.0" encoding="utf-8"?>
-<w:numbering xmlns:ve="http://schemas.openxmlformats.org/markup-compatibility/2006" xmlns:o="urn:schemas-microsoft-com:office:office" xmlns:r="http://schemas.openxmlformats.org/officeDocument/2006/relationships" xmlns:m="http://schemas.openxmlformats.org/officeDocument/2006/math" xmlns:v="urn:schemas-microsoft-com:vml" xmlns:wp="http://schemas.openxmlformats.org/drawingml/2006/wordprocessingDrawing" xmlns:w10="urn:schemas-microsoft-com:office:word" xmlns:w="http://schemas.openxmlformats.org/wordprocessingml/2006/main" xmlns:wne="http://schemas.microsoft.com/office/word/2006/wordml">
+<w:numbering xmlns:wpc="http://schemas.microsoft.com/office/word/2010/wordprocessingCanvas" xmlns:mc="http://schemas.openxmlformats.org/markup-compatibility/2006" xmlns:o="urn:schemas-microsoft-com:office:office" xmlns:r="http://schemas.openxmlformats.org/officeDocument/2006/relationships" xmlns:m="http://schemas.openxmlformats.org/officeDocument/2006/math" xmlns:v="urn:schemas-microsoft-com:vml" xmlns:wp14="http://schemas.microsoft.com/office/word/2010/wordprocessingDrawing" xmlns:wp="http://schemas.openxmlformats.org/drawingml/2006/wordprocessingDrawing" xmlns:w10="urn:schemas-microsoft-com:office:word" xmlns:w="http://schemas.openxmlformats.org/wordprocessingml/2006/main" xmlns:w14="http://schemas.microsoft.com/office/word/2010/wordml" xmlns:wpg="http://schemas.microsoft.com/office/word/2010/wordprocessingGroup" xmlns:wpi="http://schemas.microsoft.com/office/word/2010/wordprocessingInk" xmlns:wne="http://schemas.microsoft.com/office/word/2006/wordml" xmlns:wps="http://schemas.microsoft.com/office/word/2010/wordprocessingShape" mc:Ignorable="w14 wp14">
   <w:abstractNum w:abstractNumId="0">
     <w:nsid w:val="FFFFFF7C"/>
     <w:multiLevelType w:val="singleLevel"/>
@@ -3729,6 +4872,119 @@
     </w:lvl>
   </w:abstractNum>
   <w:abstractNum w:abstractNumId="10">
+    <w:nsid w:val="15A16D8C"/>
+    <w:multiLevelType w:val="hybridMultilevel"/>
+    <w:tmpl w:val="EBFA8CE6"/>
+    <w:lvl w:ilvl="0" w:tplc="3C0A0001">
+      <w:start w:val="1"/>
+      <w:numFmt w:val="bullet"/>
+      <w:lvlText w:val=""/>
+      <w:lvlJc w:val="left"/>
+      <w:pPr>
+        <w:ind w:left="720" w:hanging="360"/>
+      </w:pPr>
+      <w:rPr>
+        <w:rFonts w:ascii="Symbol" w:hAnsi="Symbol" w:hint="default"/>
+      </w:rPr>
+    </w:lvl>
+    <w:lvl w:ilvl="1" w:tplc="3C0A0003" w:tentative="1">
+      <w:start w:val="1"/>
+      <w:numFmt w:val="bullet"/>
+      <w:lvlText w:val="o"/>
+      <w:lvlJc w:val="left"/>
+      <w:pPr>
+        <w:ind w:left="1440" w:hanging="360"/>
+      </w:pPr>
+      <w:rPr>
+        <w:rFonts w:ascii="Courier New" w:hAnsi="Courier New" w:cs="Courier New" w:hint="default"/>
+      </w:rPr>
+    </w:lvl>
+    <w:lvl w:ilvl="2" w:tplc="3C0A0005" w:tentative="1">
+      <w:start w:val="1"/>
+      <w:numFmt w:val="bullet"/>
+      <w:lvlText w:val=""/>
+      <w:lvlJc w:val="left"/>
+      <w:pPr>
+        <w:ind w:left="2160" w:hanging="360"/>
+      </w:pPr>
+      <w:rPr>
+        <w:rFonts w:ascii="Wingdings" w:hAnsi="Wingdings" w:hint="default"/>
+      </w:rPr>
+    </w:lvl>
+    <w:lvl w:ilvl="3" w:tplc="3C0A0001" w:tentative="1">
+      <w:start w:val="1"/>
+      <w:numFmt w:val="bullet"/>
+      <w:lvlText w:val=""/>
+      <w:lvlJc w:val="left"/>
+      <w:pPr>
+        <w:ind w:left="2880" w:hanging="360"/>
+      </w:pPr>
+      <w:rPr>
+        <w:rFonts w:ascii="Symbol" w:hAnsi="Symbol" w:hint="default"/>
+      </w:rPr>
+    </w:lvl>
+    <w:lvl w:ilvl="4" w:tplc="3C0A0003" w:tentative="1">
+      <w:start w:val="1"/>
+      <w:numFmt w:val="bullet"/>
+      <w:lvlText w:val="o"/>
+      <w:lvlJc w:val="left"/>
+      <w:pPr>
+        <w:ind w:left="3600" w:hanging="360"/>
+      </w:pPr>
+      <w:rPr>
+        <w:rFonts w:ascii="Courier New" w:hAnsi="Courier New" w:cs="Courier New" w:hint="default"/>
+      </w:rPr>
+    </w:lvl>
+    <w:lvl w:ilvl="5" w:tplc="3C0A0005" w:tentative="1">
+      <w:start w:val="1"/>
+      <w:numFmt w:val="bullet"/>
+      <w:lvlText w:val=""/>
+      <w:lvlJc w:val="left"/>
+      <w:pPr>
+        <w:ind w:left="4320" w:hanging="360"/>
+      </w:pPr>
+      <w:rPr>
+        <w:rFonts w:ascii="Wingdings" w:hAnsi="Wingdings" w:hint="default"/>
+      </w:rPr>
+    </w:lvl>
+    <w:lvl w:ilvl="6" w:tplc="3C0A0001" w:tentative="1">
+      <w:start w:val="1"/>
+      <w:numFmt w:val="bullet"/>
+      <w:lvlText w:val=""/>
+      <w:lvlJc w:val="left"/>
+      <w:pPr>
+        <w:ind w:left="5040" w:hanging="360"/>
+      </w:pPr>
+      <w:rPr>
+        <w:rFonts w:ascii="Symbol" w:hAnsi="Symbol" w:hint="default"/>
+      </w:rPr>
+    </w:lvl>
+    <w:lvl w:ilvl="7" w:tplc="3C0A0003" w:tentative="1">
+      <w:start w:val="1"/>
+      <w:numFmt w:val="bullet"/>
+      <w:lvlText w:val="o"/>
+      <w:lvlJc w:val="left"/>
+      <w:pPr>
+        <w:ind w:left="5760" w:hanging="360"/>
+      </w:pPr>
+      <w:rPr>
+        <w:rFonts w:ascii="Courier New" w:hAnsi="Courier New" w:cs="Courier New" w:hint="default"/>
+      </w:rPr>
+    </w:lvl>
+    <w:lvl w:ilvl="8" w:tplc="3C0A0005" w:tentative="1">
+      <w:start w:val="1"/>
+      <w:numFmt w:val="bullet"/>
+      <w:lvlText w:val=""/>
+      <w:lvlJc w:val="left"/>
+      <w:pPr>
+        <w:ind w:left="6480" w:hanging="360"/>
+      </w:pPr>
+      <w:rPr>
+        <w:rFonts w:ascii="Wingdings" w:hAnsi="Wingdings" w:hint="default"/>
+      </w:rPr>
+    </w:lvl>
+  </w:abstractNum>
+  <w:abstractNum w:abstractNumId="11">
     <w:nsid w:val="345B5478"/>
     <w:multiLevelType w:val="hybridMultilevel"/>
     <w:tmpl w:val="0E8C70E6"/>
@@ -3841,7 +5097,7 @@
       </w:rPr>
     </w:lvl>
   </w:abstractNum>
-  <w:abstractNum w:abstractNumId="11">
+  <w:abstractNum w:abstractNumId="12">
     <w:nsid w:val="34CE0025"/>
     <w:multiLevelType w:val="hybridMultilevel"/>
     <w:tmpl w:val="64AA2864"/>
@@ -3954,7 +5210,7 @@
       </w:rPr>
     </w:lvl>
   </w:abstractNum>
-  <w:abstractNum w:abstractNumId="12">
+  <w:abstractNum w:abstractNumId="13">
     <w:nsid w:val="425916B2"/>
     <w:multiLevelType w:val="hybridMultilevel"/>
     <w:tmpl w:val="DDE2B71A"/>
@@ -4067,7 +5323,120 @@
       </w:rPr>
     </w:lvl>
   </w:abstractNum>
-  <w:abstractNum w:abstractNumId="13">
+  <w:abstractNum w:abstractNumId="14">
+    <w:nsid w:val="434150F2"/>
+    <w:multiLevelType w:val="hybridMultilevel"/>
+    <w:tmpl w:val="1B4695EC"/>
+    <w:lvl w:ilvl="0" w:tplc="3C0A0001">
+      <w:start w:val="1"/>
+      <w:numFmt w:val="bullet"/>
+      <w:lvlText w:val=""/>
+      <w:lvlJc w:val="left"/>
+      <w:pPr>
+        <w:ind w:left="1425" w:hanging="360"/>
+      </w:pPr>
+      <w:rPr>
+        <w:rFonts w:ascii="Symbol" w:hAnsi="Symbol" w:hint="default"/>
+      </w:rPr>
+    </w:lvl>
+    <w:lvl w:ilvl="1" w:tplc="3C0A0003" w:tentative="1">
+      <w:start w:val="1"/>
+      <w:numFmt w:val="bullet"/>
+      <w:lvlText w:val="o"/>
+      <w:lvlJc w:val="left"/>
+      <w:pPr>
+        <w:ind w:left="2145" w:hanging="360"/>
+      </w:pPr>
+      <w:rPr>
+        <w:rFonts w:ascii="Courier New" w:hAnsi="Courier New" w:cs="Courier New" w:hint="default"/>
+      </w:rPr>
+    </w:lvl>
+    <w:lvl w:ilvl="2" w:tplc="3C0A0005" w:tentative="1">
+      <w:start w:val="1"/>
+      <w:numFmt w:val="bullet"/>
+      <w:lvlText w:val=""/>
+      <w:lvlJc w:val="left"/>
+      <w:pPr>
+        <w:ind w:left="2865" w:hanging="360"/>
+      </w:pPr>
+      <w:rPr>
+        <w:rFonts w:ascii="Wingdings" w:hAnsi="Wingdings" w:hint="default"/>
+      </w:rPr>
+    </w:lvl>
+    <w:lvl w:ilvl="3" w:tplc="3C0A0001" w:tentative="1">
+      <w:start w:val="1"/>
+      <w:numFmt w:val="bullet"/>
+      <w:lvlText w:val=""/>
+      <w:lvlJc w:val="left"/>
+      <w:pPr>
+        <w:ind w:left="3585" w:hanging="360"/>
+      </w:pPr>
+      <w:rPr>
+        <w:rFonts w:ascii="Symbol" w:hAnsi="Symbol" w:hint="default"/>
+      </w:rPr>
+    </w:lvl>
+    <w:lvl w:ilvl="4" w:tplc="3C0A0003" w:tentative="1">
+      <w:start w:val="1"/>
+      <w:numFmt w:val="bullet"/>
+      <w:lvlText w:val="o"/>
+      <w:lvlJc w:val="left"/>
+      <w:pPr>
+        <w:ind w:left="4305" w:hanging="360"/>
+      </w:pPr>
+      <w:rPr>
+        <w:rFonts w:ascii="Courier New" w:hAnsi="Courier New" w:cs="Courier New" w:hint="default"/>
+      </w:rPr>
+    </w:lvl>
+    <w:lvl w:ilvl="5" w:tplc="3C0A0005" w:tentative="1">
+      <w:start w:val="1"/>
+      <w:numFmt w:val="bullet"/>
+      <w:lvlText w:val=""/>
+      <w:lvlJc w:val="left"/>
+      <w:pPr>
+        <w:ind w:left="5025" w:hanging="360"/>
+      </w:pPr>
+      <w:rPr>
+        <w:rFonts w:ascii="Wingdings" w:hAnsi="Wingdings" w:hint="default"/>
+      </w:rPr>
+    </w:lvl>
+    <w:lvl w:ilvl="6" w:tplc="3C0A0001" w:tentative="1">
+      <w:start w:val="1"/>
+      <w:numFmt w:val="bullet"/>
+      <w:lvlText w:val=""/>
+      <w:lvlJc w:val="left"/>
+      <w:pPr>
+        <w:ind w:left="5745" w:hanging="360"/>
+      </w:pPr>
+      <w:rPr>
+        <w:rFonts w:ascii="Symbol" w:hAnsi="Symbol" w:hint="default"/>
+      </w:rPr>
+    </w:lvl>
+    <w:lvl w:ilvl="7" w:tplc="3C0A0003" w:tentative="1">
+      <w:start w:val="1"/>
+      <w:numFmt w:val="bullet"/>
+      <w:lvlText w:val="o"/>
+      <w:lvlJc w:val="left"/>
+      <w:pPr>
+        <w:ind w:left="6465" w:hanging="360"/>
+      </w:pPr>
+      <w:rPr>
+        <w:rFonts w:ascii="Courier New" w:hAnsi="Courier New" w:cs="Courier New" w:hint="default"/>
+      </w:rPr>
+    </w:lvl>
+    <w:lvl w:ilvl="8" w:tplc="3C0A0005" w:tentative="1">
+      <w:start w:val="1"/>
+      <w:numFmt w:val="bullet"/>
+      <w:lvlText w:val=""/>
+      <w:lvlJc w:val="left"/>
+      <w:pPr>
+        <w:ind w:left="7185" w:hanging="360"/>
+      </w:pPr>
+      <w:rPr>
+        <w:rFonts w:ascii="Wingdings" w:hAnsi="Wingdings" w:hint="default"/>
+      </w:rPr>
+    </w:lvl>
+  </w:abstractNum>
+  <w:abstractNum w:abstractNumId="15">
     <w:nsid w:val="4F33259D"/>
     <w:multiLevelType w:val="multilevel"/>
     <w:tmpl w:val="8962EDFE"/>
@@ -4180,7 +5549,7 @@
       </w:rPr>
     </w:lvl>
   </w:abstractNum>
-  <w:abstractNum w:abstractNumId="14">
+  <w:abstractNum w:abstractNumId="16">
     <w:nsid w:val="5C323329"/>
     <w:multiLevelType w:val="hybridMultilevel"/>
     <w:tmpl w:val="AEF2169C"/>
@@ -4293,7 +5662,7 @@
       </w:rPr>
     </w:lvl>
   </w:abstractNum>
-  <w:abstractNum w:abstractNumId="15">
+  <w:abstractNum w:abstractNumId="17">
     <w:nsid w:val="6C815A9C"/>
     <w:multiLevelType w:val="hybridMultilevel"/>
     <w:tmpl w:val="AF5E2080"/>
@@ -4406,7 +5775,7 @@
       </w:rPr>
     </w:lvl>
   </w:abstractNum>
-  <w:abstractNum w:abstractNumId="16">
+  <w:abstractNum w:abstractNumId="18">
     <w:nsid w:val="775F4021"/>
     <w:multiLevelType w:val="multilevel"/>
     <w:tmpl w:val="0AFA8F36"/>
@@ -4601,13 +5970,13 @@
     </w:lvl>
   </w:abstractNum>
   <w:num w:numId="1">
-    <w:abstractNumId w:val="13"/>
+    <w:abstractNumId w:val="15"/>
   </w:num>
   <w:num w:numId="2">
-    <w:abstractNumId w:val="11"/>
+    <w:abstractNumId w:val="12"/>
   </w:num>
   <w:num w:numId="3">
-    <w:abstractNumId w:val="14"/>
+    <w:abstractNumId w:val="16"/>
   </w:num>
   <w:num w:numId="4">
     <w:abstractNumId w:val="8"/>
@@ -4640,860 +6009,28 @@
     <w:abstractNumId w:val="4"/>
   </w:num>
   <w:num w:numId="14">
-    <w:abstractNumId w:val="10"/>
+    <w:abstractNumId w:val="11"/>
   </w:num>
   <w:num w:numId="15">
-    <w:abstractNumId w:val="12"/>
+    <w:abstractNumId w:val="13"/>
   </w:num>
   <w:num w:numId="16">
-    <w:abstractNumId w:val="15"/>
+    <w:abstractNumId w:val="17"/>
   </w:num>
   <w:num w:numId="17">
-    <w:abstractNumId w:val="16"/>
+    <w:abstractNumId w:val="18"/>
+  </w:num>
+  <w:num w:numId="18">
+    <w:abstractNumId w:val="14"/>
+  </w:num>
+  <w:num w:numId="19">
+    <w:abstractNumId w:val="10"/>
   </w:num>
 </w:numbering>
 </file>
 
 <file path=word/styles.xml><?xml version="1.0" encoding="utf-8"?>
-<w:styles xmlns:r="http://schemas.openxmlformats.org/officeDocument/2006/relationships" xmlns:w="http://schemas.openxmlformats.org/wordprocessingml/2006/main">
-  <w:docDefaults>
-    <w:rPrDefault>
-      <w:rPr>
-        <w:rFonts w:asciiTheme="minorHAnsi" w:eastAsiaTheme="minorHAnsi" w:hAnsiTheme="minorHAnsi" w:cstheme="minorBidi"/>
-        <w:sz w:val="22"/>
-        <w:szCs w:val="22"/>
-        <w:lang w:val="es-PY" w:eastAsia="en-US" w:bidi="ar-SA"/>
-      </w:rPr>
-    </w:rPrDefault>
-    <w:pPrDefault>
-      <w:pPr>
-        <w:spacing w:after="200" w:line="276" w:lineRule="auto"/>
-      </w:pPr>
-    </w:pPrDefault>
-  </w:docDefaults>
-  <w:latentStyles w:defLockedState="0" w:defUIPriority="99" w:defSemiHidden="1" w:defUnhideWhenUsed="1" w:defQFormat="0" w:count="267">
-    <w:lsdException w:name="Normal" w:semiHidden="0" w:uiPriority="0" w:unhideWhenUsed="0" w:qFormat="1"/>
-    <w:lsdException w:name="heading 1" w:semiHidden="0" w:uiPriority="0" w:unhideWhenUsed="0" w:qFormat="1"/>
-    <w:lsdException w:name="heading 2" w:uiPriority="9" w:qFormat="1"/>
-    <w:lsdException w:name="heading 3" w:uiPriority="9" w:qFormat="1"/>
-    <w:lsdException w:name="heading 4" w:uiPriority="9" w:qFormat="1"/>
-    <w:lsdException w:name="heading 5" w:uiPriority="9" w:qFormat="1"/>
-    <w:lsdException w:name="heading 6" w:uiPriority="9" w:qFormat="1"/>
-    <w:lsdException w:name="heading 7" w:uiPriority="9" w:qFormat="1"/>
-    <w:lsdException w:name="heading 8" w:uiPriority="9" w:qFormat="1"/>
-    <w:lsdException w:name="heading 9" w:uiPriority="9" w:qFormat="1"/>
-    <w:lsdException w:name="toc 1" w:uiPriority="39"/>
-    <w:lsdException w:name="toc 2" w:uiPriority="39"/>
-    <w:lsdException w:name="toc 3" w:uiPriority="39"/>
-    <w:lsdException w:name="toc 4" w:uiPriority="39"/>
-    <w:lsdException w:name="toc 5" w:uiPriority="39"/>
-    <w:lsdException w:name="toc 6" w:uiPriority="39"/>
-    <w:lsdException w:name="toc 7" w:uiPriority="39"/>
-    <w:lsdException w:name="toc 8" w:uiPriority="39"/>
-    <w:lsdException w:name="toc 9" w:uiPriority="39"/>
-    <w:lsdException w:name="caption" w:uiPriority="35" w:qFormat="1"/>
-    <w:lsdException w:name="Title" w:semiHidden="0" w:uiPriority="0" w:unhideWhenUsed="0" w:qFormat="1"/>
-    <w:lsdException w:name="Default Paragraph Font" w:uiPriority="1"/>
-    <w:lsdException w:name="Subtitle" w:semiHidden="0" w:uiPriority="0" w:unhideWhenUsed="0" w:qFormat="1"/>
-    <w:lsdException w:name="Strong" w:semiHidden="0" w:uiPriority="22" w:unhideWhenUsed="0" w:qFormat="1"/>
-    <w:lsdException w:name="Emphasis" w:semiHidden="0" w:uiPriority="20" w:unhideWhenUsed="0" w:qFormat="1"/>
-    <w:lsdException w:name="Table Grid" w:semiHidden="0" w:uiPriority="59" w:unhideWhenUsed="0"/>
-    <w:lsdException w:name="Placeholder Text" w:unhideWhenUsed="0"/>
-    <w:lsdException w:name="No Spacing" w:semiHidden="0" w:uiPriority="0" w:unhideWhenUsed="0" w:qFormat="1"/>
-    <w:lsdException w:name="Light Shading" w:semiHidden="0" w:uiPriority="60" w:unhideWhenUsed="0"/>
-    <w:lsdException w:name="Light List" w:semiHidden="0" w:uiPriority="61" w:unhideWhenUsed="0"/>
-    <w:lsdException w:name="Light Grid" w:semiHidden="0" w:uiPriority="62" w:unhideWhenUsed="0"/>
-    <w:lsdException w:name="Medium Shading 1" w:semiHidden="0" w:uiPriority="63" w:unhideWhenUsed="0"/>
-    <w:lsdException w:name="Medium Shading 2" w:semiHidden="0" w:uiPriority="64" w:unhideWhenUsed="0"/>
-    <w:lsdException w:name="Medium List 1" w:semiHidden="0" w:uiPriority="65" w:unhideWhenUsed="0"/>
-    <w:lsdException w:name="Medium List 2" w:semiHidden="0" w:uiPriority="66" w:unhideWhenUsed="0"/>
-    <w:lsdException w:name="Medium Grid 1" w:semiHidden="0" w:uiPriority="67" w:unhideWhenUsed="0"/>
-    <w:lsdException w:name="Medium Grid 2" w:semiHidden="0" w:uiPriority="68" w:unhideWhenUsed="0"/>
-    <w:lsdException w:name="Medium Grid 3" w:semiHidden="0" w:uiPriority="69" w:unhideWhenUsed="0"/>
-    <w:lsdException w:name="Dark List" w:semiHidden="0" w:uiPriority="70" w:unhideWhenUsed="0"/>
-    <w:lsdException w:name="Colorful Shading" w:semiHidden="0" w:uiPriority="71" w:unhideWhenUsed="0"/>
-    <w:lsdException w:name="Colorful List" w:semiHidden="0" w:uiPriority="72" w:unhideWhenUsed="0"/>
-    <w:lsdException w:name="Colorful Grid" w:semiHidden="0" w:uiPriority="73" w:unhideWhenUsed="0"/>
-    <w:lsdException w:name="Light Shading Accent 1" w:semiHidden="0" w:uiPriority="60" w:unhideWhenUsed="0"/>
-    <w:lsdException w:name="Light List Accent 1" w:semiHidden="0" w:uiPriority="61" w:unhideWhenUsed="0"/>
-    <w:lsdException w:name="Light Grid Accent 1" w:semiHidden="0" w:uiPriority="62" w:unhideWhenUsed="0"/>
-    <w:lsdException w:name="Medium Shading 1 Accent 1" w:semiHidden="0" w:uiPriority="63" w:unhideWhenUsed="0"/>
-    <w:lsdException w:name="Medium Shading 2 Accent 1" w:semiHidden="0" w:uiPriority="64" w:unhideWhenUsed="0"/>
-    <w:lsdException w:name="Medium List 1 Accent 1" w:semiHidden="0" w:uiPriority="65" w:unhideWhenUsed="0"/>
-    <w:lsdException w:name="Revision" w:unhideWhenUsed="0"/>
-    <w:lsdException w:name="List Paragraph" w:semiHidden="0" w:uiPriority="34" w:unhideWhenUsed="0" w:qFormat="1"/>
-    <w:lsdException w:name="Quote" w:semiHidden="0" w:uiPriority="29" w:unhideWhenUsed="0" w:qFormat="1"/>
-    <w:lsdException w:name="Intense Quote" w:semiHidden="0" w:uiPriority="30" w:unhideWhenUsed="0" w:qFormat="1"/>
-    <w:lsdException w:name="Medium List 2 Accent 1" w:semiHidden="0" w:uiPriority="66" w:unhideWhenUsed="0"/>
-    <w:lsdException w:name="Medium Grid 1 Accent 1" w:semiHidden="0" w:uiPriority="67" w:unhideWhenUsed="0"/>
-    <w:lsdException w:name="Medium Grid 2 Accent 1" w:semiHidden="0" w:uiPriority="68" w:unhideWhenUsed="0"/>
-    <w:lsdException w:name="Medium Grid 3 Accent 1" w:semiHidden="0" w:uiPriority="69" w:unhideWhenUsed="0"/>
-    <w:lsdException w:name="Dark List Accent 1" w:semiHidden="0" w:uiPriority="70" w:unhideWhenUsed="0"/>
-    <w:lsdException w:name="Colorful Shading Accent 1" w:semiHidden="0" w:uiPriority="71" w:unhideWhenUsed="0"/>
-    <w:lsdException w:name="Colorful List Accent 1" w:semiHidden="0" w:uiPriority="72" w:unhideWhenUsed="0"/>
-    <w:lsdException w:name="Colorful Grid Accent 1" w:semiHidden="0" w:uiPriority="73" w:unhideWhenUsed="0"/>
-    <w:lsdException w:name="Light Shading Accent 2" w:semiHidden="0" w:uiPriority="60" w:unhideWhenUsed="0"/>
-    <w:lsdException w:name="Light List Accent 2" w:semiHidden="0" w:uiPriority="61" w:unhideWhenUsed="0"/>
-    <w:lsdException w:name="Light Grid Accent 2" w:semiHidden="0" w:uiPriority="62" w:unhideWhenUsed="0"/>
-    <w:lsdException w:name="Medium Shading 1 Accent 2" w:semiHidden="0" w:uiPriority="63" w:unhideWhenUsed="0"/>
-    <w:lsdException w:name="Medium Shading 2 Accent 2" w:semiHidden="0" w:uiPriority="64" w:unhideWhenUsed="0"/>
-    <w:lsdException w:name="Medium List 1 Accent 2" w:semiHidden="0" w:uiPriority="65" w:unhideWhenUsed="0"/>
-    <w:lsdException w:name="Medium List 2 Accent 2" w:semiHidden="0" w:uiPriority="66" w:unhideWhenUsed="0"/>
-    <w:lsdException w:name="Medium Grid 1 Accent 2" w:semiHidden="0" w:uiPriority="67" w:unhideWhenUsed="0"/>
-    <w:lsdException w:name="Medium Grid 2 Accent 2" w:semiHidden="0" w:uiPriority="68" w:unhideWhenUsed="0"/>
-    <w:lsdException w:name="Medium Grid 3 Accent 2" w:semiHidden="0" w:uiPriority="69" w:unhideWhenUsed="0"/>
-    <w:lsdException w:name="Dark List Accent 2" w:semiHidden="0" w:uiPriority="70" w:unhideWhenUsed="0"/>
-    <w:lsdException w:name="Colorful Shading Accent 2" w:semiHidden="0" w:uiPriority="71" w:unhideWhenUsed="0"/>
-    <w:lsdException w:name="Colorful List Accent 2" w:semiHidden="0" w:uiPriority="72" w:unhideWhenUsed="0"/>
-    <w:lsdException w:name="Colorful Grid Accent 2" w:semiHidden="0" w:uiPriority="73" w:unhideWhenUsed="0"/>
-    <w:lsdException w:name="Light Shading Accent 3" w:semiHidden="0" w:uiPriority="60" w:unhideWhenUsed="0"/>
-    <w:lsdException w:name="Light List Accent 3" w:semiHidden="0" w:uiPriority="61" w:unhideWhenUsed="0"/>
-    <w:lsdException w:name="Light Grid Accent 3" w:semiHidden="0" w:uiPriority="62" w:unhideWhenUsed="0"/>
-    <w:lsdException w:name="Medium Shading 1 Accent 3" w:semiHidden="0" w:uiPriority="63" w:unhideWhenUsed="0"/>
-    <w:lsdException w:name="Medium Shading 2 Accent 3" w:semiHidden="0" w:uiPriority="64" w:unhideWhenUsed="0"/>
-    <w:lsdException w:name="Medium List 1 Accent 3" w:semiHidden="0" w:uiPriority="65" w:unhideWhenUsed="0"/>
-    <w:lsdException w:name="Medium List 2 Accent 3" w:semiHidden="0" w:uiPriority="66" w:unhideWhenUsed="0"/>
-    <w:lsdException w:name="Medium Grid 1 Accent 3" w:semiHidden="0" w:uiPriority="67" w:unhideWhenUsed="0"/>
-    <w:lsdException w:name="Medium Grid 2 Accent 3" w:semiHidden="0" w:uiPriority="68" w:unhideWhenUsed="0"/>
-    <w:lsdException w:name="Medium Grid 3 Accent 3" w:semiHidden="0" w:uiPriority="69" w:unhideWhenUsed="0"/>
-    <w:lsdException w:name="Dark List Accent 3" w:semiHidden="0" w:uiPriority="70" w:unhideWhenUsed="0"/>
-    <w:lsdException w:name="Colorful Shading Accent 3" w:semiHidden="0" w:uiPriority="71" w:unhideWhenUsed="0"/>
-    <w:lsdException w:name="Colorful List Accent 3" w:semiHidden="0" w:uiPriority="72" w:unhideWhenUsed="0"/>
-    <w:lsdException w:name="Colorful Grid Accent 3" w:semiHidden="0" w:uiPriority="73" w:unhideWhenUsed="0"/>
-    <w:lsdException w:name="Light Shading Accent 4" w:semiHidden="0" w:uiPriority="60" w:unhideWhenUsed="0"/>
-    <w:lsdException w:name="Light List Accent 4" w:semiHidden="0" w:uiPriority="61" w:unhideWhenUsed="0"/>
-    <w:lsdException w:name="Light Grid Accent 4" w:semiHidden="0" w:uiPriority="62" w:unhideWhenUsed="0"/>
-    <w:lsdException w:name="Medium Shading 1 Accent 4" w:semiHidden="0" w:uiPriority="63" w:unhideWhenUsed="0"/>
-    <w:lsdException w:name="Medium Shading 2 Accent 4" w:semiHidden="0" w:uiPriority="64" w:unhideWhenUsed="0"/>
-    <w:lsdException w:name="Medium List 1 Accent 4" w:semiHidden="0" w:uiPriority="65" w:unhideWhenUsed="0"/>
-    <w:lsdException w:name="Medium List 2 Accent 4" w:semiHidden="0" w:uiPriority="66" w:unhideWhenUsed="0"/>
-    <w:lsdException w:name="Medium Grid 1 Accent 4" w:semiHidden="0" w:uiPriority="67" w:unhideWhenUsed="0"/>
-    <w:lsdException w:name="Medium Grid 2 Accent 4" w:semiHidden="0" w:uiPriority="68" w:unhideWhenUsed="0"/>
-    <w:lsdException w:name="Medium Grid 3 Accent 4" w:semiHidden="0" w:uiPriority="69" w:unhideWhenUsed="0"/>
-    <w:lsdException w:name="Dark List Accent 4" w:semiHidden="0" w:uiPriority="70" w:unhideWhenUsed="0"/>
-    <w:lsdException w:name="Colorful Shading Accent 4" w:semiHidden="0" w:uiPriority="71" w:unhideWhenUsed="0"/>
-    <w:lsdException w:name="Colorful List Accent 4" w:semiHidden="0" w:uiPriority="72" w:unhideWhenUsed="0"/>
-    <w:lsdException w:name="Colorful Grid Accent 4" w:semiHidden="0" w:uiPriority="73" w:unhideWhenUsed="0"/>
-    <w:lsdException w:name="Light Shading Accent 5" w:semiHidden="0" w:uiPriority="60" w:unhideWhenUsed="0"/>
-    <w:lsdException w:name="Light List Accent 5" w:semiHidden="0" w:uiPriority="61" w:unhideWhenUsed="0"/>
-    <w:lsdException w:name="Light Grid Accent 5" w:semiHidden="0" w:uiPriority="62" w:unhideWhenUsed="0"/>
-    <w:lsdException w:name="Medium Shading 1 Accent 5" w:semiHidden="0" w:uiPriority="63" w:unhideWhenUsed="0"/>
-    <w:lsdException w:name="Medium Shading 2 Accent 5" w:semiHidden="0" w:uiPriority="64" w:unhideWhenUsed="0"/>
-    <w:lsdException w:name="Medium List 1 Accent 5" w:semiHidden="0" w:uiPriority="65" w:unhideWhenUsed="0"/>
-    <w:lsdException w:name="Medium List 2 Accent 5" w:semiHidden="0" w:uiPriority="66" w:unhideWhenUsed="0"/>
-    <w:lsdException w:name="Medium Grid 1 Accent 5" w:semiHidden="0" w:uiPriority="67" w:unhideWhenUsed="0"/>
-    <w:lsdException w:name="Medium Grid 2 Accent 5" w:semiHidden="0" w:uiPriority="68" w:unhideWhenUsed="0"/>
-    <w:lsdException w:name="Medium Grid 3 Accent 5" w:semiHidden="0" w:uiPriority="69" w:unhideWhenUsed="0"/>
-    <w:lsdException w:name="Dark List Accent 5" w:semiHidden="0" w:uiPriority="70" w:unhideWhenUsed="0"/>
-    <w:lsdException w:name="Colorful Shading Accent 5" w:semiHidden="0" w:uiPriority="71" w:unhideWhenUsed="0"/>
-    <w:lsdException w:name="Colorful List Accent 5" w:semiHidden="0" w:uiPriority="72" w:unhideWhenUsed="0"/>
-    <w:lsdException w:name="Colorful Grid Accent 5" w:semiHidden="0" w:uiPriority="73" w:unhideWhenUsed="0"/>
-    <w:lsdException w:name="Light Shading Accent 6" w:semiHidden="0" w:uiPriority="60" w:unhideWhenUsed="0"/>
-    <w:lsdException w:name="Light List Accent 6" w:semiHidden="0" w:uiPriority="61" w:unhideWhenUsed="0"/>
-    <w:lsdException w:name="Light Grid Accent 6" w:semiHidden="0" w:uiPriority="62" w:unhideWhenUsed="0"/>
-    <w:lsdException w:name="Medium Shading 1 Accent 6" w:semiHidden="0" w:uiPriority="63" w:unhideWhenUsed="0"/>
-    <w:lsdException w:name="Medium Shading 2 Accent 6" w:semiHidden="0" w:uiPriority="64" w:unhideWhenUsed="0"/>
-    <w:lsdException w:name="Medium List 1 Accent 6" w:semiHidden="0" w:uiPriority="65" w:unhideWhenUsed="0"/>
-    <w:lsdException w:name="Medium List 2 Accent 6" w:semiHidden="0" w:uiPriority="66" w:unhideWhenUsed="0"/>
-    <w:lsdException w:name="Medium Grid 1 Accent 6" w:semiHidden="0" w:uiPriority="67" w:unhideWhenUsed="0"/>
-    <w:lsdException w:name="Medium Grid 2 Accent 6" w:semiHidden="0" w:uiPriority="68" w:unhideWhenUsed="0"/>
-    <w:lsdException w:name="Medium Grid 3 Accent 6" w:semiHidden="0" w:uiPriority="69" w:unhideWhenUsed="0"/>
-    <w:lsdException w:name="Dark List Accent 6" w:semiHidden="0" w:uiPriority="70" w:unhideWhenUsed="0"/>
-    <w:lsdException w:name="Colorful Shading Accent 6" w:semiHidden="0" w:uiPriority="71" w:unhideWhenUsed="0"/>
-    <w:lsdException w:name="Colorful List Accent 6" w:semiHidden="0" w:uiPriority="72" w:unhideWhenUsed="0"/>
-    <w:lsdException w:name="Colorful Grid Accent 6" w:semiHidden="0" w:uiPriority="73" w:unhideWhenUsed="0"/>
-    <w:lsdException w:name="Subtle Emphasis" w:semiHidden="0" w:uiPriority="19" w:unhideWhenUsed="0" w:qFormat="1"/>
-    <w:lsdException w:name="Intense Emphasis" w:semiHidden="0" w:uiPriority="21" w:unhideWhenUsed="0" w:qFormat="1"/>
-    <w:lsdException w:name="Subtle Reference" w:semiHidden="0" w:uiPriority="31" w:unhideWhenUsed="0" w:qFormat="1"/>
-    <w:lsdException w:name="Intense Reference" w:semiHidden="0" w:uiPriority="32" w:unhideWhenUsed="0" w:qFormat="1"/>
-    <w:lsdException w:name="Book Title" w:semiHidden="0" w:uiPriority="33" w:unhideWhenUsed="0" w:qFormat="1"/>
-    <w:lsdException w:name="Bibliography" w:uiPriority="37"/>
-    <w:lsdException w:name="TOC Heading" w:uiPriority="39" w:qFormat="1"/>
-  </w:latentStyles>
-  <w:style w:type="paragraph" w:default="1" w:styleId="Normal">
-    <w:name w:val="Normal"/>
-    <w:rsid w:val="004A37B6"/>
-    <w:pPr>
-      <w:tabs>
-        <w:tab w:val="left" w:pos="708"/>
-      </w:tabs>
-      <w:suppressAutoHyphens/>
-    </w:pPr>
-    <w:rPr>
-      <w:rFonts w:ascii="Calibri" w:eastAsia="Droid Sans Fallback" w:hAnsi="Calibri" w:cs="Calibri"/>
-      <w:lang w:val="es-AR"/>
-    </w:rPr>
-  </w:style>
-  <w:style w:type="paragraph" w:styleId="Ttulo1">
-    <w:name w:val="heading 1"/>
-    <w:basedOn w:val="Normal"/>
-    <w:next w:val="Normal"/>
-    <w:link w:val="Ttulo1Car"/>
-    <w:rsid w:val="00CA435E"/>
-    <w:pPr>
-      <w:keepNext/>
-      <w:keepLines/>
-      <w:spacing w:before="480" w:after="0"/>
-      <w:outlineLvl w:val="0"/>
-    </w:pPr>
-    <w:rPr>
-      <w:rFonts w:ascii="Cambria" w:hAnsi="Cambria"/>
-      <w:b/>
-      <w:bCs/>
-      <w:color w:val="365F91"/>
-      <w:sz w:val="28"/>
-      <w:szCs w:val="28"/>
-    </w:rPr>
-  </w:style>
-  <w:style w:type="paragraph" w:styleId="Ttulo2">
-    <w:name w:val="heading 2"/>
-    <w:basedOn w:val="Normal"/>
-    <w:next w:val="Normal"/>
-    <w:link w:val="Ttulo2Car"/>
-    <w:uiPriority w:val="9"/>
-    <w:unhideWhenUsed/>
-    <w:qFormat/>
-    <w:rsid w:val="00CA435E"/>
-    <w:pPr>
-      <w:keepNext/>
-      <w:keepLines/>
-      <w:spacing w:before="200" w:after="0"/>
-      <w:outlineLvl w:val="1"/>
-    </w:pPr>
-    <w:rPr>
-      <w:rFonts w:asciiTheme="majorHAnsi" w:eastAsiaTheme="majorEastAsia" w:hAnsiTheme="majorHAnsi" w:cstheme="majorBidi"/>
-      <w:b/>
-      <w:bCs/>
-      <w:color w:val="4F81BD" w:themeColor="accent1"/>
-      <w:sz w:val="26"/>
-      <w:szCs w:val="26"/>
-    </w:rPr>
-  </w:style>
-  <w:style w:type="paragraph" w:styleId="Ttulo3">
-    <w:name w:val="heading 3"/>
-    <w:basedOn w:val="Normal"/>
-    <w:next w:val="Normal"/>
-    <w:link w:val="Ttulo3Car"/>
-    <w:uiPriority w:val="9"/>
-    <w:unhideWhenUsed/>
-    <w:qFormat/>
-    <w:rsid w:val="004A37B6"/>
-    <w:pPr>
-      <w:keepNext/>
-      <w:keepLines/>
-      <w:spacing w:before="200" w:after="0"/>
-      <w:outlineLvl w:val="2"/>
-    </w:pPr>
-    <w:rPr>
-      <w:rFonts w:asciiTheme="majorHAnsi" w:eastAsiaTheme="majorEastAsia" w:hAnsiTheme="majorHAnsi" w:cstheme="majorBidi"/>
-      <w:b/>
-      <w:bCs/>
-      <w:color w:val="4F81BD" w:themeColor="accent1"/>
-    </w:rPr>
-  </w:style>
-  <w:style w:type="paragraph" w:styleId="Ttulo4">
-    <w:name w:val="heading 4"/>
-    <w:basedOn w:val="Normal"/>
-    <w:next w:val="Normal"/>
-    <w:link w:val="Ttulo4Car"/>
-    <w:uiPriority w:val="9"/>
-    <w:unhideWhenUsed/>
-    <w:qFormat/>
-    <w:rsid w:val="004A37B6"/>
-    <w:pPr>
-      <w:keepNext/>
-      <w:keepLines/>
-      <w:spacing w:before="200" w:after="0"/>
-      <w:outlineLvl w:val="3"/>
-    </w:pPr>
-    <w:rPr>
-      <w:rFonts w:asciiTheme="majorHAnsi" w:eastAsiaTheme="majorEastAsia" w:hAnsiTheme="majorHAnsi" w:cstheme="majorBidi"/>
-      <w:b/>
-      <w:bCs/>
-      <w:i/>
-      <w:iCs/>
-      <w:color w:val="4F81BD" w:themeColor="accent1"/>
-    </w:rPr>
-  </w:style>
-  <w:style w:type="paragraph" w:styleId="Ttulo5">
-    <w:name w:val="heading 5"/>
-    <w:basedOn w:val="Normal"/>
-    <w:next w:val="Normal"/>
-    <w:link w:val="Ttulo5Car"/>
-    <w:uiPriority w:val="9"/>
-    <w:unhideWhenUsed/>
-    <w:qFormat/>
-    <w:rsid w:val="004A37B6"/>
-    <w:pPr>
-      <w:keepNext/>
-      <w:keepLines/>
-      <w:spacing w:before="200" w:after="0"/>
-      <w:outlineLvl w:val="4"/>
-    </w:pPr>
-    <w:rPr>
-      <w:rFonts w:asciiTheme="majorHAnsi" w:eastAsiaTheme="majorEastAsia" w:hAnsiTheme="majorHAnsi" w:cstheme="majorBidi"/>
-      <w:color w:val="243F60" w:themeColor="accent1" w:themeShade="7F"/>
-    </w:rPr>
-  </w:style>
-  <w:style w:type="character" w:default="1" w:styleId="Fuentedeprrafopredeter">
-    <w:name w:val="Default Paragraph Font"/>
-    <w:uiPriority w:val="1"/>
-    <w:semiHidden/>
-    <w:unhideWhenUsed/>
-  </w:style>
-  <w:style w:type="table" w:default="1" w:styleId="Tablanormal">
-    <w:name w:val="Normal Table"/>
-    <w:uiPriority w:val="99"/>
-    <w:semiHidden/>
-    <w:unhideWhenUsed/>
-    <w:qFormat/>
-    <w:tblPr>
-      <w:tblInd w:w="0" w:type="dxa"/>
-      <w:tblCellMar>
-        <w:top w:w="0" w:type="dxa"/>
-        <w:left w:w="108" w:type="dxa"/>
-        <w:bottom w:w="0" w:type="dxa"/>
-        <w:right w:w="108" w:type="dxa"/>
-      </w:tblCellMar>
-    </w:tblPr>
-  </w:style>
-  <w:style w:type="numbering" w:default="1" w:styleId="Sinlista">
-    <w:name w:val="No List"/>
-    <w:uiPriority w:val="99"/>
-    <w:semiHidden/>
-    <w:unhideWhenUsed/>
-  </w:style>
-  <w:style w:type="character" w:customStyle="1" w:styleId="Ttulo1Car">
-    <w:name w:val="Título 1 Car"/>
-    <w:basedOn w:val="Fuentedeprrafopredeter"/>
-    <w:link w:val="Ttulo1"/>
-    <w:rsid w:val="00CA435E"/>
-    <w:rPr>
-      <w:rFonts w:ascii="Cambria" w:eastAsia="Droid Sans Fallback" w:hAnsi="Cambria" w:cs="Calibri"/>
-      <w:b/>
-      <w:bCs/>
-      <w:color w:val="365F91"/>
-      <w:sz w:val="28"/>
-      <w:szCs w:val="28"/>
-      <w:lang w:val="es-AR"/>
-    </w:rPr>
-  </w:style>
-  <w:style w:type="character" w:customStyle="1" w:styleId="hps">
-    <w:name w:val="hps"/>
-    <w:basedOn w:val="Fuentedeprrafopredeter"/>
-    <w:rsid w:val="00CA435E"/>
-  </w:style>
-  <w:style w:type="paragraph" w:styleId="Ttulo">
-    <w:name w:val="Title"/>
-    <w:basedOn w:val="Normal"/>
-    <w:next w:val="Subttulo"/>
-    <w:link w:val="TtuloCar"/>
-    <w:rsid w:val="00CA435E"/>
-    <w:pPr>
-      <w:pBdr>
-        <w:bottom w:val="single" w:sz="8" w:space="0" w:color="4F81BD"/>
-      </w:pBdr>
-      <w:spacing w:after="300" w:line="100" w:lineRule="atLeast"/>
-      <w:jc w:val="center"/>
-    </w:pPr>
-    <w:rPr>
-      <w:rFonts w:ascii="Cambria" w:hAnsi="Cambria"/>
-      <w:b/>
-      <w:bCs/>
-      <w:color w:val="17365D"/>
-      <w:spacing w:val="5"/>
-      <w:sz w:val="52"/>
-      <w:szCs w:val="52"/>
-    </w:rPr>
-  </w:style>
-  <w:style w:type="character" w:customStyle="1" w:styleId="TtuloCar">
-    <w:name w:val="Título Car"/>
-    <w:basedOn w:val="Fuentedeprrafopredeter"/>
-    <w:link w:val="Ttulo"/>
-    <w:rsid w:val="00CA435E"/>
-    <w:rPr>
-      <w:rFonts w:ascii="Cambria" w:eastAsia="Droid Sans Fallback" w:hAnsi="Cambria" w:cs="Calibri"/>
-      <w:b/>
-      <w:bCs/>
-      <w:color w:val="17365D"/>
-      <w:spacing w:val="5"/>
-      <w:sz w:val="52"/>
-      <w:szCs w:val="52"/>
-      <w:lang w:val="es-AR"/>
-    </w:rPr>
-  </w:style>
-  <w:style w:type="paragraph" w:styleId="Subttulo">
-    <w:name w:val="Subtitle"/>
-    <w:basedOn w:val="Normal"/>
-    <w:next w:val="Normal"/>
-    <w:link w:val="SubttuloCar"/>
-    <w:qFormat/>
-    <w:rsid w:val="00CA435E"/>
-    <w:pPr>
-      <w:jc w:val="center"/>
-    </w:pPr>
-    <w:rPr>
-      <w:rFonts w:ascii="Cambria" w:hAnsi="Cambria"/>
-      <w:i/>
-      <w:iCs/>
-      <w:color w:val="4F81BD"/>
-      <w:spacing w:val="15"/>
-      <w:sz w:val="24"/>
-      <w:szCs w:val="24"/>
-    </w:rPr>
-  </w:style>
-  <w:style w:type="character" w:customStyle="1" w:styleId="SubttuloCar">
-    <w:name w:val="Subtítulo Car"/>
-    <w:basedOn w:val="Fuentedeprrafopredeter"/>
-    <w:link w:val="Subttulo"/>
-    <w:rsid w:val="00CA435E"/>
-    <w:rPr>
-      <w:rFonts w:ascii="Cambria" w:eastAsia="Droid Sans Fallback" w:hAnsi="Cambria" w:cs="Calibri"/>
-      <w:i/>
-      <w:iCs/>
-      <w:color w:val="4F81BD"/>
-      <w:spacing w:val="15"/>
-      <w:sz w:val="24"/>
-      <w:szCs w:val="24"/>
-      <w:lang w:val="es-AR"/>
-    </w:rPr>
-  </w:style>
-  <w:style w:type="paragraph" w:styleId="Prrafodelista">
-    <w:name w:val="List Paragraph"/>
-    <w:basedOn w:val="Normal"/>
-    <w:uiPriority w:val="34"/>
-    <w:qFormat/>
-    <w:rsid w:val="00CA435E"/>
-    <w:pPr>
-      <w:ind w:left="720"/>
-    </w:pPr>
-  </w:style>
-  <w:style w:type="paragraph" w:styleId="Textodeglobo">
-    <w:name w:val="Balloon Text"/>
-    <w:basedOn w:val="Normal"/>
-    <w:link w:val="TextodegloboCar"/>
-    <w:uiPriority w:val="99"/>
-    <w:semiHidden/>
-    <w:unhideWhenUsed/>
-    <w:rsid w:val="00CA435E"/>
-    <w:pPr>
-      <w:spacing w:after="0" w:line="240" w:lineRule="auto"/>
-    </w:pPr>
-    <w:rPr>
-      <w:rFonts w:ascii="Tahoma" w:hAnsi="Tahoma" w:cs="Tahoma"/>
-      <w:sz w:val="16"/>
-      <w:szCs w:val="16"/>
-    </w:rPr>
-  </w:style>
-  <w:style w:type="character" w:customStyle="1" w:styleId="TextodegloboCar">
-    <w:name w:val="Texto de globo Car"/>
-    <w:basedOn w:val="Fuentedeprrafopredeter"/>
-    <w:link w:val="Textodeglobo"/>
-    <w:uiPriority w:val="99"/>
-    <w:semiHidden/>
-    <w:rsid w:val="00CA435E"/>
-    <w:rPr>
-      <w:rFonts w:ascii="Tahoma" w:eastAsia="Droid Sans Fallback" w:hAnsi="Tahoma" w:cs="Tahoma"/>
-      <w:sz w:val="16"/>
-      <w:szCs w:val="16"/>
-      <w:lang w:val="es-AR"/>
-    </w:rPr>
-  </w:style>
-  <w:style w:type="character" w:customStyle="1" w:styleId="Ttulo2Car">
-    <w:name w:val="Título 2 Car"/>
-    <w:basedOn w:val="Fuentedeprrafopredeter"/>
-    <w:link w:val="Ttulo2"/>
-    <w:uiPriority w:val="9"/>
-    <w:rsid w:val="00CA435E"/>
-    <w:rPr>
-      <w:rFonts w:asciiTheme="majorHAnsi" w:eastAsiaTheme="majorEastAsia" w:hAnsiTheme="majorHAnsi" w:cstheme="majorBidi"/>
-      <w:b/>
-      <w:bCs/>
-      <w:color w:val="4F81BD" w:themeColor="accent1"/>
-      <w:sz w:val="26"/>
-      <w:szCs w:val="26"/>
-      <w:lang w:val="es-AR"/>
-    </w:rPr>
-  </w:style>
-  <w:style w:type="character" w:styleId="Textoennegrita">
-    <w:name w:val="Strong"/>
-    <w:basedOn w:val="Fuentedeprrafopredeter"/>
-    <w:uiPriority w:val="22"/>
-    <w:qFormat/>
-    <w:rsid w:val="00CA435E"/>
-    <w:rPr>
-      <w:b/>
-      <w:bCs/>
-    </w:rPr>
-  </w:style>
-  <w:style w:type="character" w:customStyle="1" w:styleId="Ttulo3Car">
-    <w:name w:val="Título 3 Car"/>
-    <w:basedOn w:val="Fuentedeprrafopredeter"/>
-    <w:link w:val="Ttulo3"/>
-    <w:uiPriority w:val="9"/>
-    <w:rsid w:val="004A37B6"/>
-    <w:rPr>
-      <w:rFonts w:asciiTheme="majorHAnsi" w:eastAsiaTheme="majorEastAsia" w:hAnsiTheme="majorHAnsi" w:cstheme="majorBidi"/>
-      <w:b/>
-      <w:bCs/>
-      <w:color w:val="4F81BD" w:themeColor="accent1"/>
-      <w:lang w:val="es-AR"/>
-    </w:rPr>
-  </w:style>
-  <w:style w:type="character" w:customStyle="1" w:styleId="Ttulo4Car">
-    <w:name w:val="Título 4 Car"/>
-    <w:basedOn w:val="Fuentedeprrafopredeter"/>
-    <w:link w:val="Ttulo4"/>
-    <w:uiPriority w:val="9"/>
-    <w:rsid w:val="004A37B6"/>
-    <w:rPr>
-      <w:rFonts w:asciiTheme="majorHAnsi" w:eastAsiaTheme="majorEastAsia" w:hAnsiTheme="majorHAnsi" w:cstheme="majorBidi"/>
-      <w:b/>
-      <w:bCs/>
-      <w:i/>
-      <w:iCs/>
-      <w:color w:val="4F81BD" w:themeColor="accent1"/>
-      <w:lang w:val="es-AR"/>
-    </w:rPr>
-  </w:style>
-  <w:style w:type="character" w:customStyle="1" w:styleId="Ttulo5Car">
-    <w:name w:val="Título 5 Car"/>
-    <w:basedOn w:val="Fuentedeprrafopredeter"/>
-    <w:link w:val="Ttulo5"/>
-    <w:uiPriority w:val="9"/>
-    <w:rsid w:val="004A37B6"/>
-    <w:rPr>
-      <w:rFonts w:asciiTheme="majorHAnsi" w:eastAsiaTheme="majorEastAsia" w:hAnsiTheme="majorHAnsi" w:cstheme="majorBidi"/>
-      <w:color w:val="243F60" w:themeColor="accent1" w:themeShade="7F"/>
-      <w:lang w:val="es-AR"/>
-    </w:rPr>
-  </w:style>
-  <w:style w:type="paragraph" w:styleId="Encabezado">
-    <w:name w:val="header"/>
-    <w:basedOn w:val="Normal"/>
-    <w:link w:val="EncabezadoCar"/>
-    <w:uiPriority w:val="99"/>
-    <w:unhideWhenUsed/>
-    <w:rsid w:val="004A37B6"/>
-    <w:pPr>
-      <w:tabs>
-        <w:tab w:val="clear" w:pos="708"/>
-        <w:tab w:val="center" w:pos="4419"/>
-        <w:tab w:val="right" w:pos="8838"/>
-      </w:tabs>
-      <w:spacing w:after="0" w:line="240" w:lineRule="auto"/>
-    </w:pPr>
-  </w:style>
-  <w:style w:type="character" w:customStyle="1" w:styleId="EncabezadoCar">
-    <w:name w:val="Encabezado Car"/>
-    <w:basedOn w:val="Fuentedeprrafopredeter"/>
-    <w:link w:val="Encabezado"/>
-    <w:uiPriority w:val="99"/>
-    <w:rsid w:val="004A37B6"/>
-    <w:rPr>
-      <w:rFonts w:ascii="Calibri" w:eastAsia="Droid Sans Fallback" w:hAnsi="Calibri" w:cs="Calibri"/>
-      <w:lang w:val="es-AR"/>
-    </w:rPr>
-  </w:style>
-  <w:style w:type="paragraph" w:styleId="Piedepgina">
-    <w:name w:val="footer"/>
-    <w:basedOn w:val="Normal"/>
-    <w:link w:val="PiedepginaCar"/>
-    <w:uiPriority w:val="99"/>
-    <w:unhideWhenUsed/>
-    <w:rsid w:val="004A37B6"/>
-    <w:pPr>
-      <w:tabs>
-        <w:tab w:val="clear" w:pos="708"/>
-        <w:tab w:val="center" w:pos="4419"/>
-        <w:tab w:val="right" w:pos="8838"/>
-      </w:tabs>
-      <w:spacing w:after="0" w:line="240" w:lineRule="auto"/>
-    </w:pPr>
-  </w:style>
-  <w:style w:type="character" w:customStyle="1" w:styleId="PiedepginaCar">
-    <w:name w:val="Pie de página Car"/>
-    <w:basedOn w:val="Fuentedeprrafopredeter"/>
-    <w:link w:val="Piedepgina"/>
-    <w:uiPriority w:val="99"/>
-    <w:rsid w:val="004A37B6"/>
-    <w:rPr>
-      <w:rFonts w:ascii="Calibri" w:eastAsia="Droid Sans Fallback" w:hAnsi="Calibri" w:cs="Calibri"/>
-      <w:lang w:val="es-AR"/>
-    </w:rPr>
-  </w:style>
-  <w:style w:type="paragraph" w:styleId="TtulodeTDC">
-    <w:name w:val="TOC Heading"/>
-    <w:basedOn w:val="Ttulo1"/>
-    <w:next w:val="Normal"/>
-    <w:uiPriority w:val="39"/>
-    <w:unhideWhenUsed/>
-    <w:qFormat/>
-    <w:rsid w:val="004A37B6"/>
-    <w:pPr>
-      <w:tabs>
-        <w:tab w:val="clear" w:pos="708"/>
-      </w:tabs>
-      <w:suppressAutoHyphens w:val="0"/>
-      <w:outlineLvl w:val="9"/>
-    </w:pPr>
-    <w:rPr>
-      <w:rFonts w:asciiTheme="majorHAnsi" w:eastAsiaTheme="majorEastAsia" w:hAnsiTheme="majorHAnsi" w:cstheme="majorBidi"/>
-      <w:color w:val="365F91" w:themeColor="accent1" w:themeShade="BF"/>
-      <w:lang w:val="es-PY" w:eastAsia="es-PY"/>
-    </w:rPr>
-  </w:style>
-  <w:style w:type="paragraph" w:styleId="TDC2">
-    <w:name w:val="toc 2"/>
-    <w:basedOn w:val="Normal"/>
-    <w:next w:val="Normal"/>
-    <w:autoRedefine/>
-    <w:uiPriority w:val="39"/>
-    <w:unhideWhenUsed/>
-    <w:rsid w:val="004A37B6"/>
-    <w:pPr>
-      <w:tabs>
-        <w:tab w:val="clear" w:pos="708"/>
-      </w:tabs>
-      <w:spacing w:after="100"/>
-      <w:ind w:left="220"/>
-    </w:pPr>
-  </w:style>
-  <w:style w:type="paragraph" w:styleId="TDC1">
-    <w:name w:val="toc 1"/>
-    <w:basedOn w:val="Normal"/>
-    <w:next w:val="Normal"/>
-    <w:autoRedefine/>
-    <w:uiPriority w:val="39"/>
-    <w:unhideWhenUsed/>
-    <w:rsid w:val="004A37B6"/>
-    <w:pPr>
-      <w:tabs>
-        <w:tab w:val="clear" w:pos="708"/>
-      </w:tabs>
-      <w:spacing w:after="100"/>
-    </w:pPr>
-  </w:style>
-  <w:style w:type="character" w:styleId="Hipervnculo">
-    <w:name w:val="Hyperlink"/>
-    <w:basedOn w:val="Fuentedeprrafopredeter"/>
-    <w:uiPriority w:val="99"/>
-    <w:unhideWhenUsed/>
-    <w:rsid w:val="004A37B6"/>
-    <w:rPr>
-      <w:color w:val="0000FF" w:themeColor="hyperlink"/>
-      <w:u w:val="single"/>
-    </w:rPr>
-  </w:style>
-  <w:style w:type="table" w:styleId="Listaclara">
-    <w:name w:val="Light List"/>
-    <w:basedOn w:val="Tablanormal"/>
-    <w:uiPriority w:val="61"/>
-    <w:rsid w:val="00A019C3"/>
-    <w:pPr>
-      <w:spacing w:after="0" w:line="240" w:lineRule="auto"/>
-    </w:pPr>
-    <w:rPr>
-      <w:rFonts w:eastAsiaTheme="minorEastAsia"/>
-      <w:lang w:val="es-AR" w:eastAsia="es-AR"/>
-    </w:rPr>
-    <w:tblPr>
-      <w:tblStyleRowBandSize w:val="1"/>
-      <w:tblStyleColBandSize w:val="1"/>
-      <w:tblInd w:w="0" w:type="dxa"/>
-      <w:tblBorders>
-        <w:top w:val="single" w:sz="8" w:space="0" w:color="000000" w:themeColor="text1"/>
-        <w:left w:val="single" w:sz="8" w:space="0" w:color="000000" w:themeColor="text1"/>
-        <w:bottom w:val="single" w:sz="8" w:space="0" w:color="000000" w:themeColor="text1"/>
-        <w:right w:val="single" w:sz="8" w:space="0" w:color="000000" w:themeColor="text1"/>
-      </w:tblBorders>
-      <w:tblCellMar>
-        <w:top w:w="0" w:type="dxa"/>
-        <w:left w:w="108" w:type="dxa"/>
-        <w:bottom w:w="0" w:type="dxa"/>
-        <w:right w:w="108" w:type="dxa"/>
-      </w:tblCellMar>
-    </w:tblPr>
-    <w:tblStylePr w:type="firstRow">
-      <w:pPr>
-        <w:spacing w:before="0" w:after="0" w:line="240" w:lineRule="auto"/>
-      </w:pPr>
-      <w:rPr>
-        <w:b/>
-        <w:bCs/>
-        <w:color w:val="FFFFFF" w:themeColor="background1"/>
-      </w:rPr>
-      <w:tblPr/>
-      <w:tcPr>
-        <w:shd w:val="clear" w:color="auto" w:fill="000000" w:themeFill="text1"/>
-      </w:tcPr>
-    </w:tblStylePr>
-    <w:tblStylePr w:type="lastRow">
-      <w:pPr>
-        <w:spacing w:before="0" w:after="0" w:line="240" w:lineRule="auto"/>
-      </w:pPr>
-      <w:rPr>
-        <w:b/>
-        <w:bCs/>
-      </w:rPr>
-      <w:tblPr/>
-      <w:tcPr>
-        <w:tcBorders>
-          <w:top w:val="double" w:sz="6" w:space="0" w:color="000000" w:themeColor="text1"/>
-          <w:left w:val="single" w:sz="8" w:space="0" w:color="000000" w:themeColor="text1"/>
-          <w:bottom w:val="single" w:sz="8" w:space="0" w:color="000000" w:themeColor="text1"/>
-          <w:right w:val="single" w:sz="8" w:space="0" w:color="000000" w:themeColor="text1"/>
-        </w:tcBorders>
-      </w:tcPr>
-    </w:tblStylePr>
-    <w:tblStylePr w:type="firstCol">
-      <w:rPr>
-        <w:b/>
-        <w:bCs/>
-      </w:rPr>
-    </w:tblStylePr>
-    <w:tblStylePr w:type="lastCol">
-      <w:rPr>
-        <w:b/>
-        <w:bCs/>
-      </w:rPr>
-    </w:tblStylePr>
-    <w:tblStylePr w:type="band1Vert">
-      <w:tblPr/>
-      <w:tcPr>
-        <w:tcBorders>
-          <w:top w:val="single" w:sz="8" w:space="0" w:color="000000" w:themeColor="text1"/>
-          <w:left w:val="single" w:sz="8" w:space="0" w:color="000000" w:themeColor="text1"/>
-          <w:bottom w:val="single" w:sz="8" w:space="0" w:color="000000" w:themeColor="text1"/>
-          <w:right w:val="single" w:sz="8" w:space="0" w:color="000000" w:themeColor="text1"/>
-        </w:tcBorders>
-      </w:tcPr>
-    </w:tblStylePr>
-    <w:tblStylePr w:type="band1Horz">
-      <w:tblPr/>
-      <w:tcPr>
-        <w:tcBorders>
-          <w:top w:val="single" w:sz="8" w:space="0" w:color="000000" w:themeColor="text1"/>
-          <w:left w:val="single" w:sz="8" w:space="0" w:color="000000" w:themeColor="text1"/>
-          <w:bottom w:val="single" w:sz="8" w:space="0" w:color="000000" w:themeColor="text1"/>
-          <w:right w:val="single" w:sz="8" w:space="0" w:color="000000" w:themeColor="text1"/>
-        </w:tcBorders>
-      </w:tcPr>
-    </w:tblStylePr>
-  </w:style>
-  <w:style w:type="table" w:styleId="Listaclara-nfasis5">
-    <w:name w:val="Light List Accent 5"/>
-    <w:basedOn w:val="Tablanormal"/>
-    <w:uiPriority w:val="61"/>
-    <w:rsid w:val="00A019C3"/>
-    <w:pPr>
-      <w:spacing w:after="0" w:line="240" w:lineRule="auto"/>
-    </w:pPr>
-    <w:tblPr>
-      <w:tblStyleRowBandSize w:val="1"/>
-      <w:tblStyleColBandSize w:val="1"/>
-      <w:tblInd w:w="0" w:type="dxa"/>
-      <w:tblBorders>
-        <w:top w:val="single" w:sz="8" w:space="0" w:color="4BACC6" w:themeColor="accent5"/>
-        <w:left w:val="single" w:sz="8" w:space="0" w:color="4BACC6" w:themeColor="accent5"/>
-        <w:bottom w:val="single" w:sz="8" w:space="0" w:color="4BACC6" w:themeColor="accent5"/>
-        <w:right w:val="single" w:sz="8" w:space="0" w:color="4BACC6" w:themeColor="accent5"/>
-      </w:tblBorders>
-      <w:tblCellMar>
-        <w:top w:w="0" w:type="dxa"/>
-        <w:left w:w="108" w:type="dxa"/>
-        <w:bottom w:w="0" w:type="dxa"/>
-        <w:right w:w="108" w:type="dxa"/>
-      </w:tblCellMar>
-    </w:tblPr>
-    <w:tblStylePr w:type="firstRow">
-      <w:pPr>
-        <w:spacing w:before="0" w:after="0" w:line="240" w:lineRule="auto"/>
-      </w:pPr>
-      <w:rPr>
-        <w:b/>
-        <w:bCs/>
-        <w:color w:val="FFFFFF" w:themeColor="background1"/>
-      </w:rPr>
-      <w:tblPr/>
-      <w:tcPr>
-        <w:shd w:val="clear" w:color="auto" w:fill="4BACC6" w:themeFill="accent5"/>
-      </w:tcPr>
-    </w:tblStylePr>
-    <w:tblStylePr w:type="lastRow">
-      <w:pPr>
-        <w:spacing w:before="0" w:after="0" w:line="240" w:lineRule="auto"/>
-      </w:pPr>
-      <w:rPr>
-        <w:b/>
-        <w:bCs/>
-      </w:rPr>
-      <w:tblPr/>
-      <w:tcPr>
-        <w:tcBorders>
-          <w:top w:val="double" w:sz="6" w:space="0" w:color="4BACC6" w:themeColor="accent5"/>
-          <w:left w:val="single" w:sz="8" w:space="0" w:color="4BACC6" w:themeColor="accent5"/>
-          <w:bottom w:val="single" w:sz="8" w:space="0" w:color="4BACC6" w:themeColor="accent5"/>
-          <w:right w:val="single" w:sz="8" w:space="0" w:color="4BACC6" w:themeColor="accent5"/>
-        </w:tcBorders>
-      </w:tcPr>
-    </w:tblStylePr>
-    <w:tblStylePr w:type="firstCol">
-      <w:rPr>
-        <w:b/>
-        <w:bCs/>
-      </w:rPr>
-    </w:tblStylePr>
-    <w:tblStylePr w:type="lastCol">
-      <w:rPr>
-        <w:b/>
-        <w:bCs/>
-      </w:rPr>
-    </w:tblStylePr>
-    <w:tblStylePr w:type="band1Vert">
-      <w:tblPr/>
-      <w:tcPr>
-        <w:tcBorders>
-          <w:top w:val="single" w:sz="8" w:space="0" w:color="4BACC6" w:themeColor="accent5"/>
-          <w:left w:val="single" w:sz="8" w:space="0" w:color="4BACC6" w:themeColor="accent5"/>
-          <w:bottom w:val="single" w:sz="8" w:space="0" w:color="4BACC6" w:themeColor="accent5"/>
-          <w:right w:val="single" w:sz="8" w:space="0" w:color="4BACC6" w:themeColor="accent5"/>
-        </w:tcBorders>
-      </w:tcPr>
-    </w:tblStylePr>
-    <w:tblStylePr w:type="band1Horz">
-      <w:tblPr/>
-      <w:tcPr>
-        <w:tcBorders>
-          <w:top w:val="single" w:sz="8" w:space="0" w:color="4BACC6" w:themeColor="accent5"/>
-          <w:left w:val="single" w:sz="8" w:space="0" w:color="4BACC6" w:themeColor="accent5"/>
-          <w:bottom w:val="single" w:sz="8" w:space="0" w:color="4BACC6" w:themeColor="accent5"/>
-          <w:right w:val="single" w:sz="8" w:space="0" w:color="4BACC6" w:themeColor="accent5"/>
-        </w:tcBorders>
-      </w:tcPr>
-    </w:tblStylePr>
-  </w:style>
-  <w:style w:type="paragraph" w:styleId="Sinespaciado">
-    <w:name w:val="No Spacing"/>
-    <w:rsid w:val="003E2497"/>
-    <w:pPr>
-      <w:tabs>
-        <w:tab w:val="left" w:pos="708"/>
-      </w:tabs>
-      <w:suppressAutoHyphens/>
-      <w:spacing w:after="0" w:line="100" w:lineRule="atLeast"/>
-    </w:pPr>
-    <w:rPr>
-      <w:rFonts w:ascii="Arial" w:eastAsia="Arial" w:hAnsi="Arial" w:cs="Arial"/>
-      <w:color w:val="000000"/>
-      <w:lang w:val="es-AR" w:eastAsia="es-AR"/>
-    </w:rPr>
-  </w:style>
-</w:styles>
-</file>
-
-<file path=word/stylesWithEffects.xml><?xml version="1.0" encoding="utf-8"?>
-<w:styles xmlns:wpc="http://schemas.microsoft.com/office/word/2010/wordprocessingCanvas" xmlns:mc="http://schemas.openxmlformats.org/markup-compatibility/2006" xmlns:o="urn:schemas-microsoft-com:office:office" xmlns:r="http://schemas.openxmlformats.org/officeDocument/2006/relationships" xmlns:m="http://schemas.openxmlformats.org/officeDocument/2006/math" xmlns:v="urn:schemas-microsoft-com:vml" xmlns:wp14="http://schemas.microsoft.com/office/word/2010/wordprocessingDrawing" xmlns:wp="http://schemas.openxmlformats.org/drawingml/2006/wordprocessingDrawing" xmlns:w10="urn:schemas-microsoft-com:office:word" xmlns:w="http://schemas.openxmlformats.org/wordprocessingml/2006/main" xmlns:w14="http://schemas.microsoft.com/office/word/2010/wordml" xmlns:wpg="http://schemas.microsoft.com/office/word/2010/wordprocessingGroup" xmlns:wpi="http://schemas.microsoft.com/office/word/2010/wordprocessingInk" xmlns:wne="http://schemas.microsoft.com/office/word/2006/wordml" xmlns:wps="http://schemas.microsoft.com/office/word/2010/wordprocessingShape" mc:Ignorable="w14 wp14">
+<w:styles xmlns:mc="http://schemas.openxmlformats.org/markup-compatibility/2006" xmlns:r="http://schemas.openxmlformats.org/officeDocument/2006/relationships" xmlns:w="http://schemas.openxmlformats.org/wordprocessingml/2006/main" xmlns:w14="http://schemas.microsoft.com/office/word/2010/wordml" mc:Ignorable="w14">
   <w:docDefaults>
     <w:rPrDefault>
       <w:rPr>
@@ -6329,6 +6866,843 @@
 </w:styles>
 </file>
 
+<file path=word/stylesWithEffects.xml><?xml version="1.0" encoding="utf-8"?>
+<w:styles xmlns:wpc="http://schemas.microsoft.com/office/word/2010/wordprocessingCanvas" xmlns:mc="http://schemas.openxmlformats.org/markup-compatibility/2006" xmlns:o="urn:schemas-microsoft-com:office:office" xmlns:r="http://schemas.openxmlformats.org/officeDocument/2006/relationships" xmlns:m="http://schemas.openxmlformats.org/officeDocument/2006/math" xmlns:v="urn:schemas-microsoft-com:vml" xmlns:wp14="http://schemas.microsoft.com/office/word/2010/wordprocessingDrawing" xmlns:wp="http://schemas.openxmlformats.org/drawingml/2006/wordprocessingDrawing" xmlns:w10="urn:schemas-microsoft-com:office:word" xmlns:w="http://schemas.openxmlformats.org/wordprocessingml/2006/main" xmlns:w14="http://schemas.microsoft.com/office/word/2010/wordml" xmlns:wpg="http://schemas.microsoft.com/office/word/2010/wordprocessingGroup" xmlns:wpi="http://schemas.microsoft.com/office/word/2010/wordprocessingInk" xmlns:wne="http://schemas.microsoft.com/office/word/2006/wordml" xmlns:wps="http://schemas.microsoft.com/office/word/2010/wordprocessingShape" mc:Ignorable="w14 wp14">
+  <w:docDefaults>
+    <w:rPrDefault>
+      <w:rPr>
+        <w:rFonts w:asciiTheme="minorHAnsi" w:eastAsiaTheme="minorHAnsi" w:hAnsiTheme="minorHAnsi" w:cstheme="minorBidi"/>
+        <w:sz w:val="22"/>
+        <w:szCs w:val="22"/>
+        <w:lang w:val="es-PY" w:eastAsia="en-US" w:bidi="ar-SA"/>
+      </w:rPr>
+    </w:rPrDefault>
+    <w:pPrDefault>
+      <w:pPr>
+        <w:spacing w:after="200" w:line="276" w:lineRule="auto"/>
+      </w:pPr>
+    </w:pPrDefault>
+  </w:docDefaults>
+  <w:latentStyles w:defLockedState="0" w:defUIPriority="99" w:defSemiHidden="1" w:defUnhideWhenUsed="1" w:defQFormat="0" w:count="267">
+    <w:lsdException w:name="Normal" w:semiHidden="0" w:uiPriority="0" w:unhideWhenUsed="0" w:qFormat="1"/>
+    <w:lsdException w:name="heading 1" w:semiHidden="0" w:uiPriority="0" w:unhideWhenUsed="0" w:qFormat="1"/>
+    <w:lsdException w:name="heading 2" w:uiPriority="9" w:qFormat="1"/>
+    <w:lsdException w:name="heading 3" w:uiPriority="9" w:qFormat="1"/>
+    <w:lsdException w:name="heading 4" w:uiPriority="9" w:qFormat="1"/>
+    <w:lsdException w:name="heading 5" w:uiPriority="9" w:qFormat="1"/>
+    <w:lsdException w:name="heading 6" w:uiPriority="9" w:qFormat="1"/>
+    <w:lsdException w:name="heading 7" w:uiPriority="9" w:qFormat="1"/>
+    <w:lsdException w:name="heading 8" w:uiPriority="9" w:qFormat="1"/>
+    <w:lsdException w:name="heading 9" w:uiPriority="9" w:qFormat="1"/>
+    <w:lsdException w:name="toc 1" w:uiPriority="39"/>
+    <w:lsdException w:name="toc 2" w:uiPriority="39"/>
+    <w:lsdException w:name="toc 3" w:uiPriority="39"/>
+    <w:lsdException w:name="toc 4" w:uiPriority="39"/>
+    <w:lsdException w:name="toc 5" w:uiPriority="39"/>
+    <w:lsdException w:name="toc 6" w:uiPriority="39"/>
+    <w:lsdException w:name="toc 7" w:uiPriority="39"/>
+    <w:lsdException w:name="toc 8" w:uiPriority="39"/>
+    <w:lsdException w:name="toc 9" w:uiPriority="39"/>
+    <w:lsdException w:name="caption" w:uiPriority="35" w:qFormat="1"/>
+    <w:lsdException w:name="Title" w:semiHidden="0" w:uiPriority="0" w:unhideWhenUsed="0" w:qFormat="1"/>
+    <w:lsdException w:name="Default Paragraph Font" w:uiPriority="1"/>
+    <w:lsdException w:name="Subtitle" w:semiHidden="0" w:uiPriority="0" w:unhideWhenUsed="0" w:qFormat="1"/>
+    <w:lsdException w:name="Strong" w:semiHidden="0" w:uiPriority="22" w:unhideWhenUsed="0" w:qFormat="1"/>
+    <w:lsdException w:name="Emphasis" w:semiHidden="0" w:uiPriority="20" w:unhideWhenUsed="0" w:qFormat="1"/>
+    <w:lsdException w:name="Table Grid" w:semiHidden="0" w:uiPriority="59" w:unhideWhenUsed="0"/>
+    <w:lsdException w:name="Placeholder Text" w:unhideWhenUsed="0"/>
+    <w:lsdException w:name="No Spacing" w:semiHidden="0" w:uiPriority="0" w:unhideWhenUsed="0" w:qFormat="1"/>
+    <w:lsdException w:name="Light Shading" w:semiHidden="0" w:uiPriority="60" w:unhideWhenUsed="0"/>
+    <w:lsdException w:name="Light List" w:semiHidden="0" w:uiPriority="61" w:unhideWhenUsed="0"/>
+    <w:lsdException w:name="Light Grid" w:semiHidden="0" w:uiPriority="62" w:unhideWhenUsed="0"/>
+    <w:lsdException w:name="Medium Shading 1" w:semiHidden="0" w:uiPriority="63" w:unhideWhenUsed="0"/>
+    <w:lsdException w:name="Medium Shading 2" w:semiHidden="0" w:uiPriority="64" w:unhideWhenUsed="0"/>
+    <w:lsdException w:name="Medium List 1" w:semiHidden="0" w:uiPriority="65" w:unhideWhenUsed="0"/>
+    <w:lsdException w:name="Medium List 2" w:semiHidden="0" w:uiPriority="66" w:unhideWhenUsed="0"/>
+    <w:lsdException w:name="Medium Grid 1" w:semiHidden="0" w:uiPriority="67" w:unhideWhenUsed="0"/>
+    <w:lsdException w:name="Medium Grid 2" w:semiHidden="0" w:uiPriority="68" w:unhideWhenUsed="0"/>
+    <w:lsdException w:name="Medium Grid 3" w:semiHidden="0" w:uiPriority="69" w:unhideWhenUsed="0"/>
+    <w:lsdException w:name="Dark List" w:semiHidden="0" w:uiPriority="70" w:unhideWhenUsed="0"/>
+    <w:lsdException w:name="Colorful Shading" w:semiHidden="0" w:uiPriority="71" w:unhideWhenUsed="0"/>
+    <w:lsdException w:name="Colorful List" w:semiHidden="0" w:uiPriority="72" w:unhideWhenUsed="0"/>
+    <w:lsdException w:name="Colorful Grid" w:semiHidden="0" w:uiPriority="73" w:unhideWhenUsed="0"/>
+    <w:lsdException w:name="Light Shading Accent 1" w:semiHidden="0" w:uiPriority="60" w:unhideWhenUsed="0"/>
+    <w:lsdException w:name="Light List Accent 1" w:semiHidden="0" w:uiPriority="61" w:unhideWhenUsed="0"/>
+    <w:lsdException w:name="Light Grid Accent 1" w:semiHidden="0" w:uiPriority="62" w:unhideWhenUsed="0"/>
+    <w:lsdException w:name="Medium Shading 1 Accent 1" w:semiHidden="0" w:uiPriority="63" w:unhideWhenUsed="0"/>
+    <w:lsdException w:name="Medium Shading 2 Accent 1" w:semiHidden="0" w:uiPriority="64" w:unhideWhenUsed="0"/>
+    <w:lsdException w:name="Medium List 1 Accent 1" w:semiHidden="0" w:uiPriority="65" w:unhideWhenUsed="0"/>
+    <w:lsdException w:name="Revision" w:unhideWhenUsed="0"/>
+    <w:lsdException w:name="List Paragraph" w:semiHidden="0" w:uiPriority="34" w:unhideWhenUsed="0" w:qFormat="1"/>
+    <w:lsdException w:name="Quote" w:semiHidden="0" w:uiPriority="29" w:unhideWhenUsed="0" w:qFormat="1"/>
+    <w:lsdException w:name="Intense Quote" w:semiHidden="0" w:uiPriority="30" w:unhideWhenUsed="0" w:qFormat="1"/>
+    <w:lsdException w:name="Medium List 2 Accent 1" w:semiHidden="0" w:uiPriority="66" w:unhideWhenUsed="0"/>
+    <w:lsdException w:name="Medium Grid 1 Accent 1" w:semiHidden="0" w:uiPriority="67" w:unhideWhenUsed="0"/>
+    <w:lsdException w:name="Medium Grid 2 Accent 1" w:semiHidden="0" w:uiPriority="68" w:unhideWhenUsed="0"/>
+    <w:lsdException w:name="Medium Grid 3 Accent 1" w:semiHidden="0" w:uiPriority="69" w:unhideWhenUsed="0"/>
+    <w:lsdException w:name="Dark List Accent 1" w:semiHidden="0" w:uiPriority="70" w:unhideWhenUsed="0"/>
+    <w:lsdException w:name="Colorful Shading Accent 1" w:semiHidden="0" w:uiPriority="71" w:unhideWhenUsed="0"/>
+    <w:lsdException w:name="Colorful List Accent 1" w:semiHidden="0" w:uiPriority="72" w:unhideWhenUsed="0"/>
+    <w:lsdException w:name="Colorful Grid Accent 1" w:semiHidden="0" w:uiPriority="73" w:unhideWhenUsed="0"/>
+    <w:lsdException w:name="Light Shading Accent 2" w:semiHidden="0" w:uiPriority="60" w:unhideWhenUsed="0"/>
+    <w:lsdException w:name="Light List Accent 2" w:semiHidden="0" w:uiPriority="61" w:unhideWhenUsed="0"/>
+    <w:lsdException w:name="Light Grid Accent 2" w:semiHidden="0" w:uiPriority="62" w:unhideWhenUsed="0"/>
+    <w:lsdException w:name="Medium Shading 1 Accent 2" w:semiHidden="0" w:uiPriority="63" w:unhideWhenUsed="0"/>
+    <w:lsdException w:name="Medium Shading 2 Accent 2" w:semiHidden="0" w:uiPriority="64" w:unhideWhenUsed="0"/>
+    <w:lsdException w:name="Medium List 1 Accent 2" w:semiHidden="0" w:uiPriority="65" w:unhideWhenUsed="0"/>
+    <w:lsdException w:name="Medium List 2 Accent 2" w:semiHidden="0" w:uiPriority="66" w:unhideWhenUsed="0"/>
+    <w:lsdException w:name="Medium Grid 1 Accent 2" w:semiHidden="0" w:uiPriority="67" w:unhideWhenUsed="0"/>
+    <w:lsdException w:name="Medium Grid 2 Accent 2" w:semiHidden="0" w:uiPriority="68" w:unhideWhenUsed="0"/>
+    <w:lsdException w:name="Medium Grid 3 Accent 2" w:semiHidden="0" w:uiPriority="69" w:unhideWhenUsed="0"/>
+    <w:lsdException w:name="Dark List Accent 2" w:semiHidden="0" w:uiPriority="70" w:unhideWhenUsed="0"/>
+    <w:lsdException w:name="Colorful Shading Accent 2" w:semiHidden="0" w:uiPriority="71" w:unhideWhenUsed="0"/>
+    <w:lsdException w:name="Colorful List Accent 2" w:semiHidden="0" w:uiPriority="72" w:unhideWhenUsed="0"/>
+    <w:lsdException w:name="Colorful Grid Accent 2" w:semiHidden="0" w:uiPriority="73" w:unhideWhenUsed="0"/>
+    <w:lsdException w:name="Light Shading Accent 3" w:semiHidden="0" w:uiPriority="60" w:unhideWhenUsed="0"/>
+    <w:lsdException w:name="Light List Accent 3" w:semiHidden="0" w:uiPriority="61" w:unhideWhenUsed="0"/>
+    <w:lsdException w:name="Light Grid Accent 3" w:semiHidden="0" w:uiPriority="62" w:unhideWhenUsed="0"/>
+    <w:lsdException w:name="Medium Shading 1 Accent 3" w:semiHidden="0" w:uiPriority="63" w:unhideWhenUsed="0"/>
+    <w:lsdException w:name="Medium Shading 2 Accent 3" w:semiHidden="0" w:uiPriority="64" w:unhideWhenUsed="0"/>
+    <w:lsdException w:name="Medium List 1 Accent 3" w:semiHidden="0" w:uiPriority="65" w:unhideWhenUsed="0"/>
+    <w:lsdException w:name="Medium List 2 Accent 3" w:semiHidden="0" w:uiPriority="66" w:unhideWhenUsed="0"/>
+    <w:lsdException w:name="Medium Grid 1 Accent 3" w:semiHidden="0" w:uiPriority="67" w:unhideWhenUsed="0"/>
+    <w:lsdException w:name="Medium Grid 2 Accent 3" w:semiHidden="0" w:uiPriority="68" w:unhideWhenUsed="0"/>
+    <w:lsdException w:name="Medium Grid 3 Accent 3" w:semiHidden="0" w:uiPriority="69" w:unhideWhenUsed="0"/>
+    <w:lsdException w:name="Dark List Accent 3" w:semiHidden="0" w:uiPriority="70" w:unhideWhenUsed="0"/>
+    <w:lsdException w:name="Colorful Shading Accent 3" w:semiHidden="0" w:uiPriority="71" w:unhideWhenUsed="0"/>
+    <w:lsdException w:name="Colorful List Accent 3" w:semiHidden="0" w:uiPriority="72" w:unhideWhenUsed="0"/>
+    <w:lsdException w:name="Colorful Grid Accent 3" w:semiHidden="0" w:uiPriority="73" w:unhideWhenUsed="0"/>
+    <w:lsdException w:name="Light Shading Accent 4" w:semiHidden="0" w:uiPriority="60" w:unhideWhenUsed="0"/>
+    <w:lsdException w:name="Light List Accent 4" w:semiHidden="0" w:uiPriority="61" w:unhideWhenUsed="0"/>
+    <w:lsdException w:name="Light Grid Accent 4" w:semiHidden="0" w:uiPriority="62" w:unhideWhenUsed="0"/>
+    <w:lsdException w:name="Medium Shading 1 Accent 4" w:semiHidden="0" w:uiPriority="63" w:unhideWhenUsed="0"/>
+    <w:lsdException w:name="Medium Shading 2 Accent 4" w:semiHidden="0" w:uiPriority="64" w:unhideWhenUsed="0"/>
+    <w:lsdException w:name="Medium List 1 Accent 4" w:semiHidden="0" w:uiPriority="65" w:unhideWhenUsed="0"/>
+    <w:lsdException w:name="Medium List 2 Accent 4" w:semiHidden="0" w:uiPriority="66" w:unhideWhenUsed="0"/>
+    <w:lsdException w:name="Medium Grid 1 Accent 4" w:semiHidden="0" w:uiPriority="67" w:unhideWhenUsed="0"/>
+    <w:lsdException w:name="Medium Grid 2 Accent 4" w:semiHidden="0" w:uiPriority="68" w:unhideWhenUsed="0"/>
+    <w:lsdException w:name="Medium Grid 3 Accent 4" w:semiHidden="0" w:uiPriority="69" w:unhideWhenUsed="0"/>
+    <w:lsdException w:name="Dark List Accent 4" w:semiHidden="0" w:uiPriority="70" w:unhideWhenUsed="0"/>
+    <w:lsdException w:name="Colorful Shading Accent 4" w:semiHidden="0" w:uiPriority="71" w:unhideWhenUsed="0"/>
+    <w:lsdException w:name="Colorful List Accent 4" w:semiHidden="0" w:uiPriority="72" w:unhideWhenUsed="0"/>
+    <w:lsdException w:name="Colorful Grid Accent 4" w:semiHidden="0" w:uiPriority="73" w:unhideWhenUsed="0"/>
+    <w:lsdException w:name="Light Shading Accent 5" w:semiHidden="0" w:uiPriority="60" w:unhideWhenUsed="0"/>
+    <w:lsdException w:name="Light List Accent 5" w:semiHidden="0" w:uiPriority="61" w:unhideWhenUsed="0"/>
+    <w:lsdException w:name="Light Grid Accent 5" w:semiHidden="0" w:uiPriority="62" w:unhideWhenUsed="0"/>
+    <w:lsdException w:name="Medium Shading 1 Accent 5" w:semiHidden="0" w:uiPriority="63" w:unhideWhenUsed="0"/>
+    <w:lsdException w:name="Medium Shading 2 Accent 5" w:semiHidden="0" w:uiPriority="64" w:unhideWhenUsed="0"/>
+    <w:lsdException w:name="Medium List 1 Accent 5" w:semiHidden="0" w:uiPriority="65" w:unhideWhenUsed="0"/>
+    <w:lsdException w:name="Medium List 2 Accent 5" w:semiHidden="0" w:uiPriority="66" w:unhideWhenUsed="0"/>
+    <w:lsdException w:name="Medium Grid 1 Accent 5" w:semiHidden="0" w:uiPriority="67" w:unhideWhenUsed="0"/>
+    <w:lsdException w:name="Medium Grid 2 Accent 5" w:semiHidden="0" w:uiPriority="68" w:unhideWhenUsed="0"/>
+    <w:lsdException w:name="Medium Grid 3 Accent 5" w:semiHidden="0" w:uiPriority="69" w:unhideWhenUsed="0"/>
+    <w:lsdException w:name="Dark List Accent 5" w:semiHidden="0" w:uiPriority="70" w:unhideWhenUsed="0"/>
+    <w:lsdException w:name="Colorful Shading Accent 5" w:semiHidden="0" w:uiPriority="71" w:unhideWhenUsed="0"/>
+    <w:lsdException w:name="Colorful List Accent 5" w:semiHidden="0" w:uiPriority="72" w:unhideWhenUsed="0"/>
+    <w:lsdException w:name="Colorful Grid Accent 5" w:semiHidden="0" w:uiPriority="73" w:unhideWhenUsed="0"/>
+    <w:lsdException w:name="Light Shading Accent 6" w:semiHidden="0" w:uiPriority="60" w:unhideWhenUsed="0"/>
+    <w:lsdException w:name="Light List Accent 6" w:semiHidden="0" w:uiPriority="61" w:unhideWhenUsed="0"/>
+    <w:lsdException w:name="Light Grid Accent 6" w:semiHidden="0" w:uiPriority="62" w:unhideWhenUsed="0"/>
+    <w:lsdException w:name="Medium Shading 1 Accent 6" w:semiHidden="0" w:uiPriority="63" w:unhideWhenUsed="0"/>
+    <w:lsdException w:name="Medium Shading 2 Accent 6" w:semiHidden="0" w:uiPriority="64" w:unhideWhenUsed="0"/>
+    <w:lsdException w:name="Medium List 1 Accent 6" w:semiHidden="0" w:uiPriority="65" w:unhideWhenUsed="0"/>
+    <w:lsdException w:name="Medium List 2 Accent 6" w:semiHidden="0" w:uiPriority="66" w:unhideWhenUsed="0"/>
+    <w:lsdException w:name="Medium Grid 1 Accent 6" w:semiHidden="0" w:uiPriority="67" w:unhideWhenUsed="0"/>
+    <w:lsdException w:name="Medium Grid 2 Accent 6" w:semiHidden="0" w:uiPriority="68" w:unhideWhenUsed="0"/>
+    <w:lsdException w:name="Medium Grid 3 Accent 6" w:semiHidden="0" w:uiPriority="69" w:unhideWhenUsed="0"/>
+    <w:lsdException w:name="Dark List Accent 6" w:semiHidden="0" w:uiPriority="70" w:unhideWhenUsed="0"/>
+    <w:lsdException w:name="Colorful Shading Accent 6" w:semiHidden="0" w:uiPriority="71" w:unhideWhenUsed="0"/>
+    <w:lsdException w:name="Colorful List Accent 6" w:semiHidden="0" w:uiPriority="72" w:unhideWhenUsed="0"/>
+    <w:lsdException w:name="Colorful Grid Accent 6" w:semiHidden="0" w:uiPriority="73" w:unhideWhenUsed="0"/>
+    <w:lsdException w:name="Subtle Emphasis" w:semiHidden="0" w:uiPriority="19" w:unhideWhenUsed="0" w:qFormat="1"/>
+    <w:lsdException w:name="Intense Emphasis" w:semiHidden="0" w:uiPriority="21" w:unhideWhenUsed="0" w:qFormat="1"/>
+    <w:lsdException w:name="Subtle Reference" w:semiHidden="0" w:uiPriority="31" w:unhideWhenUsed="0" w:qFormat="1"/>
+    <w:lsdException w:name="Intense Reference" w:semiHidden="0" w:uiPriority="32" w:unhideWhenUsed="0" w:qFormat="1"/>
+    <w:lsdException w:name="Book Title" w:semiHidden="0" w:uiPriority="33" w:unhideWhenUsed="0" w:qFormat="1"/>
+    <w:lsdException w:name="Bibliography" w:uiPriority="37"/>
+    <w:lsdException w:name="TOC Heading" w:uiPriority="39" w:qFormat="1"/>
+  </w:latentStyles>
+  <w:style w:type="paragraph" w:default="1" w:styleId="Normal">
+    <w:name w:val="Normal"/>
+    <w:rsid w:val="004A37B6"/>
+    <w:pPr>
+      <w:tabs>
+        <w:tab w:val="left" w:pos="708"/>
+      </w:tabs>
+      <w:suppressAutoHyphens/>
+    </w:pPr>
+    <w:rPr>
+      <w:rFonts w:ascii="Calibri" w:eastAsia="Droid Sans Fallback" w:hAnsi="Calibri" w:cs="Calibri"/>
+      <w:lang w:val="es-AR"/>
+    </w:rPr>
+  </w:style>
+  <w:style w:type="paragraph" w:styleId="Ttulo1">
+    <w:name w:val="heading 1"/>
+    <w:basedOn w:val="Normal"/>
+    <w:next w:val="Normal"/>
+    <w:link w:val="Ttulo1Car"/>
+    <w:rsid w:val="00CA435E"/>
+    <w:pPr>
+      <w:keepNext/>
+      <w:keepLines/>
+      <w:spacing w:before="480" w:after="0"/>
+      <w:outlineLvl w:val="0"/>
+    </w:pPr>
+    <w:rPr>
+      <w:rFonts w:ascii="Cambria" w:hAnsi="Cambria"/>
+      <w:b/>
+      <w:bCs/>
+      <w:color w:val="365F91"/>
+      <w:sz w:val="28"/>
+      <w:szCs w:val="28"/>
+    </w:rPr>
+  </w:style>
+  <w:style w:type="paragraph" w:styleId="Ttulo2">
+    <w:name w:val="heading 2"/>
+    <w:basedOn w:val="Normal"/>
+    <w:next w:val="Normal"/>
+    <w:link w:val="Ttulo2Car"/>
+    <w:uiPriority w:val="9"/>
+    <w:unhideWhenUsed/>
+    <w:qFormat/>
+    <w:rsid w:val="00CA435E"/>
+    <w:pPr>
+      <w:keepNext/>
+      <w:keepLines/>
+      <w:spacing w:before="200" w:after="0"/>
+      <w:outlineLvl w:val="1"/>
+    </w:pPr>
+    <w:rPr>
+      <w:rFonts w:asciiTheme="majorHAnsi" w:eastAsiaTheme="majorEastAsia" w:hAnsiTheme="majorHAnsi" w:cstheme="majorBidi"/>
+      <w:b/>
+      <w:bCs/>
+      <w:color w:val="4F81BD" w:themeColor="accent1"/>
+      <w:sz w:val="26"/>
+      <w:szCs w:val="26"/>
+    </w:rPr>
+  </w:style>
+  <w:style w:type="paragraph" w:styleId="Ttulo3">
+    <w:name w:val="heading 3"/>
+    <w:basedOn w:val="Normal"/>
+    <w:next w:val="Normal"/>
+    <w:link w:val="Ttulo3Car"/>
+    <w:uiPriority w:val="9"/>
+    <w:unhideWhenUsed/>
+    <w:qFormat/>
+    <w:rsid w:val="004A37B6"/>
+    <w:pPr>
+      <w:keepNext/>
+      <w:keepLines/>
+      <w:spacing w:before="200" w:after="0"/>
+      <w:outlineLvl w:val="2"/>
+    </w:pPr>
+    <w:rPr>
+      <w:rFonts w:asciiTheme="majorHAnsi" w:eastAsiaTheme="majorEastAsia" w:hAnsiTheme="majorHAnsi" w:cstheme="majorBidi"/>
+      <w:b/>
+      <w:bCs/>
+      <w:color w:val="4F81BD" w:themeColor="accent1"/>
+    </w:rPr>
+  </w:style>
+  <w:style w:type="paragraph" w:styleId="Ttulo4">
+    <w:name w:val="heading 4"/>
+    <w:basedOn w:val="Normal"/>
+    <w:next w:val="Normal"/>
+    <w:link w:val="Ttulo4Car"/>
+    <w:uiPriority w:val="9"/>
+    <w:unhideWhenUsed/>
+    <w:qFormat/>
+    <w:rsid w:val="004A37B6"/>
+    <w:pPr>
+      <w:keepNext/>
+      <w:keepLines/>
+      <w:spacing w:before="200" w:after="0"/>
+      <w:outlineLvl w:val="3"/>
+    </w:pPr>
+    <w:rPr>
+      <w:rFonts w:asciiTheme="majorHAnsi" w:eastAsiaTheme="majorEastAsia" w:hAnsiTheme="majorHAnsi" w:cstheme="majorBidi"/>
+      <w:b/>
+      <w:bCs/>
+      <w:i/>
+      <w:iCs/>
+      <w:color w:val="4F81BD" w:themeColor="accent1"/>
+    </w:rPr>
+  </w:style>
+  <w:style w:type="paragraph" w:styleId="Ttulo5">
+    <w:name w:val="heading 5"/>
+    <w:basedOn w:val="Normal"/>
+    <w:next w:val="Normal"/>
+    <w:link w:val="Ttulo5Car"/>
+    <w:uiPriority w:val="9"/>
+    <w:unhideWhenUsed/>
+    <w:qFormat/>
+    <w:rsid w:val="004A37B6"/>
+    <w:pPr>
+      <w:keepNext/>
+      <w:keepLines/>
+      <w:spacing w:before="200" w:after="0"/>
+      <w:outlineLvl w:val="4"/>
+    </w:pPr>
+    <w:rPr>
+      <w:rFonts w:asciiTheme="majorHAnsi" w:eastAsiaTheme="majorEastAsia" w:hAnsiTheme="majorHAnsi" w:cstheme="majorBidi"/>
+      <w:color w:val="243F60" w:themeColor="accent1" w:themeShade="7F"/>
+    </w:rPr>
+  </w:style>
+  <w:style w:type="character" w:default="1" w:styleId="Fuentedeprrafopredeter">
+    <w:name w:val="Default Paragraph Font"/>
+    <w:uiPriority w:val="1"/>
+    <w:semiHidden/>
+    <w:unhideWhenUsed/>
+  </w:style>
+  <w:style w:type="table" w:default="1" w:styleId="Tablanormal">
+    <w:name w:val="Normal Table"/>
+    <w:uiPriority w:val="99"/>
+    <w:semiHidden/>
+    <w:unhideWhenUsed/>
+    <w:tblPr>
+      <w:tblInd w:w="0" w:type="dxa"/>
+      <w:tblCellMar>
+        <w:top w:w="0" w:type="dxa"/>
+        <w:left w:w="108" w:type="dxa"/>
+        <w:bottom w:w="0" w:type="dxa"/>
+        <w:right w:w="108" w:type="dxa"/>
+      </w:tblCellMar>
+    </w:tblPr>
+  </w:style>
+  <w:style w:type="numbering" w:default="1" w:styleId="Sinlista">
+    <w:name w:val="No List"/>
+    <w:uiPriority w:val="99"/>
+    <w:semiHidden/>
+    <w:unhideWhenUsed/>
+  </w:style>
+  <w:style w:type="character" w:customStyle="1" w:styleId="Ttulo1Car">
+    <w:name w:val="Título 1 Car"/>
+    <w:basedOn w:val="Fuentedeprrafopredeter"/>
+    <w:link w:val="Ttulo1"/>
+    <w:rsid w:val="00CA435E"/>
+    <w:rPr>
+      <w:rFonts w:ascii="Cambria" w:eastAsia="Droid Sans Fallback" w:hAnsi="Cambria" w:cs="Calibri"/>
+      <w:b/>
+      <w:bCs/>
+      <w:color w:val="365F91"/>
+      <w:sz w:val="28"/>
+      <w:szCs w:val="28"/>
+      <w:lang w:val="es-AR"/>
+    </w:rPr>
+  </w:style>
+  <w:style w:type="character" w:customStyle="1" w:styleId="hps">
+    <w:name w:val="hps"/>
+    <w:basedOn w:val="Fuentedeprrafopredeter"/>
+    <w:rsid w:val="00CA435E"/>
+  </w:style>
+  <w:style w:type="paragraph" w:styleId="Ttulo">
+    <w:name w:val="Title"/>
+    <w:basedOn w:val="Normal"/>
+    <w:next w:val="Subttulo"/>
+    <w:link w:val="TtuloCar"/>
+    <w:rsid w:val="00CA435E"/>
+    <w:pPr>
+      <w:pBdr>
+        <w:bottom w:val="single" w:sz="8" w:space="0" w:color="4F81BD"/>
+      </w:pBdr>
+      <w:spacing w:after="300" w:line="100" w:lineRule="atLeast"/>
+      <w:jc w:val="center"/>
+    </w:pPr>
+    <w:rPr>
+      <w:rFonts w:ascii="Cambria" w:hAnsi="Cambria"/>
+      <w:b/>
+      <w:bCs/>
+      <w:color w:val="17365D"/>
+      <w:spacing w:val="5"/>
+      <w:sz w:val="52"/>
+      <w:szCs w:val="52"/>
+    </w:rPr>
+  </w:style>
+  <w:style w:type="character" w:customStyle="1" w:styleId="TtuloCar">
+    <w:name w:val="Título Car"/>
+    <w:basedOn w:val="Fuentedeprrafopredeter"/>
+    <w:link w:val="Ttulo"/>
+    <w:rsid w:val="00CA435E"/>
+    <w:rPr>
+      <w:rFonts w:ascii="Cambria" w:eastAsia="Droid Sans Fallback" w:hAnsi="Cambria" w:cs="Calibri"/>
+      <w:b/>
+      <w:bCs/>
+      <w:color w:val="17365D"/>
+      <w:spacing w:val="5"/>
+      <w:sz w:val="52"/>
+      <w:szCs w:val="52"/>
+      <w:lang w:val="es-AR"/>
+    </w:rPr>
+  </w:style>
+  <w:style w:type="paragraph" w:styleId="Subttulo">
+    <w:name w:val="Subtitle"/>
+    <w:basedOn w:val="Normal"/>
+    <w:next w:val="Normal"/>
+    <w:link w:val="SubttuloCar"/>
+    <w:qFormat/>
+    <w:rsid w:val="00CA435E"/>
+    <w:pPr>
+      <w:jc w:val="center"/>
+    </w:pPr>
+    <w:rPr>
+      <w:rFonts w:ascii="Cambria" w:hAnsi="Cambria"/>
+      <w:i/>
+      <w:iCs/>
+      <w:color w:val="4F81BD"/>
+      <w:spacing w:val="15"/>
+      <w:sz w:val="24"/>
+      <w:szCs w:val="24"/>
+    </w:rPr>
+  </w:style>
+  <w:style w:type="character" w:customStyle="1" w:styleId="SubttuloCar">
+    <w:name w:val="Subtítulo Car"/>
+    <w:basedOn w:val="Fuentedeprrafopredeter"/>
+    <w:link w:val="Subttulo"/>
+    <w:rsid w:val="00CA435E"/>
+    <w:rPr>
+      <w:rFonts w:ascii="Cambria" w:eastAsia="Droid Sans Fallback" w:hAnsi="Cambria" w:cs="Calibri"/>
+      <w:i/>
+      <w:iCs/>
+      <w:color w:val="4F81BD"/>
+      <w:spacing w:val="15"/>
+      <w:sz w:val="24"/>
+      <w:szCs w:val="24"/>
+      <w:lang w:val="es-AR"/>
+    </w:rPr>
+  </w:style>
+  <w:style w:type="paragraph" w:styleId="Prrafodelista">
+    <w:name w:val="List Paragraph"/>
+    <w:basedOn w:val="Normal"/>
+    <w:uiPriority w:val="34"/>
+    <w:qFormat/>
+    <w:rsid w:val="00CA435E"/>
+    <w:pPr>
+      <w:ind w:left="720"/>
+    </w:pPr>
+  </w:style>
+  <w:style w:type="paragraph" w:styleId="Textodeglobo">
+    <w:name w:val="Balloon Text"/>
+    <w:basedOn w:val="Normal"/>
+    <w:link w:val="TextodegloboCar"/>
+    <w:uiPriority w:val="99"/>
+    <w:semiHidden/>
+    <w:unhideWhenUsed/>
+    <w:rsid w:val="00CA435E"/>
+    <w:pPr>
+      <w:spacing w:after="0" w:line="240" w:lineRule="auto"/>
+    </w:pPr>
+    <w:rPr>
+      <w:rFonts w:ascii="Tahoma" w:hAnsi="Tahoma" w:cs="Tahoma"/>
+      <w:sz w:val="16"/>
+      <w:szCs w:val="16"/>
+    </w:rPr>
+  </w:style>
+  <w:style w:type="character" w:customStyle="1" w:styleId="TextodegloboCar">
+    <w:name w:val="Texto de globo Car"/>
+    <w:basedOn w:val="Fuentedeprrafopredeter"/>
+    <w:link w:val="Textodeglobo"/>
+    <w:uiPriority w:val="99"/>
+    <w:semiHidden/>
+    <w:rsid w:val="00CA435E"/>
+    <w:rPr>
+      <w:rFonts w:ascii="Tahoma" w:eastAsia="Droid Sans Fallback" w:hAnsi="Tahoma" w:cs="Tahoma"/>
+      <w:sz w:val="16"/>
+      <w:szCs w:val="16"/>
+      <w:lang w:val="es-AR"/>
+    </w:rPr>
+  </w:style>
+  <w:style w:type="character" w:customStyle="1" w:styleId="Ttulo2Car">
+    <w:name w:val="Título 2 Car"/>
+    <w:basedOn w:val="Fuentedeprrafopredeter"/>
+    <w:link w:val="Ttulo2"/>
+    <w:uiPriority w:val="9"/>
+    <w:rsid w:val="00CA435E"/>
+    <w:rPr>
+      <w:rFonts w:asciiTheme="majorHAnsi" w:eastAsiaTheme="majorEastAsia" w:hAnsiTheme="majorHAnsi" w:cstheme="majorBidi"/>
+      <w:b/>
+      <w:bCs/>
+      <w:color w:val="4F81BD" w:themeColor="accent1"/>
+      <w:sz w:val="26"/>
+      <w:szCs w:val="26"/>
+      <w:lang w:val="es-AR"/>
+    </w:rPr>
+  </w:style>
+  <w:style w:type="character" w:styleId="Textoennegrita">
+    <w:name w:val="Strong"/>
+    <w:basedOn w:val="Fuentedeprrafopredeter"/>
+    <w:uiPriority w:val="22"/>
+    <w:qFormat/>
+    <w:rsid w:val="00CA435E"/>
+    <w:rPr>
+      <w:b/>
+      <w:bCs/>
+    </w:rPr>
+  </w:style>
+  <w:style w:type="character" w:customStyle="1" w:styleId="Ttulo3Car">
+    <w:name w:val="Título 3 Car"/>
+    <w:basedOn w:val="Fuentedeprrafopredeter"/>
+    <w:link w:val="Ttulo3"/>
+    <w:uiPriority w:val="9"/>
+    <w:rsid w:val="004A37B6"/>
+    <w:rPr>
+      <w:rFonts w:asciiTheme="majorHAnsi" w:eastAsiaTheme="majorEastAsia" w:hAnsiTheme="majorHAnsi" w:cstheme="majorBidi"/>
+      <w:b/>
+      <w:bCs/>
+      <w:color w:val="4F81BD" w:themeColor="accent1"/>
+      <w:lang w:val="es-AR"/>
+    </w:rPr>
+  </w:style>
+  <w:style w:type="character" w:customStyle="1" w:styleId="Ttulo4Car">
+    <w:name w:val="Título 4 Car"/>
+    <w:basedOn w:val="Fuentedeprrafopredeter"/>
+    <w:link w:val="Ttulo4"/>
+    <w:uiPriority w:val="9"/>
+    <w:rsid w:val="004A37B6"/>
+    <w:rPr>
+      <w:rFonts w:asciiTheme="majorHAnsi" w:eastAsiaTheme="majorEastAsia" w:hAnsiTheme="majorHAnsi" w:cstheme="majorBidi"/>
+      <w:b/>
+      <w:bCs/>
+      <w:i/>
+      <w:iCs/>
+      <w:color w:val="4F81BD" w:themeColor="accent1"/>
+      <w:lang w:val="es-AR"/>
+    </w:rPr>
+  </w:style>
+  <w:style w:type="character" w:customStyle="1" w:styleId="Ttulo5Car">
+    <w:name w:val="Título 5 Car"/>
+    <w:basedOn w:val="Fuentedeprrafopredeter"/>
+    <w:link w:val="Ttulo5"/>
+    <w:uiPriority w:val="9"/>
+    <w:rsid w:val="004A37B6"/>
+    <w:rPr>
+      <w:rFonts w:asciiTheme="majorHAnsi" w:eastAsiaTheme="majorEastAsia" w:hAnsiTheme="majorHAnsi" w:cstheme="majorBidi"/>
+      <w:color w:val="243F60" w:themeColor="accent1" w:themeShade="7F"/>
+      <w:lang w:val="es-AR"/>
+    </w:rPr>
+  </w:style>
+  <w:style w:type="paragraph" w:styleId="Encabezado">
+    <w:name w:val="header"/>
+    <w:basedOn w:val="Normal"/>
+    <w:link w:val="EncabezadoCar"/>
+    <w:uiPriority w:val="99"/>
+    <w:unhideWhenUsed/>
+    <w:rsid w:val="004A37B6"/>
+    <w:pPr>
+      <w:tabs>
+        <w:tab w:val="clear" w:pos="708"/>
+        <w:tab w:val="center" w:pos="4419"/>
+        <w:tab w:val="right" w:pos="8838"/>
+      </w:tabs>
+      <w:spacing w:after="0" w:line="240" w:lineRule="auto"/>
+    </w:pPr>
+  </w:style>
+  <w:style w:type="character" w:customStyle="1" w:styleId="EncabezadoCar">
+    <w:name w:val="Encabezado Car"/>
+    <w:basedOn w:val="Fuentedeprrafopredeter"/>
+    <w:link w:val="Encabezado"/>
+    <w:uiPriority w:val="99"/>
+    <w:rsid w:val="004A37B6"/>
+    <w:rPr>
+      <w:rFonts w:ascii="Calibri" w:eastAsia="Droid Sans Fallback" w:hAnsi="Calibri" w:cs="Calibri"/>
+      <w:lang w:val="es-AR"/>
+    </w:rPr>
+  </w:style>
+  <w:style w:type="paragraph" w:styleId="Piedepgina">
+    <w:name w:val="footer"/>
+    <w:basedOn w:val="Normal"/>
+    <w:link w:val="PiedepginaCar"/>
+    <w:uiPriority w:val="99"/>
+    <w:unhideWhenUsed/>
+    <w:rsid w:val="004A37B6"/>
+    <w:pPr>
+      <w:tabs>
+        <w:tab w:val="clear" w:pos="708"/>
+        <w:tab w:val="center" w:pos="4419"/>
+        <w:tab w:val="right" w:pos="8838"/>
+      </w:tabs>
+      <w:spacing w:after="0" w:line="240" w:lineRule="auto"/>
+    </w:pPr>
+  </w:style>
+  <w:style w:type="character" w:customStyle="1" w:styleId="PiedepginaCar">
+    <w:name w:val="Pie de página Car"/>
+    <w:basedOn w:val="Fuentedeprrafopredeter"/>
+    <w:link w:val="Piedepgina"/>
+    <w:uiPriority w:val="99"/>
+    <w:rsid w:val="004A37B6"/>
+    <w:rPr>
+      <w:rFonts w:ascii="Calibri" w:eastAsia="Droid Sans Fallback" w:hAnsi="Calibri" w:cs="Calibri"/>
+      <w:lang w:val="es-AR"/>
+    </w:rPr>
+  </w:style>
+  <w:style w:type="paragraph" w:styleId="TtulodeTDC">
+    <w:name w:val="TOC Heading"/>
+    <w:basedOn w:val="Ttulo1"/>
+    <w:next w:val="Normal"/>
+    <w:uiPriority w:val="39"/>
+    <w:unhideWhenUsed/>
+    <w:qFormat/>
+    <w:rsid w:val="004A37B6"/>
+    <w:pPr>
+      <w:tabs>
+        <w:tab w:val="clear" w:pos="708"/>
+      </w:tabs>
+      <w:suppressAutoHyphens w:val="0"/>
+      <w:outlineLvl w:val="9"/>
+    </w:pPr>
+    <w:rPr>
+      <w:rFonts w:asciiTheme="majorHAnsi" w:eastAsiaTheme="majorEastAsia" w:hAnsiTheme="majorHAnsi" w:cstheme="majorBidi"/>
+      <w:color w:val="365F91" w:themeColor="accent1" w:themeShade="BF"/>
+      <w:lang w:val="es-PY" w:eastAsia="es-PY"/>
+    </w:rPr>
+  </w:style>
+  <w:style w:type="paragraph" w:styleId="TDC2">
+    <w:name w:val="toc 2"/>
+    <w:basedOn w:val="Normal"/>
+    <w:next w:val="Normal"/>
+    <w:autoRedefine/>
+    <w:uiPriority w:val="39"/>
+    <w:unhideWhenUsed/>
+    <w:rsid w:val="004A37B6"/>
+    <w:pPr>
+      <w:tabs>
+        <w:tab w:val="clear" w:pos="708"/>
+      </w:tabs>
+      <w:spacing w:after="100"/>
+      <w:ind w:left="220"/>
+    </w:pPr>
+  </w:style>
+  <w:style w:type="paragraph" w:styleId="TDC1">
+    <w:name w:val="toc 1"/>
+    <w:basedOn w:val="Normal"/>
+    <w:next w:val="Normal"/>
+    <w:autoRedefine/>
+    <w:uiPriority w:val="39"/>
+    <w:unhideWhenUsed/>
+    <w:rsid w:val="004A37B6"/>
+    <w:pPr>
+      <w:tabs>
+        <w:tab w:val="clear" w:pos="708"/>
+      </w:tabs>
+      <w:spacing w:after="100"/>
+    </w:pPr>
+  </w:style>
+  <w:style w:type="character" w:styleId="Hipervnculo">
+    <w:name w:val="Hyperlink"/>
+    <w:basedOn w:val="Fuentedeprrafopredeter"/>
+    <w:uiPriority w:val="99"/>
+    <w:unhideWhenUsed/>
+    <w:rsid w:val="004A37B6"/>
+    <w:rPr>
+      <w:color w:val="0000FF" w:themeColor="hyperlink"/>
+      <w:u w:val="single"/>
+    </w:rPr>
+  </w:style>
+  <w:style w:type="table" w:styleId="Listaclara">
+    <w:name w:val="Light List"/>
+    <w:basedOn w:val="Tablanormal"/>
+    <w:uiPriority w:val="61"/>
+    <w:rsid w:val="00A019C3"/>
+    <w:pPr>
+      <w:spacing w:after="0" w:line="240" w:lineRule="auto"/>
+    </w:pPr>
+    <w:rPr>
+      <w:rFonts w:eastAsiaTheme="minorEastAsia"/>
+      <w:lang w:val="es-AR" w:eastAsia="es-AR"/>
+    </w:rPr>
+    <w:tblPr>
+      <w:tblStyleRowBandSize w:val="1"/>
+      <w:tblStyleColBandSize w:val="1"/>
+      <w:tblInd w:w="0" w:type="dxa"/>
+      <w:tblBorders>
+        <w:top w:val="single" w:sz="8" w:space="0" w:color="000000" w:themeColor="text1"/>
+        <w:left w:val="single" w:sz="8" w:space="0" w:color="000000" w:themeColor="text1"/>
+        <w:bottom w:val="single" w:sz="8" w:space="0" w:color="000000" w:themeColor="text1"/>
+        <w:right w:val="single" w:sz="8" w:space="0" w:color="000000" w:themeColor="text1"/>
+      </w:tblBorders>
+      <w:tblCellMar>
+        <w:top w:w="0" w:type="dxa"/>
+        <w:left w:w="108" w:type="dxa"/>
+        <w:bottom w:w="0" w:type="dxa"/>
+        <w:right w:w="108" w:type="dxa"/>
+      </w:tblCellMar>
+    </w:tblPr>
+    <w:tblStylePr w:type="firstRow">
+      <w:pPr>
+        <w:spacing w:before="0" w:after="0" w:line="240" w:lineRule="auto"/>
+      </w:pPr>
+      <w:rPr>
+        <w:b/>
+        <w:bCs/>
+        <w:color w:val="FFFFFF" w:themeColor="background1"/>
+      </w:rPr>
+      <w:tblPr/>
+      <w:tcPr>
+        <w:shd w:val="clear" w:color="auto" w:fill="000000" w:themeFill="text1"/>
+      </w:tcPr>
+    </w:tblStylePr>
+    <w:tblStylePr w:type="lastRow">
+      <w:pPr>
+        <w:spacing w:before="0" w:after="0" w:line="240" w:lineRule="auto"/>
+      </w:pPr>
+      <w:rPr>
+        <w:b/>
+        <w:bCs/>
+      </w:rPr>
+      <w:tblPr/>
+      <w:tcPr>
+        <w:tcBorders>
+          <w:top w:val="double" w:sz="6" w:space="0" w:color="000000" w:themeColor="text1"/>
+          <w:left w:val="single" w:sz="8" w:space="0" w:color="000000" w:themeColor="text1"/>
+          <w:bottom w:val="single" w:sz="8" w:space="0" w:color="000000" w:themeColor="text1"/>
+          <w:right w:val="single" w:sz="8" w:space="0" w:color="000000" w:themeColor="text1"/>
+        </w:tcBorders>
+      </w:tcPr>
+    </w:tblStylePr>
+    <w:tblStylePr w:type="firstCol">
+      <w:rPr>
+        <w:b/>
+        <w:bCs/>
+      </w:rPr>
+    </w:tblStylePr>
+    <w:tblStylePr w:type="lastCol">
+      <w:rPr>
+        <w:b/>
+        <w:bCs/>
+      </w:rPr>
+    </w:tblStylePr>
+    <w:tblStylePr w:type="band1Vert">
+      <w:tblPr/>
+      <w:tcPr>
+        <w:tcBorders>
+          <w:top w:val="single" w:sz="8" w:space="0" w:color="000000" w:themeColor="text1"/>
+          <w:left w:val="single" w:sz="8" w:space="0" w:color="000000" w:themeColor="text1"/>
+          <w:bottom w:val="single" w:sz="8" w:space="0" w:color="000000" w:themeColor="text1"/>
+          <w:right w:val="single" w:sz="8" w:space="0" w:color="000000" w:themeColor="text1"/>
+        </w:tcBorders>
+      </w:tcPr>
+    </w:tblStylePr>
+    <w:tblStylePr w:type="band1Horz">
+      <w:tblPr/>
+      <w:tcPr>
+        <w:tcBorders>
+          <w:top w:val="single" w:sz="8" w:space="0" w:color="000000" w:themeColor="text1"/>
+          <w:left w:val="single" w:sz="8" w:space="0" w:color="000000" w:themeColor="text1"/>
+          <w:bottom w:val="single" w:sz="8" w:space="0" w:color="000000" w:themeColor="text1"/>
+          <w:right w:val="single" w:sz="8" w:space="0" w:color="000000" w:themeColor="text1"/>
+        </w:tcBorders>
+      </w:tcPr>
+    </w:tblStylePr>
+  </w:style>
+  <w:style w:type="table" w:styleId="Listaclara-nfasis5">
+    <w:name w:val="Light List Accent 5"/>
+    <w:basedOn w:val="Tablanormal"/>
+    <w:uiPriority w:val="61"/>
+    <w:rsid w:val="00A019C3"/>
+    <w:pPr>
+      <w:spacing w:after="0" w:line="240" w:lineRule="auto"/>
+    </w:pPr>
+    <w:tblPr>
+      <w:tblStyleRowBandSize w:val="1"/>
+      <w:tblStyleColBandSize w:val="1"/>
+      <w:tblInd w:w="0" w:type="dxa"/>
+      <w:tblBorders>
+        <w:top w:val="single" w:sz="8" w:space="0" w:color="4BACC6" w:themeColor="accent5"/>
+        <w:left w:val="single" w:sz="8" w:space="0" w:color="4BACC6" w:themeColor="accent5"/>
+        <w:bottom w:val="single" w:sz="8" w:space="0" w:color="4BACC6" w:themeColor="accent5"/>
+        <w:right w:val="single" w:sz="8" w:space="0" w:color="4BACC6" w:themeColor="accent5"/>
+      </w:tblBorders>
+      <w:tblCellMar>
+        <w:top w:w="0" w:type="dxa"/>
+        <w:left w:w="108" w:type="dxa"/>
+        <w:bottom w:w="0" w:type="dxa"/>
+        <w:right w:w="108" w:type="dxa"/>
+      </w:tblCellMar>
+    </w:tblPr>
+    <w:tblStylePr w:type="firstRow">
+      <w:pPr>
+        <w:spacing w:before="0" w:after="0" w:line="240" w:lineRule="auto"/>
+      </w:pPr>
+      <w:rPr>
+        <w:b/>
+        <w:bCs/>
+        <w:color w:val="FFFFFF" w:themeColor="background1"/>
+      </w:rPr>
+      <w:tblPr/>
+      <w:tcPr>
+        <w:shd w:val="clear" w:color="auto" w:fill="4BACC6" w:themeFill="accent5"/>
+      </w:tcPr>
+    </w:tblStylePr>
+    <w:tblStylePr w:type="lastRow">
+      <w:pPr>
+        <w:spacing w:before="0" w:after="0" w:line="240" w:lineRule="auto"/>
+      </w:pPr>
+      <w:rPr>
+        <w:b/>
+        <w:bCs/>
+      </w:rPr>
+      <w:tblPr/>
+      <w:tcPr>
+        <w:tcBorders>
+          <w:top w:val="double" w:sz="6" w:space="0" w:color="4BACC6" w:themeColor="accent5"/>
+          <w:left w:val="single" w:sz="8" w:space="0" w:color="4BACC6" w:themeColor="accent5"/>
+          <w:bottom w:val="single" w:sz="8" w:space="0" w:color="4BACC6" w:themeColor="accent5"/>
+          <w:right w:val="single" w:sz="8" w:space="0" w:color="4BACC6" w:themeColor="accent5"/>
+        </w:tcBorders>
+      </w:tcPr>
+    </w:tblStylePr>
+    <w:tblStylePr w:type="firstCol">
+      <w:rPr>
+        <w:b/>
+        <w:bCs/>
+      </w:rPr>
+    </w:tblStylePr>
+    <w:tblStylePr w:type="lastCol">
+      <w:rPr>
+        <w:b/>
+        <w:bCs/>
+      </w:rPr>
+    </w:tblStylePr>
+    <w:tblStylePr w:type="band1Vert">
+      <w:tblPr/>
+      <w:tcPr>
+        <w:tcBorders>
+          <w:top w:val="single" w:sz="8" w:space="0" w:color="4BACC6" w:themeColor="accent5"/>
+          <w:left w:val="single" w:sz="8" w:space="0" w:color="4BACC6" w:themeColor="accent5"/>
+          <w:bottom w:val="single" w:sz="8" w:space="0" w:color="4BACC6" w:themeColor="accent5"/>
+          <w:right w:val="single" w:sz="8" w:space="0" w:color="4BACC6" w:themeColor="accent5"/>
+        </w:tcBorders>
+      </w:tcPr>
+    </w:tblStylePr>
+    <w:tblStylePr w:type="band1Horz">
+      <w:tblPr/>
+      <w:tcPr>
+        <w:tcBorders>
+          <w:top w:val="single" w:sz="8" w:space="0" w:color="4BACC6" w:themeColor="accent5"/>
+          <w:left w:val="single" w:sz="8" w:space="0" w:color="4BACC6" w:themeColor="accent5"/>
+          <w:bottom w:val="single" w:sz="8" w:space="0" w:color="4BACC6" w:themeColor="accent5"/>
+          <w:right w:val="single" w:sz="8" w:space="0" w:color="4BACC6" w:themeColor="accent5"/>
+        </w:tcBorders>
+      </w:tcPr>
+    </w:tblStylePr>
+  </w:style>
+  <w:style w:type="paragraph" w:styleId="Sinespaciado">
+    <w:name w:val="No Spacing"/>
+    <w:rsid w:val="003E2497"/>
+    <w:pPr>
+      <w:tabs>
+        <w:tab w:val="left" w:pos="708"/>
+      </w:tabs>
+      <w:suppressAutoHyphens/>
+      <w:spacing w:after="0" w:line="100" w:lineRule="atLeast"/>
+    </w:pPr>
+    <w:rPr>
+      <w:rFonts w:ascii="Arial" w:eastAsia="Arial" w:hAnsi="Arial" w:cs="Arial"/>
+      <w:color w:val="000000"/>
+      <w:lang w:val="es-AR" w:eastAsia="es-AR"/>
+    </w:rPr>
+  </w:style>
+</w:styles>
+</file>
+
 <file path=word/theme/theme1.xml><?xml version="1.0" encoding="utf-8"?>
 <a:theme xmlns:a="http://schemas.openxmlformats.org/drawingml/2006/main" name="Tema de Office">
   <a:themeElements>
@@ -6619,7 +7993,7 @@
 </file>
 
 <file path=customXml/itemProps1.xml><?xml version="1.0" encoding="utf-8"?>
-<ds:datastoreItem xmlns:ds="http://schemas.openxmlformats.org/officeDocument/2006/customXml" ds:itemID="{415D0B68-4F81-47A2-9326-D1583C637F10}">
+<ds:datastoreItem xmlns:ds="http://schemas.openxmlformats.org/officeDocument/2006/customXml" ds:itemID="{B1C9A125-6224-4916-B1F6-536F88649A96}">
   <ds:schemaRefs>
     <ds:schemaRef ds:uri="http://schemas.openxmlformats.org/officeDocument/2006/bibliography"/>
   </ds:schemaRefs>

</xml_diff>